<commit_message>
Added section about Enonic CMS, datasources, device detection and plugins to chapter 3.
</commit_message>
<xml_diff>
--- a/Chapter 3 – Implementation.docx
+++ b/Chapter 3 – Implementation.docx
@@ -5,49 +5,1814 @@
     <w:p>
       <w:pPr>
         <w:pStyle w:val="Title"/>
+        <w:jc w:val="both"/>
       </w:pPr>
       <w:r>
         <w:t>Chapter 3 – Implementation</w:t>
       </w:r>
     </w:p>
     <w:p>
-      <w:r>
-        <w:t xml:space="preserve">In this chapter we will look at the Implementation of a RESS system called Detector as a plugin for the </w:t>
-      </w:r>
-      <w:proofErr w:type="spellStart"/>
-      <w:r>
-        <w:t>Enonic</w:t>
-      </w:r>
-      <w:proofErr w:type="spellEnd"/>
-      <w:r>
-        <w:t xml:space="preserve"> CMS, as well as the background of this concept and the CMS it is built upon.</w:t>
+      <w:pPr>
+        <w:jc w:val="both"/>
+      </w:pPr>
+      <w:r>
+        <w:t>In this chapter we will look at the Implementation of a RESS system called Detector as a plugin for the Enonic CMS, as well as the background of this concept and the CMS it is built upon.</w:t>
       </w:r>
     </w:p>
     <w:p>
       <w:pPr>
         <w:pStyle w:val="Heading1"/>
-      </w:pPr>
-      <w:proofErr w:type="spellStart"/>
-      <w:r>
-        <w:t>Enonic</w:t>
-      </w:r>
-      <w:proofErr w:type="spellEnd"/>
+        <w:jc w:val="both"/>
+      </w:pPr>
+      <w:r>
+        <w:t>Enonic CMS</w:t>
+      </w:r>
+    </w:p>
+    <w:p>
+      <w:pPr>
+        <w:pStyle w:val="Heading2"/>
+        <w:jc w:val="both"/>
+      </w:pPr>
+      <w:r>
+        <w:t>Background</w:t>
+      </w:r>
+    </w:p>
+    <w:p>
+      <w:pPr>
+        <w:jc w:val="both"/>
+      </w:pPr>
+      <w:r>
+        <w:t>Enonic CMS is a web content m</w:t>
+      </w:r>
+      <w:r>
+        <w:t>anagement system</w:t>
+      </w:r>
+      <w:r>
+        <w:t xml:space="preserve"> created by the Norwegian company Enonic AS and was first launched as version 1.0 in 2001. It is</w:t>
+      </w:r>
+      <w:r>
+        <w:t xml:space="preserve"> based on Java Enterprise </w:t>
+      </w:r>
+      <w:r>
+        <w:t>Edition (JEE) and utilizes</w:t>
+      </w:r>
+      <w:r>
+        <w:t xml:space="preserve"> many</w:t>
+      </w:r>
+      <w:r>
+        <w:t xml:space="preserve"> open-</w:t>
+      </w:r>
+      <w:r>
+        <w:t>source technologies such as Spring (inversion of control), Hibernate (object-relational mapping database abstraction) and Saxon (XML and XSLT processing).</w:t>
+      </w:r>
+    </w:p>
+    <w:p>
+      <w:pPr>
+        <w:jc w:val="both"/>
+      </w:pPr>
+    </w:p>
+    <w:p>
+      <w:pPr>
+        <w:jc w:val="both"/>
+      </w:pPr>
+      <w:r>
+        <w:t>Enonic is meant to function as a software platform for “medium to large organizations” and as such provides the tools for developme</w:t>
+      </w:r>
+      <w:r>
+        <w:t>nt and publishing needed to do</w:t>
+      </w:r>
+      <w:r>
+        <w:t xml:space="preserve"> this.</w:t>
+      </w:r>
+      <w:r>
+        <w:t xml:space="preserve"> As with many modern CMS’s, it is built to support content creation and publishing by users and not just developers. To do this it has a web-based portal that gives users a user-friendly way of creating, </w:t>
+      </w:r>
+      <w:r>
+        <w:t>managing and publishing content. It also supports “in context editing” (ICE) of web pages</w:t>
+      </w:r>
+      <w:r>
+        <w:t xml:space="preserve"> – </w:t>
+      </w:r>
+      <w:r>
+        <w:t xml:space="preserve">the ability to </w:t>
+      </w:r>
+      <w:r>
+        <w:t xml:space="preserve">edit the content of a web page while viewing the web page </w:t>
+      </w:r>
+      <w:commentRangeStart w:id="0"/>
+      <w:r>
+        <w:t>itself</w:t>
+      </w:r>
+      <w:commentRangeEnd w:id="0"/>
+      <w:r>
+        <w:rPr>
+          <w:rStyle w:val="CommentReference"/>
+        </w:rPr>
+        <w:commentReference w:id="0"/>
+      </w:r>
+      <w:r>
+        <w:t>.</w:t>
+      </w:r>
+    </w:p>
+    <w:p>
+      <w:pPr>
+        <w:jc w:val="both"/>
+      </w:pPr>
+    </w:p>
+    <w:p>
+      <w:pPr>
+        <w:jc w:val="both"/>
+      </w:pPr>
+      <w:r>
+        <w:t>Because the system is based on open-source technologies, it aims to be platform-independent. It supports all common operating systems, servlet engines and relational database servers. The Enterprise Edition also supports directory servers such as the Lightweight Directory Access Protocol (LDAP) and Microsoft Active Directory (AD) for handling enterprise-level directory information.</w:t>
+      </w:r>
+    </w:p>
+    <w:p>
+      <w:pPr>
+        <w:jc w:val="both"/>
+      </w:pPr>
+    </w:p>
+    <w:p>
+      <w:pPr>
+        <w:jc w:val="both"/>
+      </w:pPr>
+      <w:r>
+        <w:t>Enonic comes in two different editions: Enterprise Edition</w:t>
+      </w:r>
+      <w:r>
+        <w:t xml:space="preserve"> (EE)</w:t>
+      </w:r>
+      <w:r>
+        <w:t xml:space="preserve"> and Community Editio</w:t>
+      </w:r>
+      <w:r>
+        <w:t>n</w:t>
+      </w:r>
+      <w:r>
+        <w:t xml:space="preserve"> (CE), where the latter is open-source and free</w:t>
+      </w:r>
+      <w:r>
+        <w:t xml:space="preserve"> to use</w:t>
+      </w:r>
+      <w:r>
+        <w:t xml:space="preserve"> under the Afferno General Public </w:t>
+      </w:r>
+      <w:r>
+        <w:t>License</w:t>
+      </w:r>
+      <w:r>
+        <w:t xml:space="preserve"> 3.0 (AGPL 3.0). </w:t>
+      </w:r>
+      <w:r>
+        <w:t>They are mostly similar</w:t>
+      </w:r>
+      <w:r>
+        <w:t>, but</w:t>
+      </w:r>
+      <w:r>
+        <w:t xml:space="preserve"> with the EE supporting more enterprise-oriented elements s</w:t>
+      </w:r>
+      <w:r>
+        <w:t>uch as director</w:t>
+      </w:r>
+      <w:r>
+        <w:t>y servers, load b</w:t>
+      </w:r>
+      <w:r>
+        <w:t>a</w:t>
+      </w:r>
+      <w:r>
+        <w:t xml:space="preserve">lancing and </w:t>
+      </w:r>
+      <w:r>
+        <w:t>dedicated support.</w:t>
+      </w:r>
+      <w:r>
+        <w:t xml:space="preserve"> The EE is available</w:t>
+      </w:r>
+      <w:r>
+        <w:t xml:space="preserve"> under the Enonic </w:t>
+      </w:r>
+      <w:r>
+        <w:t>Commercial</w:t>
+      </w:r>
+      <w:r>
+        <w:t xml:space="preserve"> </w:t>
+      </w:r>
+      <w:r>
+        <w:t>License</w:t>
+      </w:r>
+      <w:r>
+        <w:t>.</w:t>
+      </w:r>
+    </w:p>
+    <w:p>
+      <w:pPr>
+        <w:jc w:val="both"/>
+      </w:pPr>
+    </w:p>
+    <w:p>
+      <w:pPr>
+        <w:pStyle w:val="Heading2"/>
+        <w:jc w:val="both"/>
+      </w:pPr>
+      <w:r>
+        <w:t>Data</w:t>
+      </w:r>
+      <w:r>
+        <w:t>sources</w:t>
+      </w:r>
+    </w:p>
+    <w:p>
+      <w:pPr>
+        <w:jc w:val="both"/>
+      </w:pPr>
+      <w:r>
+        <w:t>A datasource in Enonic CMS is a collection of one or more Java method calls used to retrieve data fro</w:t>
+      </w:r>
+      <w:r>
+        <w:t>m a database or other sources. Methods invok</w:t>
+      </w:r>
+      <w:r>
+        <w:t>ed in datasources return XML or primitive types, and only accept primitive types as arguments.</w:t>
+      </w:r>
+      <w:r>
+        <w:t xml:space="preserve"> To supplement the native library of methods available in datas</w:t>
+      </w:r>
+      <w:r>
+        <w:t>ources, new ones can be added</w:t>
+      </w:r>
+      <w:r>
+        <w:t xml:space="preserve"> through plugins.</w:t>
+      </w:r>
+      <w:r>
+        <w:t xml:space="preserve"> Every call to a datasource method uses an instantiation cache that stores the data gotten from the initial call, so that subsequent calls to the same method with</w:t>
+      </w:r>
+      <w:r>
+        <w:t>in</w:t>
+      </w:r>
+      <w:r>
+        <w:t xml:space="preserve"> the page will not trigger an actual call, but rather get the return value or XML from the cache.</w:t>
+      </w:r>
+    </w:p>
+    <w:p>
+      <w:pPr>
+        <w:jc w:val="both"/>
+      </w:pPr>
+    </w:p>
+    <w:p>
+      <w:pPr>
+        <w:jc w:val="both"/>
+      </w:pPr>
+      <w:r>
+        <w:lastRenderedPageBreak/>
+        <w:t xml:space="preserve">Datasources are defined as XML and can contain several method calls. Each call contains a name attribute for the method and a list of parameters that specify the arguments to be passed </w:t>
+      </w:r>
+      <w:r>
+        <w:t>to the method</w:t>
+      </w:r>
+      <w:r>
+        <w:t>.</w:t>
+      </w:r>
+    </w:p>
+    <w:p>
+      <w:pPr>
+        <w:jc w:val="both"/>
+      </w:pPr>
+      <w:r>
+        <w:rPr>
+          <w:noProof/>
+        </w:rPr>
+        <mc:AlternateContent>
+          <mc:Choice Requires="wpg">
+            <w:drawing>
+              <wp:anchor distT="0" distB="0" distL="114300" distR="114300" simplePos="0" relativeHeight="251663360" behindDoc="0" locked="0" layoutInCell="1" allowOverlap="1" wp14:anchorId="7FC1FFDF" wp14:editId="590B3689">
+                <wp:simplePos x="0" y="0"/>
+                <wp:positionH relativeFrom="column">
+                  <wp:posOffset>-114300</wp:posOffset>
+                </wp:positionH>
+                <wp:positionV relativeFrom="paragraph">
+                  <wp:posOffset>149860</wp:posOffset>
+                </wp:positionV>
+                <wp:extent cx="6119495" cy="1485900"/>
+                <wp:effectExtent l="0" t="0" r="27305" b="12700"/>
+                <wp:wrapSquare wrapText="bothSides"/>
+                <wp:docPr id="6" name="Group 6"/>
+                <wp:cNvGraphicFramePr/>
+                <a:graphic xmlns:a="http://schemas.openxmlformats.org/drawingml/2006/main">
+                  <a:graphicData uri="http://schemas.microsoft.com/office/word/2010/wordprocessingGroup">
+                    <wpg:wgp>
+                      <wpg:cNvGrpSpPr/>
+                      <wpg:grpSpPr>
+                        <a:xfrm>
+                          <a:off x="0" y="0"/>
+                          <a:ext cx="6119495" cy="1485900"/>
+                          <a:chOff x="0" y="0"/>
+                          <a:chExt cx="6120721" cy="969137"/>
+                        </a:xfrm>
+                      </wpg:grpSpPr>
+                      <wps:wsp>
+                        <wps:cNvPr id="4" name="Text Box 4"/>
+                        <wps:cNvSpPr txBox="1"/>
+                        <wps:spPr>
+                          <a:xfrm>
+                            <a:off x="0" y="0"/>
+                            <a:ext cx="6120721" cy="800100"/>
+                          </a:xfrm>
+                          <a:prstGeom prst="rect">
+                            <a:avLst/>
+                          </a:prstGeom>
+                          <a:ln/>
+                          <a:extLst>
+                            <a:ext uri="{C572A759-6A51-4108-AA02-DFA0A04FC94B}">
+                              <ma14:wrappingTextBoxFlag xmlns:ma14="http://schemas.microsoft.com/office/mac/drawingml/2011/main"/>
+                            </a:ext>
+                          </a:extLst>
+                        </wps:spPr>
+                        <wps:style>
+                          <a:lnRef idx="2">
+                            <a:schemeClr val="accent1"/>
+                          </a:lnRef>
+                          <a:fillRef idx="1">
+                            <a:schemeClr val="lt1"/>
+                          </a:fillRef>
+                          <a:effectRef idx="0">
+                            <a:schemeClr val="accent1"/>
+                          </a:effectRef>
+                          <a:fontRef idx="minor">
+                            <a:schemeClr val="dk1"/>
+                          </a:fontRef>
+                        </wps:style>
+                        <wps:txbx>
+                          <w:txbxContent>
+                            <w:p>
+                              <w:pPr>
+                                <w:rPr>
+                                  <w:rFonts w:ascii="Consolas" w:hAnsi="Consolas" w:cs="Courier"/>
+                                  <w:color w:val="000000"/>
+                                  <w:sz w:val="20"/>
+                                  <w:szCs w:val="20"/>
+                                </w:rPr>
+                              </w:pPr>
+                              <w:r>
+                                <w:rPr>
+                                  <w:rFonts w:ascii="Consolas" w:hAnsi="Consolas" w:cs="Courier"/>
+                                  <w:color w:val="000000"/>
+                                  <w:sz w:val="20"/>
+                                  <w:szCs w:val="20"/>
+                                </w:rPr>
+                                <w:t>&lt;datasources&gt;</w:t>
+                              </w:r>
+                            </w:p>
+                            <w:p>
+                              <w:pPr>
+                                <w:rPr>
+                                  <w:rFonts w:ascii="Consolas" w:eastAsia="Times New Roman" w:hAnsi="Consolas" w:cs="Times New Roman"/>
+                                  <w:color w:val="000000"/>
+                                  <w:sz w:val="17"/>
+                                  <w:szCs w:val="17"/>
+                                </w:rPr>
+                              </w:pPr>
+                              <w:r>
+                                <w:rPr>
+                                  <w:rFonts w:ascii="Consolas" w:hAnsi="Consolas" w:cs="Courier"/>
+                                  <w:color w:val="000000"/>
+                                  <w:sz w:val="20"/>
+                                  <w:szCs w:val="20"/>
+                                </w:rPr>
+                                <w:tab/>
+                              </w:r>
+                              <w:r>
+                                <w:rPr>
+                                  <w:rFonts w:ascii="Consolas" w:hAnsi="Consolas" w:cs="Courier"/>
+                                  <w:color w:val="000000"/>
+                                  <w:sz w:val="20"/>
+                                  <w:szCs w:val="20"/>
+                                </w:rPr>
+                                <w:t>&lt;datasource</w:t>
+                              </w:r>
+                              <w:r>
+                                <w:rPr>
+                                  <w:rFonts w:ascii="Consolas" w:eastAsia="Times New Roman" w:hAnsi="Consolas" w:cs="Times New Roman"/>
+                                  <w:color w:val="000000"/>
+                                  <w:sz w:val="17"/>
+                                  <w:szCs w:val="17"/>
+                                </w:rPr>
+                                <w:t xml:space="preserve"> </w:t>
+                              </w:r>
+                              <w:r>
+                                <w:rPr>
+                                  <w:rFonts w:ascii="Consolas" w:hAnsi="Consolas" w:cs="Courier"/>
+                                  <w:color w:val="000000"/>
+                                  <w:sz w:val="20"/>
+                                  <w:szCs w:val="20"/>
+                                </w:rPr>
+                                <w:t>name="..."</w:t>
+                              </w:r>
+                              <w:r>
+                                <w:rPr>
+                                  <w:rFonts w:ascii="Consolas" w:eastAsia="Times New Roman" w:hAnsi="Consolas" w:cs="Times New Roman"/>
+                                  <w:color w:val="000000"/>
+                                  <w:sz w:val="17"/>
+                                  <w:szCs w:val="17"/>
+                                </w:rPr>
+                                <w:t xml:space="preserve"> </w:t>
+                              </w:r>
+                              <w:r>
+                                <w:rPr>
+                                  <w:rFonts w:ascii="Consolas" w:hAnsi="Consolas" w:cs="Courier"/>
+                                  <w:color w:val="000000"/>
+                                  <w:sz w:val="20"/>
+                                  <w:szCs w:val="20"/>
+                                </w:rPr>
+                                <w:t>[condition=" "] [result-element=" "] [cache="false"]&gt;</w:t>
+                              </w:r>
+                            </w:p>
+                            <w:p>
+                              <w:pPr>
+                                <w:rPr>
+                                  <w:rFonts w:ascii="Consolas" w:eastAsia="Times New Roman" w:hAnsi="Consolas" w:cs="Times New Roman"/>
+                                  <w:color w:val="000000"/>
+                                  <w:sz w:val="17"/>
+                                  <w:szCs w:val="17"/>
+                                </w:rPr>
+                              </w:pPr>
+                              <w:r>
+                                <w:rPr>
+                                  <w:rFonts w:ascii="Consolas" w:hAnsi="Consolas" w:cs="Courier"/>
+                                  <w:color w:val="000000"/>
+                                  <w:sz w:val="20"/>
+                                  <w:szCs w:val="20"/>
+                                </w:rPr>
+                                <w:t>   </w:t>
+                              </w:r>
+                              <w:r>
+                                <w:rPr>
+                                  <w:rFonts w:ascii="Consolas" w:hAnsi="Consolas" w:cs="Courier"/>
+                                  <w:color w:val="000000"/>
+                                  <w:sz w:val="20"/>
+                                  <w:szCs w:val="20"/>
+                                </w:rPr>
+                                <w:tab/>
+                              </w:r>
+                              <w:r>
+                                <w:rPr>
+                                  <w:rFonts w:ascii="Consolas" w:hAnsi="Consolas" w:cs="Courier"/>
+                                  <w:color w:val="000000"/>
+                                  <w:sz w:val="20"/>
+                                  <w:szCs w:val="20"/>
+                                </w:rPr>
+                                <w:tab/>
+                              </w:r>
+                              <w:r>
+                                <w:rPr>
+                                  <w:rFonts w:ascii="Consolas" w:hAnsi="Consolas" w:cs="Courier"/>
+                                  <w:color w:val="000000"/>
+                                  <w:sz w:val="20"/>
+                                  <w:szCs w:val="20"/>
+                                </w:rPr>
+                                <w:t>&lt;parameter</w:t>
+                              </w:r>
+                              <w:r>
+                                <w:rPr>
+                                  <w:rFonts w:ascii="Consolas" w:eastAsia="Times New Roman" w:hAnsi="Consolas" w:cs="Times New Roman"/>
+                                  <w:color w:val="000000"/>
+                                  <w:sz w:val="17"/>
+                                  <w:szCs w:val="17"/>
+                                </w:rPr>
+                                <w:t xml:space="preserve"> </w:t>
+                              </w:r>
+                              <w:r>
+                                <w:rPr>
+                                  <w:rFonts w:ascii="Consolas" w:hAnsi="Consolas" w:cs="Courier"/>
+                                  <w:color w:val="000000"/>
+                                  <w:sz w:val="20"/>
+                                  <w:szCs w:val="20"/>
+                                </w:rPr>
+                                <w:t>name="..."&gt;value&lt;/parameter&gt;</w:t>
+                              </w:r>
+                            </w:p>
+                            <w:p>
+                              <w:pPr>
+                                <w:rPr>
+                                  <w:rFonts w:ascii="Consolas" w:eastAsia="Times New Roman" w:hAnsi="Consolas" w:cs="Times New Roman"/>
+                                  <w:color w:val="000000"/>
+                                  <w:sz w:val="17"/>
+                                  <w:szCs w:val="17"/>
+                                </w:rPr>
+                              </w:pPr>
+                              <w:r>
+                                <w:rPr>
+                                  <w:rFonts w:ascii="Consolas" w:hAnsi="Consolas" w:cs="Courier"/>
+                                  <w:color w:val="000000"/>
+                                  <w:sz w:val="20"/>
+                                  <w:szCs w:val="20"/>
+                                </w:rPr>
+                                <w:t>   </w:t>
+                              </w:r>
+                              <w:r>
+                                <w:rPr>
+                                  <w:rFonts w:ascii="Consolas" w:hAnsi="Consolas" w:cs="Courier"/>
+                                  <w:color w:val="000000"/>
+                                  <w:sz w:val="20"/>
+                                  <w:szCs w:val="20"/>
+                                </w:rPr>
+                                <w:tab/>
+                              </w:r>
+                              <w:r>
+                                <w:rPr>
+                                  <w:rFonts w:ascii="Consolas" w:hAnsi="Consolas" w:cs="Courier"/>
+                                  <w:color w:val="000000"/>
+                                  <w:sz w:val="20"/>
+                                  <w:szCs w:val="20"/>
+                                </w:rPr>
+                                <w:tab/>
+                              </w:r>
+                              <w:r>
+                                <w:rPr>
+                                  <w:rFonts w:ascii="Consolas" w:hAnsi="Consolas" w:cs="Courier"/>
+                                  <w:color w:val="000000"/>
+                                  <w:sz w:val="20"/>
+                                  <w:szCs w:val="20"/>
+                                </w:rPr>
+                                <w:t>..</w:t>
+                              </w:r>
+                            </w:p>
+                            <w:p>
+                              <w:pPr>
+                                <w:ind w:firstLine="720"/>
+                                <w:rPr>
+                                  <w:rFonts w:ascii="Consolas" w:hAnsi="Consolas" w:cs="Courier"/>
+                                  <w:color w:val="000000"/>
+                                  <w:sz w:val="20"/>
+                                  <w:szCs w:val="20"/>
+                                </w:rPr>
+                              </w:pPr>
+                              <w:r>
+                                <w:rPr>
+                                  <w:rFonts w:ascii="Consolas" w:hAnsi="Consolas" w:cs="Courier"/>
+                                  <w:color w:val="000000"/>
+                                  <w:sz w:val="20"/>
+                                  <w:szCs w:val="20"/>
+                                </w:rPr>
+                                <w:t>&lt;/datasource&gt;</w:t>
+                              </w:r>
+                            </w:p>
+                            <w:p>
+                              <w:pPr>
+                                <w:ind w:firstLine="720"/>
+                                <w:rPr>
+                                  <w:rFonts w:ascii="Consolas" w:hAnsi="Consolas" w:cs="Courier"/>
+                                  <w:color w:val="000000"/>
+                                  <w:sz w:val="20"/>
+                                  <w:szCs w:val="20"/>
+                                </w:rPr>
+                              </w:pPr>
+                              <w:r>
+                                <w:rPr>
+                                  <w:rFonts w:ascii="Consolas" w:hAnsi="Consolas" w:cs="Courier"/>
+                                  <w:color w:val="000000"/>
+                                  <w:sz w:val="20"/>
+                                  <w:szCs w:val="20"/>
+                                </w:rPr>
+                                <w:t>..</w:t>
+                              </w:r>
+                            </w:p>
+                            <w:p>
+                              <w:pPr>
+                                <w:rPr>
+                                  <w:rFonts w:ascii="Consolas" w:hAnsi="Consolas"/>
+                                </w:rPr>
+                              </w:pPr>
+                              <w:r>
+                                <w:rPr>
+                                  <w:rFonts w:ascii="Consolas" w:hAnsi="Consolas" w:cs="Courier"/>
+                                  <w:color w:val="000000"/>
+                                  <w:sz w:val="20"/>
+                                  <w:szCs w:val="20"/>
+                                </w:rPr>
+                                <w:t>&lt;/datasources&gt;</w:t>
+                              </w:r>
+                            </w:p>
+                          </w:txbxContent>
+                        </wps:txbx>
+                        <wps:bodyPr rot="0" spcFirstLastPara="0" vertOverflow="overflow" horzOverflow="overflow" vert="horz" wrap="square" lIns="91440" tIns="45720" rIns="91440" bIns="45720" numCol="1" spcCol="0" rtlCol="0" fromWordArt="0" anchor="t" anchorCtr="0" forceAA="0" compatLnSpc="1">
+                          <a:prstTxWarp prst="textNoShape">
+                            <a:avLst/>
+                          </a:prstTxWarp>
+                          <a:noAutofit/>
+                        </wps:bodyPr>
+                      </wps:wsp>
+                      <wps:wsp>
+                        <wps:cNvPr id="5" name="Text Box 5"/>
+                        <wps:cNvSpPr txBox="1"/>
+                        <wps:spPr>
+                          <a:xfrm>
+                            <a:off x="0" y="857250"/>
+                            <a:ext cx="5759450" cy="111887"/>
+                          </a:xfrm>
+                          <a:prstGeom prst="rect">
+                            <a:avLst/>
+                          </a:prstGeom>
+                          <a:solidFill>
+                            <a:prstClr val="white"/>
+                          </a:solidFill>
+                          <a:ln>
+                            <a:noFill/>
+                          </a:ln>
+                          <a:effectLst/>
+                          <a:extLst>
+                            <a:ext uri="{C572A759-6A51-4108-AA02-DFA0A04FC94B}">
+                              <ma14:wrappingTextBoxFlag xmlns:ma14="http://schemas.microsoft.com/office/mac/drawingml/2011/main"/>
+                            </a:ext>
+                          </a:extLst>
+                        </wps:spPr>
+                        <wps:txbx>
+                          <w:txbxContent>
+                            <w:p>
+                              <w:pPr>
+                                <w:pStyle w:val="Caption"/>
+                                <w:rPr>
+                                  <w:noProof/>
+                                </w:rPr>
+                              </w:pPr>
+                              <w:r>
+                                <w:t xml:space="preserve">Code Snippet </w:t>
+                              </w:r>
+                              <w:fldSimple w:instr=" SEQ Code_Snippet \* ARABIC ">
+                                <w:r>
+                                  <w:rPr>
+                                    <w:noProof/>
+                                  </w:rPr>
+                                  <w:t>1</w:t>
+                                </w:r>
+                              </w:fldSimple>
+                              <w:r>
+                                <w:t>: A</w:t>
+                              </w:r>
+                              <w:r>
+                                <w:t>n Enonic CMS</w:t>
+                              </w:r>
+                              <w:r>
+                                <w:t xml:space="preserve"> datasource. Attributes in brackets are optional.</w:t>
+                              </w:r>
+                            </w:p>
+                          </w:txbxContent>
+                        </wps:txbx>
+                        <wps:bodyPr rot="0" spcFirstLastPara="0" vertOverflow="overflow" horzOverflow="overflow" vert="horz" wrap="square" lIns="0" tIns="0" rIns="0" bIns="0" numCol="1" spcCol="0" rtlCol="0" fromWordArt="0" anchor="t" anchorCtr="0" forceAA="0" compatLnSpc="1">
+                          <a:prstTxWarp prst="textNoShape">
+                            <a:avLst/>
+                          </a:prstTxWarp>
+                          <a:noAutofit/>
+                        </wps:bodyPr>
+                      </wps:wsp>
+                    </wpg:wgp>
+                  </a:graphicData>
+                </a:graphic>
+                <wp14:sizeRelH relativeFrom="margin">
+                  <wp14:pctWidth>0</wp14:pctWidth>
+                </wp14:sizeRelH>
+                <wp14:sizeRelV relativeFrom="margin">
+                  <wp14:pctHeight>0</wp14:pctHeight>
+                </wp14:sizeRelV>
+              </wp:anchor>
+            </w:drawing>
+          </mc:Choice>
+          <mc:Fallback>
+            <w:pict>
+              <v:group id="Group 6" o:spid="_x0000_s1026" style="position:absolute;left:0;text-align:left;margin-left:-8.95pt;margin-top:11.8pt;width:481.85pt;height:117pt;z-index:251663360;mso-width-relative:margin;mso-height-relative:margin" coordsize="6120721,969137" o:gfxdata="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">
+                <v:shapetype id="_x0000_t202" coordsize="21600,21600" o:spt="202" path="m0,0l0,21600,21600,21600,21600,0xe">
+                  <v:stroke joinstyle="miter"/>
+                  <v:path gradientshapeok="t" o:connecttype="rect"/>
+                </v:shapetype>
+                <v:shape id="Text Box 4" o:spid="_x0000_s1027" type="#_x0000_t202" style="position:absolute;width:6120721;height:800100;visibility:visible;mso-wrap-style:square;v-text-anchor:top" o:gfxdata="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" fillcolor="white [3201]" strokecolor="#4f81bd [3204]" strokeweight="2pt">
+                  <v:textbox>
+                    <w:txbxContent>
+                      <w:p>
+                        <w:pPr>
+                          <w:rPr>
+                            <w:rFonts w:ascii="Consolas" w:hAnsi="Consolas" w:cs="Courier"/>
+                            <w:color w:val="000000"/>
+                            <w:sz w:val="20"/>
+                            <w:szCs w:val="20"/>
+                          </w:rPr>
+                        </w:pPr>
+                        <w:r>
+                          <w:rPr>
+                            <w:rFonts w:ascii="Consolas" w:hAnsi="Consolas" w:cs="Courier"/>
+                            <w:color w:val="000000"/>
+                            <w:sz w:val="20"/>
+                            <w:szCs w:val="20"/>
+                          </w:rPr>
+                          <w:t>&lt;datasources&gt;</w:t>
+                        </w:r>
+                      </w:p>
+                      <w:p>
+                        <w:pPr>
+                          <w:rPr>
+                            <w:rFonts w:ascii="Consolas" w:eastAsia="Times New Roman" w:hAnsi="Consolas" w:cs="Times New Roman"/>
+                            <w:color w:val="000000"/>
+                            <w:sz w:val="17"/>
+                            <w:szCs w:val="17"/>
+                          </w:rPr>
+                        </w:pPr>
+                        <w:r>
+                          <w:rPr>
+                            <w:rFonts w:ascii="Consolas" w:hAnsi="Consolas" w:cs="Courier"/>
+                            <w:color w:val="000000"/>
+                            <w:sz w:val="20"/>
+                            <w:szCs w:val="20"/>
+                          </w:rPr>
+                          <w:tab/>
+                        </w:r>
+                        <w:r>
+                          <w:rPr>
+                            <w:rFonts w:ascii="Consolas" w:hAnsi="Consolas" w:cs="Courier"/>
+                            <w:color w:val="000000"/>
+                            <w:sz w:val="20"/>
+                            <w:szCs w:val="20"/>
+                          </w:rPr>
+                          <w:t>&lt;datasource</w:t>
+                        </w:r>
+                        <w:r>
+                          <w:rPr>
+                            <w:rFonts w:ascii="Consolas" w:eastAsia="Times New Roman" w:hAnsi="Consolas" w:cs="Times New Roman"/>
+                            <w:color w:val="000000"/>
+                            <w:sz w:val="17"/>
+                            <w:szCs w:val="17"/>
+                          </w:rPr>
+                          <w:t xml:space="preserve"> </w:t>
+                        </w:r>
+                        <w:r>
+                          <w:rPr>
+                            <w:rFonts w:ascii="Consolas" w:hAnsi="Consolas" w:cs="Courier"/>
+                            <w:color w:val="000000"/>
+                            <w:sz w:val="20"/>
+                            <w:szCs w:val="20"/>
+                          </w:rPr>
+                          <w:t>name="..."</w:t>
+                        </w:r>
+                        <w:r>
+                          <w:rPr>
+                            <w:rFonts w:ascii="Consolas" w:eastAsia="Times New Roman" w:hAnsi="Consolas" w:cs="Times New Roman"/>
+                            <w:color w:val="000000"/>
+                            <w:sz w:val="17"/>
+                            <w:szCs w:val="17"/>
+                          </w:rPr>
+                          <w:t xml:space="preserve"> </w:t>
+                        </w:r>
+                        <w:r>
+                          <w:rPr>
+                            <w:rFonts w:ascii="Consolas" w:hAnsi="Consolas" w:cs="Courier"/>
+                            <w:color w:val="000000"/>
+                            <w:sz w:val="20"/>
+                            <w:szCs w:val="20"/>
+                          </w:rPr>
+                          <w:t>[condition=" "] [result-element=" "] [cache="false"]&gt;</w:t>
+                        </w:r>
+                      </w:p>
+                      <w:p>
+                        <w:pPr>
+                          <w:rPr>
+                            <w:rFonts w:ascii="Consolas" w:eastAsia="Times New Roman" w:hAnsi="Consolas" w:cs="Times New Roman"/>
+                            <w:color w:val="000000"/>
+                            <w:sz w:val="17"/>
+                            <w:szCs w:val="17"/>
+                          </w:rPr>
+                        </w:pPr>
+                        <w:r>
+                          <w:rPr>
+                            <w:rFonts w:ascii="Consolas" w:hAnsi="Consolas" w:cs="Courier"/>
+                            <w:color w:val="000000"/>
+                            <w:sz w:val="20"/>
+                            <w:szCs w:val="20"/>
+                          </w:rPr>
+                          <w:t>   </w:t>
+                        </w:r>
+                        <w:r>
+                          <w:rPr>
+                            <w:rFonts w:ascii="Consolas" w:hAnsi="Consolas" w:cs="Courier"/>
+                            <w:color w:val="000000"/>
+                            <w:sz w:val="20"/>
+                            <w:szCs w:val="20"/>
+                          </w:rPr>
+                          <w:tab/>
+                        </w:r>
+                        <w:r>
+                          <w:rPr>
+                            <w:rFonts w:ascii="Consolas" w:hAnsi="Consolas" w:cs="Courier"/>
+                            <w:color w:val="000000"/>
+                            <w:sz w:val="20"/>
+                            <w:szCs w:val="20"/>
+                          </w:rPr>
+                          <w:tab/>
+                        </w:r>
+                        <w:r>
+                          <w:rPr>
+                            <w:rFonts w:ascii="Consolas" w:hAnsi="Consolas" w:cs="Courier"/>
+                            <w:color w:val="000000"/>
+                            <w:sz w:val="20"/>
+                            <w:szCs w:val="20"/>
+                          </w:rPr>
+                          <w:t>&lt;parameter</w:t>
+                        </w:r>
+                        <w:r>
+                          <w:rPr>
+                            <w:rFonts w:ascii="Consolas" w:eastAsia="Times New Roman" w:hAnsi="Consolas" w:cs="Times New Roman"/>
+                            <w:color w:val="000000"/>
+                            <w:sz w:val="17"/>
+                            <w:szCs w:val="17"/>
+                          </w:rPr>
+                          <w:t xml:space="preserve"> </w:t>
+                        </w:r>
+                        <w:r>
+                          <w:rPr>
+                            <w:rFonts w:ascii="Consolas" w:hAnsi="Consolas" w:cs="Courier"/>
+                            <w:color w:val="000000"/>
+                            <w:sz w:val="20"/>
+                            <w:szCs w:val="20"/>
+                          </w:rPr>
+                          <w:t>name="..."&gt;value&lt;/parameter&gt;</w:t>
+                        </w:r>
+                      </w:p>
+                      <w:p>
+                        <w:pPr>
+                          <w:rPr>
+                            <w:rFonts w:ascii="Consolas" w:eastAsia="Times New Roman" w:hAnsi="Consolas" w:cs="Times New Roman"/>
+                            <w:color w:val="000000"/>
+                            <w:sz w:val="17"/>
+                            <w:szCs w:val="17"/>
+                          </w:rPr>
+                        </w:pPr>
+                        <w:r>
+                          <w:rPr>
+                            <w:rFonts w:ascii="Consolas" w:hAnsi="Consolas" w:cs="Courier"/>
+                            <w:color w:val="000000"/>
+                            <w:sz w:val="20"/>
+                            <w:szCs w:val="20"/>
+                          </w:rPr>
+                          <w:t>   </w:t>
+                        </w:r>
+                        <w:r>
+                          <w:rPr>
+                            <w:rFonts w:ascii="Consolas" w:hAnsi="Consolas" w:cs="Courier"/>
+                            <w:color w:val="000000"/>
+                            <w:sz w:val="20"/>
+                            <w:szCs w:val="20"/>
+                          </w:rPr>
+                          <w:tab/>
+                        </w:r>
+                        <w:r>
+                          <w:rPr>
+                            <w:rFonts w:ascii="Consolas" w:hAnsi="Consolas" w:cs="Courier"/>
+                            <w:color w:val="000000"/>
+                            <w:sz w:val="20"/>
+                            <w:szCs w:val="20"/>
+                          </w:rPr>
+                          <w:tab/>
+                        </w:r>
+                        <w:r>
+                          <w:rPr>
+                            <w:rFonts w:ascii="Consolas" w:hAnsi="Consolas" w:cs="Courier"/>
+                            <w:color w:val="000000"/>
+                            <w:sz w:val="20"/>
+                            <w:szCs w:val="20"/>
+                          </w:rPr>
+                          <w:t>..</w:t>
+                        </w:r>
+                      </w:p>
+                      <w:p>
+                        <w:pPr>
+                          <w:ind w:firstLine="720"/>
+                          <w:rPr>
+                            <w:rFonts w:ascii="Consolas" w:hAnsi="Consolas" w:cs="Courier"/>
+                            <w:color w:val="000000"/>
+                            <w:sz w:val="20"/>
+                            <w:szCs w:val="20"/>
+                          </w:rPr>
+                        </w:pPr>
+                        <w:r>
+                          <w:rPr>
+                            <w:rFonts w:ascii="Consolas" w:hAnsi="Consolas" w:cs="Courier"/>
+                            <w:color w:val="000000"/>
+                            <w:sz w:val="20"/>
+                            <w:szCs w:val="20"/>
+                          </w:rPr>
+                          <w:t>&lt;/datasource&gt;</w:t>
+                        </w:r>
+                      </w:p>
+                      <w:p>
+                        <w:pPr>
+                          <w:ind w:firstLine="720"/>
+                          <w:rPr>
+                            <w:rFonts w:ascii="Consolas" w:hAnsi="Consolas" w:cs="Courier"/>
+                            <w:color w:val="000000"/>
+                            <w:sz w:val="20"/>
+                            <w:szCs w:val="20"/>
+                          </w:rPr>
+                        </w:pPr>
+                        <w:r>
+                          <w:rPr>
+                            <w:rFonts w:ascii="Consolas" w:hAnsi="Consolas" w:cs="Courier"/>
+                            <w:color w:val="000000"/>
+                            <w:sz w:val="20"/>
+                            <w:szCs w:val="20"/>
+                          </w:rPr>
+                          <w:t>..</w:t>
+                        </w:r>
+                      </w:p>
+                      <w:p>
+                        <w:pPr>
+                          <w:rPr>
+                            <w:rFonts w:ascii="Consolas" w:hAnsi="Consolas"/>
+                          </w:rPr>
+                        </w:pPr>
+                        <w:r>
+                          <w:rPr>
+                            <w:rFonts w:ascii="Consolas" w:hAnsi="Consolas" w:cs="Courier"/>
+                            <w:color w:val="000000"/>
+                            <w:sz w:val="20"/>
+                            <w:szCs w:val="20"/>
+                          </w:rPr>
+                          <w:t>&lt;/datasources&gt;</w:t>
+                        </w:r>
+                      </w:p>
+                    </w:txbxContent>
+                  </v:textbox>
+                </v:shape>
+                <v:shape id="Text Box 5" o:spid="_x0000_s1028" type="#_x0000_t202" style="position:absolute;top:857250;width:5759450;height:111887;visibility:visible;mso-wrap-style:square;v-text-anchor:top" o:gfxdata="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" stroked="f">
+                  <v:textbox inset="0,0,0,0">
+                    <w:txbxContent>
+                      <w:p>
+                        <w:pPr>
+                          <w:pStyle w:val="Caption"/>
+                          <w:rPr>
+                            <w:noProof/>
+                          </w:rPr>
+                        </w:pPr>
+                        <w:r>
+                          <w:t xml:space="preserve">Code Snippet </w:t>
+                        </w:r>
+                        <w:fldSimple w:instr=" SEQ Code_Snippet \* ARABIC ">
+                          <w:r>
+                            <w:rPr>
+                              <w:noProof/>
+                            </w:rPr>
+                            <w:t>1</w:t>
+                          </w:r>
+                        </w:fldSimple>
+                        <w:r>
+                          <w:t>: A</w:t>
+                        </w:r>
+                        <w:r>
+                          <w:t>n Enonic CMS</w:t>
+                        </w:r>
+                        <w:r>
+                          <w:t xml:space="preserve"> datasource. Attributes in brackets are optional.</w:t>
+                        </w:r>
+                      </w:p>
+                    </w:txbxContent>
+                  </v:textbox>
+                </v:shape>
+                <w10:wrap type="square"/>
+              </v:group>
+            </w:pict>
+          </mc:Fallback>
+        </mc:AlternateContent>
+      </w:r>
+    </w:p>
+    <w:p>
+      <w:pPr>
+        <w:jc w:val="both"/>
+      </w:pPr>
+      <w:r>
+        <w:t>The condition attribute may contain a condition attribute. The value is commonly a Java Unified Expression Language (Java.el) expression</w:t>
+      </w:r>
+      <w:r>
+        <w:t xml:space="preserve"> that dictates when the method call should be executed.</w:t>
+      </w:r>
+      <w:r>
+        <w:t xml:space="preserve"> The result-element attribute specifies the name of the root element for the result-set XML that is returned from the method call.</w:t>
+      </w:r>
+      <w:r>
+        <w:t xml:space="preserve"> The cache attribute states whether or not the result set should be stores in the instantiation cache for subsequent method</w:t>
+      </w:r>
+      <w:bookmarkStart w:id="1" w:name="_GoBack"/>
+      <w:bookmarkEnd w:id="1"/>
+      <w:r>
+        <w:t xml:space="preserve"> invocations.</w:t>
+      </w:r>
+    </w:p>
+    <w:p>
+      <w:pPr>
+        <w:pStyle w:val="Heading2"/>
+        <w:jc w:val="both"/>
+      </w:pPr>
+      <w:r>
+        <w:t>Device Detection</w:t>
+      </w:r>
+      <w:r>
+        <w:t xml:space="preserve"> and Classification</w:t>
+      </w:r>
+    </w:p>
+    <w:p>
+      <w:pPr>
+        <w:jc w:val="both"/>
+      </w:pPr>
+      <w:r>
+        <w:t>Enonic CMS supports device detection on the server. It does this by allowing</w:t>
+      </w:r>
+      <w:r>
+        <w:t xml:space="preserve"> an</w:t>
+      </w:r>
+      <w:r>
+        <w:t xml:space="preserve"> </w:t>
+      </w:r>
+      <w:r>
+        <w:t>XSL-based device-classification</w:t>
+      </w:r>
+      <w:r>
+        <w:t xml:space="preserve"> scrip</w:t>
+      </w:r>
+      <w:r>
+        <w:t>t to be referenced in the site properties of the CMS.</w:t>
+      </w:r>
+      <w:r>
+        <w:t xml:space="preserve"> The device-classification script gets passed data from the CMS in the form of an XML containing values from the HTTP request</w:t>
+      </w:r>
+      <w:r>
+        <w:t>,</w:t>
+      </w:r>
+      <w:r>
+        <w:t xml:space="preserve"> and the user.</w:t>
+      </w:r>
+      <w:r>
+        <w:t xml:space="preserve"> This is similar</w:t>
+      </w:r>
+      <w:r>
+        <w:t xml:space="preserve"> to having device detection with </w:t>
+      </w:r>
+      <w:r>
+        <w:t>Devi</w:t>
+      </w:r>
+      <w:r>
+        <w:t>ce Detection Repositories, as</w:t>
+      </w:r>
+      <w:r>
+        <w:t xml:space="preserve"> the most common resource that can be used for device classification is the UA string that is present in the HTTP request header.</w:t>
+      </w:r>
+      <w:r>
+        <w:t xml:space="preserve"> No information about the </w:t>
+      </w:r>
+      <w:r>
+        <w:t>supported features on the UA</w:t>
+      </w:r>
+      <w:r>
+        <w:t xml:space="preserve">, apart from the UA string, is passed to the script in the </w:t>
+      </w:r>
+      <w:r>
+        <w:t xml:space="preserve">native </w:t>
+      </w:r>
+      <w:r>
+        <w:t>XML.</w:t>
+      </w:r>
+    </w:p>
+    <w:p>
+      <w:pPr>
+        <w:jc w:val="both"/>
+      </w:pPr>
+    </w:p>
+    <w:p>
+      <w:pPr>
+        <w:jc w:val="both"/>
+      </w:pPr>
+      <w:r>
+        <w:t xml:space="preserve">The </w:t>
+      </w:r>
+      <w:r>
+        <w:t>output</w:t>
+      </w:r>
+      <w:r>
+        <w:t xml:space="preserve"> of the XSL script is a string describing the detected device class</w:t>
+      </w:r>
+      <w:r>
+        <w:t xml:space="preserve"> based on the data from the XML. </w:t>
+      </w:r>
+      <w:r>
+        <w:t>Detecting a device class is done by a conditional block in the script that matches data from the XML against u</w:t>
+      </w:r>
+      <w:r>
+        <w:t xml:space="preserve">ser-defined regular expressions. Whichever regular expression </w:t>
+      </w:r>
+      <w:r>
+        <w:t>result in a match decides</w:t>
+      </w:r>
+      <w:r>
+        <w:t xml:space="preserve"> which device class is passed to the CMS.</w:t>
+      </w:r>
+      <w:r>
+        <w:t xml:space="preserve"> </w:t>
+      </w:r>
+      <w:r>
+        <w:t>The</w:t>
+      </w:r>
+      <w:r>
+        <w:t xml:space="preserve"> output is attached to a context-</w:t>
+      </w:r>
+      <w:r>
+        <w:t>element in the data</w:t>
+      </w:r>
+      <w:r>
+        <w:t>source result XML of all pages and portlets</w:t>
+      </w:r>
+      <w:r>
+        <w:t xml:space="preserve"> in the CMS, and is thus available for tailoring the site to the detected device class.</w:t>
+      </w:r>
+    </w:p>
+    <w:p>
+      <w:pPr>
+        <w:pStyle w:val="Heading2"/>
+        <w:jc w:val="both"/>
+      </w:pPr>
+      <w:r>
+        <w:t>Plug</w:t>
+      </w:r>
+      <w:r>
+        <w:t>ins</w:t>
+      </w:r>
+    </w:p>
+    <w:p>
+      <w:pPr>
+        <w:jc w:val="both"/>
+      </w:pPr>
+      <w:r>
+        <w:t>Enonic supports development of plugins for extendi</w:t>
+      </w:r>
+      <w:r>
+        <w:t>ng the functionality of the CMS, t</w:t>
+      </w:r>
+      <w:r>
+        <w:t xml:space="preserve">his is done using </w:t>
+      </w:r>
+      <w:commentRangeStart w:id="2"/>
+      <w:r>
+        <w:t>Java</w:t>
+      </w:r>
+      <w:r>
+        <w:t xml:space="preserve"> and Spring</w:t>
+      </w:r>
+      <w:commentRangeEnd w:id="2"/>
+      <w:r>
+        <w:rPr>
+          <w:rStyle w:val="CommentReference"/>
+        </w:rPr>
+        <w:commentReference w:id="2"/>
+      </w:r>
+      <w:r>
+        <w:t>. Plugins are packaged in OSGi bundles,</w:t>
+      </w:r>
+      <w:r>
+        <w:t xml:space="preserve"> which are normal JAR</w:t>
+      </w:r>
+      <w:r>
+        <w:t xml:space="preserve"> files with extra metadata</w:t>
+      </w:r>
+      <w:r>
+        <w:t xml:space="preserve"> called the Manifest</w:t>
+      </w:r>
+      <w:r>
+        <w:t xml:space="preserve"> that allows for the modula</w:t>
+      </w:r>
+      <w:r>
+        <w:t>rization that is needed for plugins in</w:t>
+      </w:r>
+      <w:r>
+        <w:t xml:space="preserve"> the Java system of Enonic</w:t>
+      </w:r>
       <w:r>
         <w:t xml:space="preserve"> CMS</w:t>
       </w:r>
-    </w:p>
-    <w:p>
-      <w:bookmarkStart w:id="0" w:name="_GoBack"/>
-      <w:bookmarkEnd w:id="0"/>
+      <w:r>
+        <w:t>.</w:t>
+      </w:r>
+      <w:r>
+        <w:t xml:space="preserve"> </w:t>
+      </w:r>
+      <w:r>
+        <w:t>Maven is used</w:t>
+      </w:r>
+      <w:r>
+        <w:t xml:space="preserve"> for building plugins. It</w:t>
+      </w:r>
+      <w:r>
+        <w:t xml:space="preserve"> handles all the dependencies for the plugin as well as packaging the JAR file for deployment. Enonic has</w:t>
+      </w:r>
+      <w:r>
+        <w:t xml:space="preserve"> also</w:t>
+      </w:r>
+      <w:r>
+        <w:t xml:space="preserve"> created a Maven plugin that simplifies the process of packaging the plugin into an OSGi bundle</w:t>
+      </w:r>
+      <w:r>
+        <w:t xml:space="preserve"> that is compatible with the CMS</w:t>
+      </w:r>
+      <w:r>
+        <w:t>.</w:t>
+      </w:r>
+      <w:r>
+        <w:t xml:space="preserve"> </w:t>
+      </w:r>
+      <w:r>
+        <w:t>To deploy a plugin the JAR is moved into the plugin directory under the Enonic installation directory.</w:t>
+      </w:r>
+    </w:p>
+    <w:p>
+      <w:pPr>
+        <w:jc w:val="both"/>
+      </w:pPr>
+    </w:p>
+    <w:p>
+      <w:pPr>
+        <w:jc w:val="both"/>
+      </w:pPr>
+      <w:r>
+        <w:rPr>
+          <w:noProof/>
+        </w:rPr>
+        <mc:AlternateContent>
+          <mc:Choice Requires="wpg">
+            <w:drawing>
+              <wp:anchor distT="0" distB="0" distL="114300" distR="114300" simplePos="0" relativeHeight="251660288" behindDoc="0" locked="0" layoutInCell="1" allowOverlap="1" wp14:anchorId="1D57C8F3" wp14:editId="7967AB77">
+                <wp:simplePos x="0" y="0"/>
+                <wp:positionH relativeFrom="column">
+                  <wp:posOffset>3810</wp:posOffset>
+                </wp:positionH>
+                <wp:positionV relativeFrom="paragraph">
+                  <wp:posOffset>650240</wp:posOffset>
+                </wp:positionV>
+                <wp:extent cx="5825490" cy="2893060"/>
+                <wp:effectExtent l="0" t="0" r="0" b="2540"/>
+                <wp:wrapThrough wrapText="bothSides">
+                  <wp:wrapPolygon edited="0">
+                    <wp:start x="0" y="0"/>
+                    <wp:lineTo x="0" y="21429"/>
+                    <wp:lineTo x="21473" y="21429"/>
+                    <wp:lineTo x="21473" y="0"/>
+                    <wp:lineTo x="0" y="0"/>
+                  </wp:wrapPolygon>
+                </wp:wrapThrough>
+                <wp:docPr id="3" name="Group 3"/>
+                <wp:cNvGraphicFramePr/>
+                <a:graphic xmlns:a="http://schemas.openxmlformats.org/drawingml/2006/main">
+                  <a:graphicData uri="http://schemas.microsoft.com/office/word/2010/wordprocessingGroup">
+                    <wpg:wgp>
+                      <wpg:cNvGrpSpPr/>
+                      <wpg:grpSpPr>
+                        <a:xfrm>
+                          <a:off x="0" y="0"/>
+                          <a:ext cx="5825490" cy="2893060"/>
+                          <a:chOff x="0" y="0"/>
+                          <a:chExt cx="5825490" cy="2893060"/>
+                        </a:xfrm>
+                      </wpg:grpSpPr>
+                      <pic:pic xmlns:pic="http://schemas.openxmlformats.org/drawingml/2006/picture">
+                        <pic:nvPicPr>
+                          <pic:cNvPr id="1" name="Picture 1"/>
+                          <pic:cNvPicPr>
+                            <a:picLocks noChangeAspect="1"/>
+                          </pic:cNvPicPr>
+                        </pic:nvPicPr>
+                        <pic:blipFill>
+                          <a:blip r:embed="rId7">
+                            <a:extLst>
+                              <a:ext uri="{28A0092B-C50C-407E-A947-70E740481C1C}">
+                                <a14:useLocalDpi xmlns:a14="http://schemas.microsoft.com/office/drawing/2010/main" val="0"/>
+                              </a:ext>
+                            </a:extLst>
+                          </a:blip>
+                          <a:stretch>
+                            <a:fillRect/>
+                          </a:stretch>
+                        </pic:blipFill>
+                        <pic:spPr>
+                          <a:xfrm>
+                            <a:off x="0" y="0"/>
+                            <a:ext cx="5825490" cy="2574925"/>
+                          </a:xfrm>
+                          <a:prstGeom prst="rect">
+                            <a:avLst/>
+                          </a:prstGeom>
+                        </pic:spPr>
+                      </pic:pic>
+                      <wps:wsp>
+                        <wps:cNvPr id="2" name="Text Box 2"/>
+                        <wps:cNvSpPr txBox="1"/>
+                        <wps:spPr>
+                          <a:xfrm>
+                            <a:off x="0" y="2632075"/>
+                            <a:ext cx="5825490" cy="260985"/>
+                          </a:xfrm>
+                          <a:prstGeom prst="rect">
+                            <a:avLst/>
+                          </a:prstGeom>
+                          <a:solidFill>
+                            <a:prstClr val="white"/>
+                          </a:solidFill>
+                          <a:ln>
+                            <a:noFill/>
+                          </a:ln>
+                          <a:effectLst/>
+                          <a:extLst>
+                            <a:ext uri="{C572A759-6A51-4108-AA02-DFA0A04FC94B}">
+                              <ma14:wrappingTextBoxFlag xmlns:ma14="http://schemas.microsoft.com/office/mac/drawingml/2011/main"/>
+                            </a:ext>
+                          </a:extLst>
+                        </wps:spPr>
+                        <wps:txbx>
+                          <w:txbxContent>
+                            <w:p>
+                              <w:pPr>
+                                <w:pStyle w:val="Caption"/>
+                                <w:rPr>
+                                  <w:noProof/>
+                                </w:rPr>
+                              </w:pPr>
+                              <w:r>
+                                <w:t xml:space="preserve">Figure </w:t>
+                              </w:r>
+                              <w:fldSimple w:instr=" SEQ Figure \* ARABIC ">
+                                <w:r>
+                                  <w:rPr>
+                                    <w:noProof/>
+                                  </w:rPr>
+                                  <w:t>1</w:t>
+                                </w:r>
+                              </w:fldSimple>
+                              <w:r>
+                                <w:t>: The Enonic Plugin Environment API</w:t>
+                              </w:r>
+                            </w:p>
+                          </w:txbxContent>
+                        </wps:txbx>
+                        <wps:bodyPr rot="0" spcFirstLastPara="0" vertOverflow="overflow" horzOverflow="overflow" vert="horz" wrap="square" lIns="0" tIns="0" rIns="0" bIns="0" numCol="1" spcCol="0" rtlCol="0" fromWordArt="0" anchor="t" anchorCtr="0" forceAA="0" compatLnSpc="1">
+                          <a:prstTxWarp prst="textNoShape">
+                            <a:avLst/>
+                          </a:prstTxWarp>
+                          <a:spAutoFit/>
+                        </wps:bodyPr>
+                      </wps:wsp>
+                    </wpg:wgp>
+                  </a:graphicData>
+                </a:graphic>
+              </wp:anchor>
+            </w:drawing>
+          </mc:Choice>
+          <mc:Fallback>
+            <w:pict>
+              <v:group id="Group 3" o:spid="_x0000_s1029" style="position:absolute;left:0;text-align:left;margin-left:.3pt;margin-top:51.2pt;width:458.7pt;height:227.8pt;z-index:251660288" coordsize="5825490,2893060" o:gfxdata="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">
+                <v:shapetype id="_x0000_t75" coordsize="21600,21600" o:spt="75" o:preferrelative="t" path="m@4@5l@4@11@9@11@9@5xe" filled="f" stroked="f">
+                  <v:stroke joinstyle="miter"/>
+                  <v:formulas>
+                    <v:f eqn="if lineDrawn pixelLineWidth 0"/>
+                    <v:f eqn="sum @0 1 0"/>
+                    <v:f eqn="sum 0 0 @1"/>
+                    <v:f eqn="prod @2 1 2"/>
+                    <v:f eqn="prod @3 21600 pixelWidth"/>
+                    <v:f eqn="prod @3 21600 pixelHeight"/>
+                    <v:f eqn="sum @0 0 1"/>
+                    <v:f eqn="prod @6 1 2"/>
+                    <v:f eqn="prod @7 21600 pixelWidth"/>
+                    <v:f eqn="sum @8 21600 0"/>
+                    <v:f eqn="prod @7 21600 pixelHeight"/>
+                    <v:f eqn="sum @10 21600 0"/>
+                  </v:formulas>
+                  <v:path o:extrusionok="f" gradientshapeok="t" o:connecttype="rect"/>
+                  <o:lock v:ext="edit" aspectratio="t"/>
+                </v:shapetype>
+                <v:shape id="Picture 1" o:spid="_x0000_s1030" type="#_x0000_t75" style="position:absolute;width:5825490;height:2574925;visibility:visible;mso-wrap-style:square" o:gfxdata="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">
+                  <v:imagedata r:id="rId8" o:title=""/>
+                  <v:path arrowok="t"/>
+                </v:shape>
+                <v:shape id="Text Box 2" o:spid="_x0000_s1031" type="#_x0000_t202" style="position:absolute;top:2632075;width:5825490;height:260985;visibility:visible;mso-wrap-style:square;v-text-anchor:top" o:gfxdata="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" stroked="f">
+                  <v:textbox style="mso-fit-shape-to-text:t" inset="0,0,0,0">
+                    <w:txbxContent>
+                      <w:p>
+                        <w:pPr>
+                          <w:pStyle w:val="Caption"/>
+                          <w:rPr>
+                            <w:noProof/>
+                          </w:rPr>
+                        </w:pPr>
+                        <w:r>
+                          <w:t xml:space="preserve">Figure </w:t>
+                        </w:r>
+                        <w:fldSimple w:instr=" SEQ Figure \* ARABIC ">
+                          <w:r>
+                            <w:rPr>
+                              <w:noProof/>
+                            </w:rPr>
+                            <w:t>1</w:t>
+                          </w:r>
+                        </w:fldSimple>
+                        <w:r>
+                          <w:t>: The Enonic Plugin Environment API</w:t>
+                        </w:r>
+                      </w:p>
+                    </w:txbxContent>
+                  </v:textbox>
+                </v:shape>
+                <w10:wrap type="through"/>
+              </v:group>
+            </w:pict>
+          </mc:Fallback>
+        </mc:AlternateContent>
+      </w:r>
+      <w:r>
+        <w:t>Developing a plugin</w:t>
+      </w:r>
+      <w:r>
+        <w:t xml:space="preserve"> for Enonic is</w:t>
+      </w:r>
+      <w:r>
+        <w:t xml:space="preserve"> essentially creating a set of extensions packaged into a JAR file. In Enonic </w:t>
+      </w:r>
+      <w:r>
+        <w:t>CMS</w:t>
+      </w:r>
+      <w:r>
+        <w:t xml:space="preserve"> this</w:t>
+      </w:r>
+      <w:r>
+        <w:t xml:space="preserve"> means extending</w:t>
+      </w:r>
+      <w:r>
+        <w:t xml:space="preserve"> Java</w:t>
+      </w:r>
+      <w:r>
+        <w:t xml:space="preserve"> classes that are part of the Plugin Environment API.</w:t>
+      </w:r>
+    </w:p>
+    <w:p>
+      <w:pPr>
+        <w:jc w:val="both"/>
+      </w:pPr>
+      <w:r>
+        <w:t>Most of the classes in the API can be extended, with two exceptions:</w:t>
+      </w:r>
+    </w:p>
+    <w:p>
+      <w:pPr>
+        <w:jc w:val="both"/>
+      </w:pPr>
+    </w:p>
+    <w:p>
+      <w:pPr>
+        <w:pStyle w:val="ListParagraph"/>
+        <w:numPr>
+          <w:ilvl w:val="0"/>
+          <w:numId w:val="1"/>
+        </w:numPr>
+        <w:jc w:val="both"/>
+      </w:pPr>
+      <w:r>
+        <w:t>Extension is an interface and cannot be extended</w:t>
+      </w:r>
+      <w:r>
+        <w:t>, but is implemented by ExtensionBase</w:t>
+      </w:r>
+      <w:r>
+        <w:t>; ExtensionBase and HttpProcessor are super classes that should not be extended directly.</w:t>
+      </w:r>
+    </w:p>
+    <w:p>
+      <w:pPr>
+        <w:pStyle w:val="ListParagraph"/>
+        <w:numPr>
+          <w:ilvl w:val="0"/>
+          <w:numId w:val="1"/>
+        </w:numPr>
+        <w:jc w:val="both"/>
+      </w:pPr>
+      <w:r>
+        <w:t xml:space="preserve">FunctionLibrary should not be extended directly, but should be used as a Spring bean class to </w:t>
+      </w:r>
+      <w:r>
+        <w:t>define a Function Library extens</w:t>
+      </w:r>
+      <w:r>
+        <w:t xml:space="preserve">ion. </w:t>
+      </w:r>
+      <w:r>
+        <w:t>All public methods in</w:t>
+      </w:r>
+      <w:r>
+        <w:t xml:space="preserve"> the</w:t>
+      </w:r>
+      <w:r>
+        <w:t xml:space="preserve"> extended clas</w:t>
+      </w:r>
+      <w:r>
+        <w:t>s can then be invoked from data</w:t>
+      </w:r>
+      <w:r>
+        <w:t>sources in the CMS.</w:t>
+      </w:r>
+    </w:p>
+    <w:p>
+      <w:pPr>
+        <w:jc w:val="both"/>
+      </w:pPr>
+    </w:p>
+    <w:p>
+      <w:pPr>
+        <w:jc w:val="both"/>
+      </w:pPr>
+      <w:r>
+        <w:t>The classes that extend HttpProcessor are mainly meant for handling HTTP requests and responses in some way, such as filtering based on the type of</w:t>
+      </w:r>
+      <w:r>
+        <w:t xml:space="preserve"> request the server receives,</w:t>
+      </w:r>
+      <w:r>
+        <w:t xml:space="preserve"> automatically logging in a user based on data in</w:t>
+      </w:r>
+      <w:r>
+        <w:t xml:space="preserve"> the request header, or taking full control of the HTTP response.</w:t>
+      </w:r>
+    </w:p>
+    <w:p>
+      <w:pPr>
+        <w:jc w:val="both"/>
+      </w:pPr>
+    </w:p>
+    <w:p>
+      <w:pPr>
+        <w:jc w:val="both"/>
+      </w:pPr>
+      <w:r>
+        <w:t>The TextExtractor class is meant to extract text from various binary document types, such as PDF, MS Word and RTF, to index it for the CMS’s search engine.</w:t>
+      </w:r>
+      <w:r>
+        <w:t xml:space="preserve"> It can be extended to support text extraction from formats that are not natively sup</w:t>
+      </w:r>
+      <w:r>
+        <w:t>ported by the CMS</w:t>
+      </w:r>
+      <w:r>
+        <w:t>.</w:t>
+      </w:r>
+    </w:p>
+    <w:p>
+      <w:pPr>
+        <w:jc w:val="both"/>
+      </w:pPr>
+    </w:p>
+    <w:p>
+      <w:pPr>
+        <w:jc w:val="both"/>
+      </w:pPr>
+      <w:r>
+        <w:t>The TaskHandler class handles scheduling of code execution, via extensions.</w:t>
+      </w:r>
+      <w:r>
+        <w:t xml:space="preserve"> Scheduling when execution should occur is done </w:t>
+      </w:r>
+      <w:r>
+        <w:t>in the Spring bean of the extending class</w:t>
+      </w:r>
+      <w:r>
+        <w:t xml:space="preserve"> using a special property called “cron”. Cron is a reference to the Unix task scheduler of the same name.</w:t>
+      </w:r>
+      <w:r>
+        <w:t xml:space="preserve"> The Enterprise Edition of Enonic also supports running tasks scheduled through the TaskHandler in a cluster.</w:t>
+      </w:r>
+    </w:p>
+    <w:p>
+      <w:pPr>
+        <w:jc w:val="both"/>
+      </w:pPr>
+    </w:p>
+    <w:p>
+      <w:pPr>
+        <w:jc w:val="both"/>
+      </w:pPr>
+      <w:r>
+        <w:t>The FunctionLibrary class is meant to allow for ex</w:t>
+      </w:r>
+      <w:r>
+        <w:t>tending data</w:t>
+      </w:r>
+      <w:r>
+        <w:t>sources in Enonic. They give developers the ability to create an API that gives users access to database information</w:t>
+      </w:r>
+      <w:r>
+        <w:t xml:space="preserve"> from the CMS itself</w:t>
+      </w:r>
+      <w:r>
+        <w:t>.</w:t>
+      </w:r>
+      <w:r>
+        <w:t xml:space="preserve"> These functions must only take parameters of primitive types and can only return primitive types and XML</w:t>
+      </w:r>
+      <w:r>
+        <w:t>.</w:t>
+      </w:r>
+      <w:r>
+        <w:t xml:space="preserve"> As previously mentioned a FunctionLibrary extension cannot extend the class directly, but should</w:t>
+      </w:r>
+      <w:r>
+        <w:t xml:space="preserve"> be defined as an extension in the FunctionLibrary Spring bean.</w:t>
+      </w:r>
+      <w:r>
+        <w:t xml:space="preserve"> This is because of how Enonic handles this class and gives access to fu</w:t>
+      </w:r>
+      <w:r>
+        <w:t>nction invocation from its data</w:t>
+      </w:r>
+      <w:r>
+        <w:t>sources.</w:t>
+      </w:r>
+    </w:p>
+    <w:p>
+      <w:pPr>
+        <w:pStyle w:val="Heading1"/>
+        <w:jc w:val="both"/>
+      </w:pPr>
+      <w:r>
+        <w:t>Detector for Enonic</w:t>
+      </w:r>
+    </w:p>
+    <w:p>
+      <w:pPr>
+        <w:jc w:val="both"/>
+      </w:pPr>
     </w:p>
     <w:sectPr>
       <w:pgSz w:w="11900" w:h="16840"/>
-      <w:pgMar w:top="1440" w:right="1800" w:bottom="1440" w:left="1800" w:header="708" w:footer="708" w:gutter="0"/>
+      <w:pgMar w:top="1418" w:right="1418" w:bottom="1418" w:left="1418" w:header="708" w:footer="708" w:gutter="0"/>
       <w:cols w:space="708"/>
       <w:docGrid w:linePitch="360"/>
     </w:sectPr>
   </w:body>
 </w:document>
+</file>
+
+<file path=word/comments.xml><?xml version="1.0" encoding="utf-8"?>
+<w:comments xmlns:wpc="http://schemas.microsoft.com/office/word/2010/wordprocessingCanvas" xmlns:mo="http://schemas.microsoft.com/office/mac/office/2008/main" xmlns:mc="http://schemas.openxmlformats.org/markup-compatibility/2006" xmlns:mv="urn:schemas-microsoft-com:mac:vml" xmlns:o="urn:schemas-microsoft-com:office:office" xmlns:r="http://schemas.openxmlformats.org/officeDocument/2006/relationships" xmlns:m="http://schemas.openxmlformats.org/officeDocument/2006/math" xmlns:v="urn:schemas-microsoft-com:vml" xmlns:wp14="http://schemas.microsoft.com/office/word/2010/wordprocessingDrawing" xmlns:wp="http://schemas.openxmlformats.org/drawingml/2006/wordprocessingDrawing" xmlns:w10="urn:schemas-microsoft-com:office:word" xmlns:w="http://schemas.openxmlformats.org/wordprocessingml/2006/main" xmlns:w14="http://schemas.microsoft.com/office/word/2010/wordml" xmlns:wpg="http://schemas.microsoft.com/office/word/2010/wordprocessingGroup" xmlns:wpi="http://schemas.microsoft.com/office/word/2010/wordprocessingInk" xmlns:wne="http://schemas.microsoft.com/office/word/2006/wordml" xmlns:wps="http://schemas.microsoft.com/office/word/2010/wordprocessingShape" mc:Ignorable="w14 wp14">
+  <w:comment w:id="0" w:author="Henrik Hellerøy" w:date="2013-01-30T16:24:00Z" w:initials="HH">
+    <w:p>
+      <w:pPr>
+        <w:pStyle w:val="CommentText"/>
+      </w:pPr>
+      <w:r>
+        <w:rPr>
+          <w:rStyle w:val="CommentReference"/>
+        </w:rPr>
+        <w:annotationRef/>
+      </w:r>
+      <w:r>
+        <w:t>Nevne utbredt bruk i norsk offentlig sektor?</w:t>
+      </w:r>
+    </w:p>
+  </w:comment>
+  <w:comment w:id="2" w:author="Henrik Hellerøy" w:date="2013-01-30T14:21:00Z" w:initials="HH">
+    <w:p>
+      <w:pPr>
+        <w:pStyle w:val="CommentText"/>
+      </w:pPr>
+      <w:r>
+        <w:rPr>
+          <w:rStyle w:val="CommentReference"/>
+        </w:rPr>
+        <w:annotationRef/>
+      </w:r>
+      <w:r>
+        <w:t>Nevne Java og Spring her, eller I Kapittel 2?</w:t>
+      </w:r>
+    </w:p>
+  </w:comment>
+</w:comments>
+</file>
+
+<file path=word/numbering.xml><?xml version="1.0" encoding="utf-8"?>
+<w:numbering xmlns:wpc="http://schemas.microsoft.com/office/word/2010/wordprocessingCanvas" xmlns:mo="http://schemas.microsoft.com/office/mac/office/2008/main" xmlns:mc="http://schemas.openxmlformats.org/markup-compatibility/2006" xmlns:mv="urn:schemas-microsoft-com:mac:vml" xmlns:o="urn:schemas-microsoft-com:office:office" xmlns:r="http://schemas.openxmlformats.org/officeDocument/2006/relationships" xmlns:m="http://schemas.openxmlformats.org/officeDocument/2006/math" xmlns:v="urn:schemas-microsoft-com:vml" xmlns:wp14="http://schemas.microsoft.com/office/word/2010/wordprocessingDrawing" xmlns:wp="http://schemas.openxmlformats.org/drawingml/2006/wordprocessingDrawing" xmlns:w10="urn:schemas-microsoft-com:office:word" xmlns:w="http://schemas.openxmlformats.org/wordprocessingml/2006/main" xmlns:w14="http://schemas.microsoft.com/office/word/2010/wordml" xmlns:wpg="http://schemas.microsoft.com/office/word/2010/wordprocessingGroup" xmlns:wpi="http://schemas.microsoft.com/office/word/2010/wordprocessingInk" xmlns:wne="http://schemas.microsoft.com/office/word/2006/wordml" xmlns:wps="http://schemas.microsoft.com/office/word/2010/wordprocessingShape" mc:Ignorable="w14 wp14">
+  <w:abstractNum w:abstractNumId="0">
+    <w:nsid w:val="34FF5C77"/>
+    <w:multiLevelType w:val="hybridMultilevel"/>
+    <w:tmpl w:val="0E80B226"/>
+    <w:lvl w:ilvl="0" w:tplc="04090001">
+      <w:start w:val="1"/>
+      <w:numFmt w:val="bullet"/>
+      <w:lvlText w:val=""/>
+      <w:lvlJc w:val="left"/>
+      <w:pPr>
+        <w:ind w:left="720" w:hanging="360"/>
+      </w:pPr>
+      <w:rPr>
+        <w:rFonts w:ascii="Symbol" w:hAnsi="Symbol" w:hint="default"/>
+      </w:rPr>
+    </w:lvl>
+    <w:lvl w:ilvl="1" w:tplc="04090003" w:tentative="1">
+      <w:start w:val="1"/>
+      <w:numFmt w:val="bullet"/>
+      <w:lvlText w:val="o"/>
+      <w:lvlJc w:val="left"/>
+      <w:pPr>
+        <w:ind w:left="1440" w:hanging="360"/>
+      </w:pPr>
+      <w:rPr>
+        <w:rFonts w:ascii="Courier New" w:hAnsi="Courier New" w:hint="default"/>
+      </w:rPr>
+    </w:lvl>
+    <w:lvl w:ilvl="2" w:tplc="04090005" w:tentative="1">
+      <w:start w:val="1"/>
+      <w:numFmt w:val="bullet"/>
+      <w:lvlText w:val=""/>
+      <w:lvlJc w:val="left"/>
+      <w:pPr>
+        <w:ind w:left="2160" w:hanging="360"/>
+      </w:pPr>
+      <w:rPr>
+        <w:rFonts w:ascii="Wingdings" w:hAnsi="Wingdings" w:hint="default"/>
+      </w:rPr>
+    </w:lvl>
+    <w:lvl w:ilvl="3" w:tplc="04090001" w:tentative="1">
+      <w:start w:val="1"/>
+      <w:numFmt w:val="bullet"/>
+      <w:lvlText w:val=""/>
+      <w:lvlJc w:val="left"/>
+      <w:pPr>
+        <w:ind w:left="2880" w:hanging="360"/>
+      </w:pPr>
+      <w:rPr>
+        <w:rFonts w:ascii="Symbol" w:hAnsi="Symbol" w:hint="default"/>
+      </w:rPr>
+    </w:lvl>
+    <w:lvl w:ilvl="4" w:tplc="04090003" w:tentative="1">
+      <w:start w:val="1"/>
+      <w:numFmt w:val="bullet"/>
+      <w:lvlText w:val="o"/>
+      <w:lvlJc w:val="left"/>
+      <w:pPr>
+        <w:ind w:left="3600" w:hanging="360"/>
+      </w:pPr>
+      <w:rPr>
+        <w:rFonts w:ascii="Courier New" w:hAnsi="Courier New" w:hint="default"/>
+      </w:rPr>
+    </w:lvl>
+    <w:lvl w:ilvl="5" w:tplc="04090005" w:tentative="1">
+      <w:start w:val="1"/>
+      <w:numFmt w:val="bullet"/>
+      <w:lvlText w:val=""/>
+      <w:lvlJc w:val="left"/>
+      <w:pPr>
+        <w:ind w:left="4320" w:hanging="360"/>
+      </w:pPr>
+      <w:rPr>
+        <w:rFonts w:ascii="Wingdings" w:hAnsi="Wingdings" w:hint="default"/>
+      </w:rPr>
+    </w:lvl>
+    <w:lvl w:ilvl="6" w:tplc="04090001" w:tentative="1">
+      <w:start w:val="1"/>
+      <w:numFmt w:val="bullet"/>
+      <w:lvlText w:val=""/>
+      <w:lvlJc w:val="left"/>
+      <w:pPr>
+        <w:ind w:left="5040" w:hanging="360"/>
+      </w:pPr>
+      <w:rPr>
+        <w:rFonts w:ascii="Symbol" w:hAnsi="Symbol" w:hint="default"/>
+      </w:rPr>
+    </w:lvl>
+    <w:lvl w:ilvl="7" w:tplc="04090003" w:tentative="1">
+      <w:start w:val="1"/>
+      <w:numFmt w:val="bullet"/>
+      <w:lvlText w:val="o"/>
+      <w:lvlJc w:val="left"/>
+      <w:pPr>
+        <w:ind w:left="5760" w:hanging="360"/>
+      </w:pPr>
+      <w:rPr>
+        <w:rFonts w:ascii="Courier New" w:hAnsi="Courier New" w:hint="default"/>
+      </w:rPr>
+    </w:lvl>
+    <w:lvl w:ilvl="8" w:tplc="04090005" w:tentative="1">
+      <w:start w:val="1"/>
+      <w:numFmt w:val="bullet"/>
+      <w:lvlText w:val=""/>
+      <w:lvlJc w:val="left"/>
+      <w:pPr>
+        <w:ind w:left="6480" w:hanging="360"/>
+      </w:pPr>
+      <w:rPr>
+        <w:rFonts w:ascii="Wingdings" w:hAnsi="Wingdings" w:hint="default"/>
+      </w:rPr>
+    </w:lvl>
+  </w:abstractNum>
+  <w:num w:numId="1">
+    <w:abstractNumId w:val="0"/>
+  </w:num>
+</w:numbering>
 </file>
 
 <file path=word/styles.xml><?xml version="1.0" encoding="utf-8"?>
@@ -229,6 +1994,52 @@
       <w:szCs w:val="32"/>
     </w:rPr>
   </w:style>
+  <w:style w:type="paragraph" w:styleId="Heading2">
+    <w:name w:val="heading 2"/>
+    <w:basedOn w:val="Normal"/>
+    <w:next w:val="Normal"/>
+    <w:link w:val="Heading2Char"/>
+    <w:uiPriority w:val="9"/>
+    <w:unhideWhenUsed/>
+    <w:qFormat/>
+    <w:rsid w:val="008B318B"/>
+    <w:pPr>
+      <w:keepNext/>
+      <w:keepLines/>
+      <w:spacing w:before="200"/>
+      <w:outlineLvl w:val="1"/>
+    </w:pPr>
+    <w:rPr>
+      <w:rFonts w:asciiTheme="majorHAnsi" w:eastAsiaTheme="majorEastAsia" w:hAnsiTheme="majorHAnsi" w:cstheme="majorBidi"/>
+      <w:b/>
+      <w:bCs/>
+      <w:color w:val="4F81BD" w:themeColor="accent1"/>
+      <w:sz w:val="26"/>
+      <w:szCs w:val="26"/>
+    </w:rPr>
+  </w:style>
+  <w:style w:type="paragraph" w:styleId="Heading3">
+    <w:name w:val="heading 3"/>
+    <w:basedOn w:val="Normal"/>
+    <w:next w:val="Normal"/>
+    <w:link w:val="Heading3Char"/>
+    <w:uiPriority w:val="9"/>
+    <w:unhideWhenUsed/>
+    <w:qFormat/>
+    <w:rsid w:val="0031500B"/>
+    <w:pPr>
+      <w:keepNext/>
+      <w:keepLines/>
+      <w:spacing w:before="200"/>
+      <w:outlineLvl w:val="2"/>
+    </w:pPr>
+    <w:rPr>
+      <w:rFonts w:asciiTheme="majorHAnsi" w:eastAsiaTheme="majorEastAsia" w:hAnsiTheme="majorHAnsi" w:cstheme="majorBidi"/>
+      <w:b/>
+      <w:bCs/>
+      <w:color w:val="4F81BD" w:themeColor="accent1"/>
+    </w:rPr>
+  </w:style>
   <w:style w:type="character" w:default="1" w:styleId="DefaultParagraphFont">
     <w:name w:val="Default Paragraph Font"/>
     <w:uiPriority w:val="1"/>
@@ -331,6 +2142,163 @@
     <w:rsid w:val="00C62110"/>
     <w:rPr>
       <w:rFonts w:ascii="Lucida Grande" w:hAnsi="Lucida Grande" w:cs="Lucida Grande"/>
+    </w:rPr>
+  </w:style>
+  <w:style w:type="character" w:customStyle="1" w:styleId="Heading2Char">
+    <w:name w:val="Heading 2 Char"/>
+    <w:basedOn w:val="DefaultParagraphFont"/>
+    <w:link w:val="Heading2"/>
+    <w:uiPriority w:val="9"/>
+    <w:rsid w:val="008B318B"/>
+    <w:rPr>
+      <w:rFonts w:asciiTheme="majorHAnsi" w:eastAsiaTheme="majorEastAsia" w:hAnsiTheme="majorHAnsi" w:cstheme="majorBidi"/>
+      <w:b/>
+      <w:bCs/>
+      <w:color w:val="4F81BD" w:themeColor="accent1"/>
+      <w:sz w:val="26"/>
+      <w:szCs w:val="26"/>
+    </w:rPr>
+  </w:style>
+  <w:style w:type="character" w:styleId="CommentReference">
+    <w:name w:val="annotation reference"/>
+    <w:basedOn w:val="DefaultParagraphFont"/>
+    <w:uiPriority w:val="99"/>
+    <w:semiHidden/>
+    <w:unhideWhenUsed/>
+    <w:rsid w:val="00B150AE"/>
+    <w:rPr>
+      <w:sz w:val="18"/>
+      <w:szCs w:val="18"/>
+    </w:rPr>
+  </w:style>
+  <w:style w:type="paragraph" w:styleId="CommentText">
+    <w:name w:val="annotation text"/>
+    <w:basedOn w:val="Normal"/>
+    <w:link w:val="CommentTextChar"/>
+    <w:uiPriority w:val="99"/>
+    <w:semiHidden/>
+    <w:unhideWhenUsed/>
+    <w:rsid w:val="00B150AE"/>
+  </w:style>
+  <w:style w:type="character" w:customStyle="1" w:styleId="CommentTextChar">
+    <w:name w:val="Comment Text Char"/>
+    <w:basedOn w:val="DefaultParagraphFont"/>
+    <w:link w:val="CommentText"/>
+    <w:uiPriority w:val="99"/>
+    <w:semiHidden/>
+    <w:rsid w:val="00B150AE"/>
+  </w:style>
+  <w:style w:type="paragraph" w:styleId="CommentSubject">
+    <w:name w:val="annotation subject"/>
+    <w:basedOn w:val="CommentText"/>
+    <w:next w:val="CommentText"/>
+    <w:link w:val="CommentSubjectChar"/>
+    <w:uiPriority w:val="99"/>
+    <w:semiHidden/>
+    <w:unhideWhenUsed/>
+    <w:rsid w:val="00B150AE"/>
+    <w:rPr>
+      <w:b/>
+      <w:bCs/>
+      <w:sz w:val="20"/>
+      <w:szCs w:val="20"/>
+    </w:rPr>
+  </w:style>
+  <w:style w:type="character" w:customStyle="1" w:styleId="CommentSubjectChar">
+    <w:name w:val="Comment Subject Char"/>
+    <w:basedOn w:val="CommentTextChar"/>
+    <w:link w:val="CommentSubject"/>
+    <w:uiPriority w:val="99"/>
+    <w:semiHidden/>
+    <w:rsid w:val="00B150AE"/>
+    <w:rPr>
+      <w:b/>
+      <w:bCs/>
+      <w:sz w:val="20"/>
+      <w:szCs w:val="20"/>
+    </w:rPr>
+  </w:style>
+  <w:style w:type="paragraph" w:styleId="BalloonText">
+    <w:name w:val="Balloon Text"/>
+    <w:basedOn w:val="Normal"/>
+    <w:link w:val="BalloonTextChar"/>
+    <w:uiPriority w:val="99"/>
+    <w:semiHidden/>
+    <w:unhideWhenUsed/>
+    <w:rsid w:val="00B150AE"/>
+    <w:rPr>
+      <w:rFonts w:ascii="Lucida Grande" w:hAnsi="Lucida Grande" w:cs="Lucida Grande"/>
+      <w:sz w:val="18"/>
+      <w:szCs w:val="18"/>
+    </w:rPr>
+  </w:style>
+  <w:style w:type="character" w:customStyle="1" w:styleId="BalloonTextChar">
+    <w:name w:val="Balloon Text Char"/>
+    <w:basedOn w:val="DefaultParagraphFont"/>
+    <w:link w:val="BalloonText"/>
+    <w:uiPriority w:val="99"/>
+    <w:semiHidden/>
+    <w:rsid w:val="00B150AE"/>
+    <w:rPr>
+      <w:rFonts w:ascii="Lucida Grande" w:hAnsi="Lucida Grande" w:cs="Lucida Grande"/>
+      <w:sz w:val="18"/>
+      <w:szCs w:val="18"/>
+    </w:rPr>
+  </w:style>
+  <w:style w:type="character" w:customStyle="1" w:styleId="Heading3Char">
+    <w:name w:val="Heading 3 Char"/>
+    <w:basedOn w:val="DefaultParagraphFont"/>
+    <w:link w:val="Heading3"/>
+    <w:uiPriority w:val="9"/>
+    <w:rsid w:val="0031500B"/>
+    <w:rPr>
+      <w:rFonts w:asciiTheme="majorHAnsi" w:eastAsiaTheme="majorEastAsia" w:hAnsiTheme="majorHAnsi" w:cstheme="majorBidi"/>
+      <w:b/>
+      <w:bCs/>
+      <w:color w:val="4F81BD" w:themeColor="accent1"/>
+    </w:rPr>
+  </w:style>
+  <w:style w:type="paragraph" w:styleId="Caption">
+    <w:name w:val="caption"/>
+    <w:basedOn w:val="Normal"/>
+    <w:next w:val="Normal"/>
+    <w:uiPriority w:val="35"/>
+    <w:unhideWhenUsed/>
+    <w:qFormat/>
+    <w:rsid w:val="00DD5A20"/>
+    <w:pPr>
+      <w:spacing w:after="200"/>
+    </w:pPr>
+    <w:rPr>
+      <w:b/>
+      <w:bCs/>
+      <w:color w:val="4F81BD" w:themeColor="accent1"/>
+      <w:sz w:val="18"/>
+      <w:szCs w:val="18"/>
+    </w:rPr>
+  </w:style>
+  <w:style w:type="paragraph" w:styleId="ListParagraph">
+    <w:name w:val="List Paragraph"/>
+    <w:basedOn w:val="Normal"/>
+    <w:uiPriority w:val="34"/>
+    <w:qFormat/>
+    <w:rsid w:val="00DC0C35"/>
+    <w:pPr>
+      <w:ind w:left="720"/>
+      <w:contextualSpacing/>
+    </w:pPr>
+  </w:style>
+  <w:style w:type="character" w:styleId="HTMLCode">
+    <w:name w:val="HTML Code"/>
+    <w:basedOn w:val="DefaultParagraphFont"/>
+    <w:uiPriority w:val="99"/>
+    <w:semiHidden/>
+    <w:unhideWhenUsed/>
+    <w:rsid w:val="002200BD"/>
+    <w:rPr>
+      <w:rFonts w:ascii="Courier" w:eastAsiaTheme="minorEastAsia" w:hAnsi="Courier" w:cs="Courier"/>
+      <w:sz w:val="20"/>
+      <w:szCs w:val="20"/>
     </w:rPr>
   </w:style>
 </w:styles>
@@ -515,6 +2483,52 @@
       <w:szCs w:val="32"/>
     </w:rPr>
   </w:style>
+  <w:style w:type="paragraph" w:styleId="Heading2">
+    <w:name w:val="heading 2"/>
+    <w:basedOn w:val="Normal"/>
+    <w:next w:val="Normal"/>
+    <w:link w:val="Heading2Char"/>
+    <w:uiPriority w:val="9"/>
+    <w:unhideWhenUsed/>
+    <w:qFormat/>
+    <w:rsid w:val="008B318B"/>
+    <w:pPr>
+      <w:keepNext/>
+      <w:keepLines/>
+      <w:spacing w:before="200"/>
+      <w:outlineLvl w:val="1"/>
+    </w:pPr>
+    <w:rPr>
+      <w:rFonts w:asciiTheme="majorHAnsi" w:eastAsiaTheme="majorEastAsia" w:hAnsiTheme="majorHAnsi" w:cstheme="majorBidi"/>
+      <w:b/>
+      <w:bCs/>
+      <w:color w:val="4F81BD" w:themeColor="accent1"/>
+      <w:sz w:val="26"/>
+      <w:szCs w:val="26"/>
+    </w:rPr>
+  </w:style>
+  <w:style w:type="paragraph" w:styleId="Heading3">
+    <w:name w:val="heading 3"/>
+    <w:basedOn w:val="Normal"/>
+    <w:next w:val="Normal"/>
+    <w:link w:val="Heading3Char"/>
+    <w:uiPriority w:val="9"/>
+    <w:unhideWhenUsed/>
+    <w:qFormat/>
+    <w:rsid w:val="0031500B"/>
+    <w:pPr>
+      <w:keepNext/>
+      <w:keepLines/>
+      <w:spacing w:before="200"/>
+      <w:outlineLvl w:val="2"/>
+    </w:pPr>
+    <w:rPr>
+      <w:rFonts w:asciiTheme="majorHAnsi" w:eastAsiaTheme="majorEastAsia" w:hAnsiTheme="majorHAnsi" w:cstheme="majorBidi"/>
+      <w:b/>
+      <w:bCs/>
+      <w:color w:val="4F81BD" w:themeColor="accent1"/>
+    </w:rPr>
+  </w:style>
   <w:style w:type="character" w:default="1" w:styleId="DefaultParagraphFont">
     <w:name w:val="Default Paragraph Font"/>
     <w:uiPriority w:val="1"/>
@@ -617,6 +2631,163 @@
     <w:rsid w:val="00C62110"/>
     <w:rPr>
       <w:rFonts w:ascii="Lucida Grande" w:hAnsi="Lucida Grande" w:cs="Lucida Grande"/>
+    </w:rPr>
+  </w:style>
+  <w:style w:type="character" w:customStyle="1" w:styleId="Heading2Char">
+    <w:name w:val="Heading 2 Char"/>
+    <w:basedOn w:val="DefaultParagraphFont"/>
+    <w:link w:val="Heading2"/>
+    <w:uiPriority w:val="9"/>
+    <w:rsid w:val="008B318B"/>
+    <w:rPr>
+      <w:rFonts w:asciiTheme="majorHAnsi" w:eastAsiaTheme="majorEastAsia" w:hAnsiTheme="majorHAnsi" w:cstheme="majorBidi"/>
+      <w:b/>
+      <w:bCs/>
+      <w:color w:val="4F81BD" w:themeColor="accent1"/>
+      <w:sz w:val="26"/>
+      <w:szCs w:val="26"/>
+    </w:rPr>
+  </w:style>
+  <w:style w:type="character" w:styleId="CommentReference">
+    <w:name w:val="annotation reference"/>
+    <w:basedOn w:val="DefaultParagraphFont"/>
+    <w:uiPriority w:val="99"/>
+    <w:semiHidden/>
+    <w:unhideWhenUsed/>
+    <w:rsid w:val="00B150AE"/>
+    <w:rPr>
+      <w:sz w:val="18"/>
+      <w:szCs w:val="18"/>
+    </w:rPr>
+  </w:style>
+  <w:style w:type="paragraph" w:styleId="CommentText">
+    <w:name w:val="annotation text"/>
+    <w:basedOn w:val="Normal"/>
+    <w:link w:val="CommentTextChar"/>
+    <w:uiPriority w:val="99"/>
+    <w:semiHidden/>
+    <w:unhideWhenUsed/>
+    <w:rsid w:val="00B150AE"/>
+  </w:style>
+  <w:style w:type="character" w:customStyle="1" w:styleId="CommentTextChar">
+    <w:name w:val="Comment Text Char"/>
+    <w:basedOn w:val="DefaultParagraphFont"/>
+    <w:link w:val="CommentText"/>
+    <w:uiPriority w:val="99"/>
+    <w:semiHidden/>
+    <w:rsid w:val="00B150AE"/>
+  </w:style>
+  <w:style w:type="paragraph" w:styleId="CommentSubject">
+    <w:name w:val="annotation subject"/>
+    <w:basedOn w:val="CommentText"/>
+    <w:next w:val="CommentText"/>
+    <w:link w:val="CommentSubjectChar"/>
+    <w:uiPriority w:val="99"/>
+    <w:semiHidden/>
+    <w:unhideWhenUsed/>
+    <w:rsid w:val="00B150AE"/>
+    <w:rPr>
+      <w:b/>
+      <w:bCs/>
+      <w:sz w:val="20"/>
+      <w:szCs w:val="20"/>
+    </w:rPr>
+  </w:style>
+  <w:style w:type="character" w:customStyle="1" w:styleId="CommentSubjectChar">
+    <w:name w:val="Comment Subject Char"/>
+    <w:basedOn w:val="CommentTextChar"/>
+    <w:link w:val="CommentSubject"/>
+    <w:uiPriority w:val="99"/>
+    <w:semiHidden/>
+    <w:rsid w:val="00B150AE"/>
+    <w:rPr>
+      <w:b/>
+      <w:bCs/>
+      <w:sz w:val="20"/>
+      <w:szCs w:val="20"/>
+    </w:rPr>
+  </w:style>
+  <w:style w:type="paragraph" w:styleId="BalloonText">
+    <w:name w:val="Balloon Text"/>
+    <w:basedOn w:val="Normal"/>
+    <w:link w:val="BalloonTextChar"/>
+    <w:uiPriority w:val="99"/>
+    <w:semiHidden/>
+    <w:unhideWhenUsed/>
+    <w:rsid w:val="00B150AE"/>
+    <w:rPr>
+      <w:rFonts w:ascii="Lucida Grande" w:hAnsi="Lucida Grande" w:cs="Lucida Grande"/>
+      <w:sz w:val="18"/>
+      <w:szCs w:val="18"/>
+    </w:rPr>
+  </w:style>
+  <w:style w:type="character" w:customStyle="1" w:styleId="BalloonTextChar">
+    <w:name w:val="Balloon Text Char"/>
+    <w:basedOn w:val="DefaultParagraphFont"/>
+    <w:link w:val="BalloonText"/>
+    <w:uiPriority w:val="99"/>
+    <w:semiHidden/>
+    <w:rsid w:val="00B150AE"/>
+    <w:rPr>
+      <w:rFonts w:ascii="Lucida Grande" w:hAnsi="Lucida Grande" w:cs="Lucida Grande"/>
+      <w:sz w:val="18"/>
+      <w:szCs w:val="18"/>
+    </w:rPr>
+  </w:style>
+  <w:style w:type="character" w:customStyle="1" w:styleId="Heading3Char">
+    <w:name w:val="Heading 3 Char"/>
+    <w:basedOn w:val="DefaultParagraphFont"/>
+    <w:link w:val="Heading3"/>
+    <w:uiPriority w:val="9"/>
+    <w:rsid w:val="0031500B"/>
+    <w:rPr>
+      <w:rFonts w:asciiTheme="majorHAnsi" w:eastAsiaTheme="majorEastAsia" w:hAnsiTheme="majorHAnsi" w:cstheme="majorBidi"/>
+      <w:b/>
+      <w:bCs/>
+      <w:color w:val="4F81BD" w:themeColor="accent1"/>
+    </w:rPr>
+  </w:style>
+  <w:style w:type="paragraph" w:styleId="Caption">
+    <w:name w:val="caption"/>
+    <w:basedOn w:val="Normal"/>
+    <w:next w:val="Normal"/>
+    <w:uiPriority w:val="35"/>
+    <w:unhideWhenUsed/>
+    <w:qFormat/>
+    <w:rsid w:val="00DD5A20"/>
+    <w:pPr>
+      <w:spacing w:after="200"/>
+    </w:pPr>
+    <w:rPr>
+      <w:b/>
+      <w:bCs/>
+      <w:color w:val="4F81BD" w:themeColor="accent1"/>
+      <w:sz w:val="18"/>
+      <w:szCs w:val="18"/>
+    </w:rPr>
+  </w:style>
+  <w:style w:type="paragraph" w:styleId="ListParagraph">
+    <w:name w:val="List Paragraph"/>
+    <w:basedOn w:val="Normal"/>
+    <w:uiPriority w:val="34"/>
+    <w:qFormat/>
+    <w:rsid w:val="00DC0C35"/>
+    <w:pPr>
+      <w:ind w:left="720"/>
+      <w:contextualSpacing/>
+    </w:pPr>
+  </w:style>
+  <w:style w:type="character" w:styleId="HTMLCode">
+    <w:name w:val="HTML Code"/>
+    <w:basedOn w:val="DefaultParagraphFont"/>
+    <w:uiPriority w:val="99"/>
+    <w:semiHidden/>
+    <w:unhideWhenUsed/>
+    <w:rsid w:val="002200BD"/>
+    <w:rPr>
+      <w:rFonts w:ascii="Courier" w:eastAsiaTheme="minorEastAsia" w:hAnsi="Courier" w:cs="Courier"/>
+      <w:sz w:val="20"/>
+      <w:szCs w:val="20"/>
     </w:rPr>
   </w:style>
 </w:styles>

</xml_diff>

<commit_message>
Added section on the implementation of the plugin.
</commit_message>
<xml_diff>
--- a/Chapter 3 – Implementation.docx
+++ b/Chapter 3 – Implementation.docx
@@ -30,6 +30,14 @@
     </w:p>
     <w:p>
       <w:pPr>
+        <w:jc w:val="both"/>
+      </w:pPr>
+      <w:r>
+        <w:t>In this part we will look at the parts of Enonic CMS that are relevant for the development of a Detector-like plugin.</w:t>
+      </w:r>
+    </w:p>
+    <w:p>
+      <w:pPr>
         <w:pStyle w:val="Heading2"/>
         <w:jc w:val="both"/>
       </w:pPr>
@@ -63,7 +71,15 @@
         <w:t xml:space="preserve"> open-</w:t>
       </w:r>
       <w:r>
-        <w:t>source technologies such as Spring (inversion of control), Hibernate (object-relational mapping database abstraction) and Saxon (XML and XSLT processing).</w:t>
+        <w:t xml:space="preserve">source technologies such as </w:t>
+      </w:r>
+      <w:proofErr w:type="gramStart"/>
+      <w:r>
+        <w:t>Spring</w:t>
+      </w:r>
+      <w:proofErr w:type="gramEnd"/>
+      <w:r>
+        <w:t xml:space="preserve"> (inversion of control), Hibernate (object-relational mapping database abstraction) and Saxon (XML and XSLT processing).</w:t>
       </w:r>
     </w:p>
     <w:p>
@@ -265,7 +281,6 @@
         <w:jc w:val="both"/>
       </w:pPr>
       <w:r>
-        <w:lastRenderedPageBreak/>
         <w:t xml:space="preserve">Datasources are defined as XML and can contain several method calls. Each call contains a name attribute for the method and a list of parameters that specify the arguments to be passed </w:t>
       </w:r>
       <w:r>
@@ -361,7 +376,27 @@
                                   <w:sz w:val="20"/>
                                   <w:szCs w:val="20"/>
                                 </w:rPr>
-                                <w:t>&lt;datasources&gt;</w:t>
+                                <w:t>&lt;</w:t>
+                              </w:r>
+                              <w:proofErr w:type="gramStart"/>
+                              <w:r>
+                                <w:rPr>
+                                  <w:rFonts w:ascii="Consolas" w:hAnsi="Consolas" w:cs="Courier"/>
+                                  <w:color w:val="000000"/>
+                                  <w:sz w:val="20"/>
+                                  <w:szCs w:val="20"/>
+                                </w:rPr>
+                                <w:t>datasources</w:t>
+                              </w:r>
+                              <w:proofErr w:type="gramEnd"/>
+                              <w:r>
+                                <w:rPr>
+                                  <w:rFonts w:ascii="Consolas" w:hAnsi="Consolas" w:cs="Courier"/>
+                                  <w:color w:val="000000"/>
+                                  <w:sz w:val="20"/>
+                                  <w:szCs w:val="20"/>
+                                </w:rPr>
+                                <w:t>&gt;</w:t>
                               </w:r>
                             </w:p>
                             <w:p>
@@ -389,8 +424,19 @@
                                   <w:sz w:val="20"/>
                                   <w:szCs w:val="20"/>
                                 </w:rPr>
-                                <w:t>&lt;datasource</w:t>
-                              </w:r>
+                                <w:t>&lt;</w:t>
+                              </w:r>
+                              <w:proofErr w:type="gramStart"/>
+                              <w:r>
+                                <w:rPr>
+                                  <w:rFonts w:ascii="Consolas" w:hAnsi="Consolas" w:cs="Courier"/>
+                                  <w:color w:val="000000"/>
+                                  <w:sz w:val="20"/>
+                                  <w:szCs w:val="20"/>
+                                </w:rPr>
+                                <w:t>datasource</w:t>
+                              </w:r>
+                              <w:proofErr w:type="gramEnd"/>
                               <w:r>
                                 <w:rPr>
                                   <w:rFonts w:ascii="Consolas" w:eastAsia="Times New Roman" w:hAnsi="Consolas" w:cs="Times New Roman"/>
@@ -425,7 +471,67 @@
                                   <w:sz w:val="20"/>
                                   <w:szCs w:val="20"/>
                                 </w:rPr>
-                                <w:t>[condition=" "] [result-element=" "] [cache="false"]&gt;</w:t>
+                                <w:t>[</w:t>
+                              </w:r>
+                              <w:proofErr w:type="gramStart"/>
+                              <w:r>
+                                <w:rPr>
+                                  <w:rFonts w:ascii="Consolas" w:hAnsi="Consolas" w:cs="Courier"/>
+                                  <w:color w:val="000000"/>
+                                  <w:sz w:val="20"/>
+                                  <w:szCs w:val="20"/>
+                                </w:rPr>
+                                <w:t>condition</w:t>
+                              </w:r>
+                              <w:proofErr w:type="gramEnd"/>
+                              <w:r>
+                                <w:rPr>
+                                  <w:rFonts w:ascii="Consolas" w:hAnsi="Consolas" w:cs="Courier"/>
+                                  <w:color w:val="000000"/>
+                                  <w:sz w:val="20"/>
+                                  <w:szCs w:val="20"/>
+                                </w:rPr>
+                                <w:t>=" "] [</w:t>
+                              </w:r>
+                              <w:proofErr w:type="gramStart"/>
+                              <w:r>
+                                <w:rPr>
+                                  <w:rFonts w:ascii="Consolas" w:hAnsi="Consolas" w:cs="Courier"/>
+                                  <w:color w:val="000000"/>
+                                  <w:sz w:val="20"/>
+                                  <w:szCs w:val="20"/>
+                                </w:rPr>
+                                <w:t>result</w:t>
+                              </w:r>
+                              <w:proofErr w:type="gramEnd"/>
+                              <w:r>
+                                <w:rPr>
+                                  <w:rFonts w:ascii="Consolas" w:hAnsi="Consolas" w:cs="Courier"/>
+                                  <w:color w:val="000000"/>
+                                  <w:sz w:val="20"/>
+                                  <w:szCs w:val="20"/>
+                                </w:rPr>
+                                <w:t>-element=" "] [</w:t>
+                              </w:r>
+                              <w:proofErr w:type="gramStart"/>
+                              <w:r>
+                                <w:rPr>
+                                  <w:rFonts w:ascii="Consolas" w:hAnsi="Consolas" w:cs="Courier"/>
+                                  <w:color w:val="000000"/>
+                                  <w:sz w:val="20"/>
+                                  <w:szCs w:val="20"/>
+                                </w:rPr>
+                                <w:t>cache</w:t>
+                              </w:r>
+                              <w:proofErr w:type="gramEnd"/>
+                              <w:r>
+                                <w:rPr>
+                                  <w:rFonts w:ascii="Consolas" w:hAnsi="Consolas" w:cs="Courier"/>
+                                  <w:color w:val="000000"/>
+                                  <w:sz w:val="20"/>
+                                  <w:szCs w:val="20"/>
+                                </w:rPr>
+                                <w:t>="false"]&gt;</w:t>
                               </w:r>
                             </w:p>
                             <w:p>
@@ -471,8 +577,19 @@
                                   <w:sz w:val="20"/>
                                   <w:szCs w:val="20"/>
                                 </w:rPr>
-                                <w:t>&lt;parameter</w:t>
-                              </w:r>
+                                <w:t>&lt;</w:t>
+                              </w:r>
+                              <w:proofErr w:type="gramStart"/>
+                              <w:r>
+                                <w:rPr>
+                                  <w:rFonts w:ascii="Consolas" w:hAnsi="Consolas" w:cs="Courier"/>
+                                  <w:color w:val="000000"/>
+                                  <w:sz w:val="20"/>
+                                  <w:szCs w:val="20"/>
+                                </w:rPr>
+                                <w:t>parameter</w:t>
+                              </w:r>
+                              <w:proofErr w:type="gramEnd"/>
                               <w:r>
                                 <w:rPr>
                                   <w:rFonts w:ascii="Consolas" w:eastAsia="Times New Roman" w:hAnsi="Consolas" w:cs="Times New Roman"/>
@@ -528,6 +645,7 @@
                                 </w:rPr>
                                 <w:tab/>
                               </w:r>
+                              <w:proofErr w:type="gramStart"/>
                               <w:r>
                                 <w:rPr>
                                   <w:rFonts w:ascii="Consolas" w:hAnsi="Consolas" w:cs="Courier"/>
@@ -537,6 +655,7 @@
                                 </w:rPr>
                                 <w:t>..</w:t>
                               </w:r>
+                              <w:proofErr w:type="gramEnd"/>
                             </w:p>
                             <w:p>
                               <w:pPr>
@@ -568,6 +687,7 @@
                                   <w:szCs w:val="20"/>
                                 </w:rPr>
                               </w:pPr>
+                              <w:proofErr w:type="gramStart"/>
                               <w:r>
                                 <w:rPr>
                                   <w:rFonts w:ascii="Consolas" w:hAnsi="Consolas" w:cs="Courier"/>
@@ -577,6 +697,7 @@
                                 </w:rPr>
                                 <w:t>..</w:t>
                               </w:r>
+                              <w:proofErr w:type="gramEnd"/>
                             </w:p>
                             <w:p>
                               <w:pPr>
@@ -648,13 +769,7 @@
                                 </w:r>
                               </w:fldSimple>
                               <w:r>
-                                <w:t>: A</w:t>
-                              </w:r>
-                              <w:r>
-                                <w:t>n Enonic CMS</w:t>
-                              </w:r>
-                              <w:r>
-                                <w:t xml:space="preserve"> datasource. Attributes in brackets are optional.</w:t>
+                                <w:t>: An Enonic CMS datasource. Attributes in brackets are optional.</w:t>
                               </w:r>
                             </w:p>
                           </w:txbxContent>
@@ -704,7 +819,27 @@
                             <w:sz w:val="20"/>
                             <w:szCs w:val="20"/>
                           </w:rPr>
-                          <w:t>&lt;datasources&gt;</w:t>
+                          <w:t>&lt;</w:t>
+                        </w:r>
+                        <w:proofErr w:type="gramStart"/>
+                        <w:r>
+                          <w:rPr>
+                            <w:rFonts w:ascii="Consolas" w:hAnsi="Consolas" w:cs="Courier"/>
+                            <w:color w:val="000000"/>
+                            <w:sz w:val="20"/>
+                            <w:szCs w:val="20"/>
+                          </w:rPr>
+                          <w:t>datasources</w:t>
+                        </w:r>
+                        <w:proofErr w:type="gramEnd"/>
+                        <w:r>
+                          <w:rPr>
+                            <w:rFonts w:ascii="Consolas" w:hAnsi="Consolas" w:cs="Courier"/>
+                            <w:color w:val="000000"/>
+                            <w:sz w:val="20"/>
+                            <w:szCs w:val="20"/>
+                          </w:rPr>
+                          <w:t>&gt;</w:t>
                         </w:r>
                       </w:p>
                       <w:p>
@@ -732,8 +867,19 @@
                             <w:sz w:val="20"/>
                             <w:szCs w:val="20"/>
                           </w:rPr>
-                          <w:t>&lt;datasource</w:t>
-                        </w:r>
+                          <w:t>&lt;</w:t>
+                        </w:r>
+                        <w:proofErr w:type="gramStart"/>
+                        <w:r>
+                          <w:rPr>
+                            <w:rFonts w:ascii="Consolas" w:hAnsi="Consolas" w:cs="Courier"/>
+                            <w:color w:val="000000"/>
+                            <w:sz w:val="20"/>
+                            <w:szCs w:val="20"/>
+                          </w:rPr>
+                          <w:t>datasource</w:t>
+                        </w:r>
+                        <w:proofErr w:type="gramEnd"/>
                         <w:r>
                           <w:rPr>
                             <w:rFonts w:ascii="Consolas" w:eastAsia="Times New Roman" w:hAnsi="Consolas" w:cs="Times New Roman"/>
@@ -768,7 +914,67 @@
                             <w:sz w:val="20"/>
                             <w:szCs w:val="20"/>
                           </w:rPr>
-                          <w:t>[condition=" "] [result-element=" "] [cache="false"]&gt;</w:t>
+                          <w:t>[</w:t>
+                        </w:r>
+                        <w:proofErr w:type="gramStart"/>
+                        <w:r>
+                          <w:rPr>
+                            <w:rFonts w:ascii="Consolas" w:hAnsi="Consolas" w:cs="Courier"/>
+                            <w:color w:val="000000"/>
+                            <w:sz w:val="20"/>
+                            <w:szCs w:val="20"/>
+                          </w:rPr>
+                          <w:t>condition</w:t>
+                        </w:r>
+                        <w:proofErr w:type="gramEnd"/>
+                        <w:r>
+                          <w:rPr>
+                            <w:rFonts w:ascii="Consolas" w:hAnsi="Consolas" w:cs="Courier"/>
+                            <w:color w:val="000000"/>
+                            <w:sz w:val="20"/>
+                            <w:szCs w:val="20"/>
+                          </w:rPr>
+                          <w:t>=" "] [</w:t>
+                        </w:r>
+                        <w:proofErr w:type="gramStart"/>
+                        <w:r>
+                          <w:rPr>
+                            <w:rFonts w:ascii="Consolas" w:hAnsi="Consolas" w:cs="Courier"/>
+                            <w:color w:val="000000"/>
+                            <w:sz w:val="20"/>
+                            <w:szCs w:val="20"/>
+                          </w:rPr>
+                          <w:t>result</w:t>
+                        </w:r>
+                        <w:proofErr w:type="gramEnd"/>
+                        <w:r>
+                          <w:rPr>
+                            <w:rFonts w:ascii="Consolas" w:hAnsi="Consolas" w:cs="Courier"/>
+                            <w:color w:val="000000"/>
+                            <w:sz w:val="20"/>
+                            <w:szCs w:val="20"/>
+                          </w:rPr>
+                          <w:t>-element=" "] [</w:t>
+                        </w:r>
+                        <w:proofErr w:type="gramStart"/>
+                        <w:r>
+                          <w:rPr>
+                            <w:rFonts w:ascii="Consolas" w:hAnsi="Consolas" w:cs="Courier"/>
+                            <w:color w:val="000000"/>
+                            <w:sz w:val="20"/>
+                            <w:szCs w:val="20"/>
+                          </w:rPr>
+                          <w:t>cache</w:t>
+                        </w:r>
+                        <w:proofErr w:type="gramEnd"/>
+                        <w:r>
+                          <w:rPr>
+                            <w:rFonts w:ascii="Consolas" w:hAnsi="Consolas" w:cs="Courier"/>
+                            <w:color w:val="000000"/>
+                            <w:sz w:val="20"/>
+                            <w:szCs w:val="20"/>
+                          </w:rPr>
+                          <w:t>="false"]&gt;</w:t>
                         </w:r>
                       </w:p>
                       <w:p>
@@ -814,8 +1020,19 @@
                             <w:sz w:val="20"/>
                             <w:szCs w:val="20"/>
                           </w:rPr>
-                          <w:t>&lt;parameter</w:t>
-                        </w:r>
+                          <w:t>&lt;</w:t>
+                        </w:r>
+                        <w:proofErr w:type="gramStart"/>
+                        <w:r>
+                          <w:rPr>
+                            <w:rFonts w:ascii="Consolas" w:hAnsi="Consolas" w:cs="Courier"/>
+                            <w:color w:val="000000"/>
+                            <w:sz w:val="20"/>
+                            <w:szCs w:val="20"/>
+                          </w:rPr>
+                          <w:t>parameter</w:t>
+                        </w:r>
+                        <w:proofErr w:type="gramEnd"/>
                         <w:r>
                           <w:rPr>
                             <w:rFonts w:ascii="Consolas" w:eastAsia="Times New Roman" w:hAnsi="Consolas" w:cs="Times New Roman"/>
@@ -871,6 +1088,7 @@
                           </w:rPr>
                           <w:tab/>
                         </w:r>
+                        <w:proofErr w:type="gramStart"/>
                         <w:r>
                           <w:rPr>
                             <w:rFonts w:ascii="Consolas" w:hAnsi="Consolas" w:cs="Courier"/>
@@ -880,6 +1098,7 @@
                           </w:rPr>
                           <w:t>..</w:t>
                         </w:r>
+                        <w:proofErr w:type="gramEnd"/>
                       </w:p>
                       <w:p>
                         <w:pPr>
@@ -911,6 +1130,7 @@
                             <w:szCs w:val="20"/>
                           </w:rPr>
                         </w:pPr>
+                        <w:proofErr w:type="gramStart"/>
                         <w:r>
                           <w:rPr>
                             <w:rFonts w:ascii="Consolas" w:hAnsi="Consolas" w:cs="Courier"/>
@@ -920,6 +1140,7 @@
                           </w:rPr>
                           <w:t>..</w:t>
                         </w:r>
+                        <w:proofErr w:type="gramEnd"/>
                       </w:p>
                       <w:p>
                         <w:pPr>
@@ -962,13 +1183,7 @@
                           </w:r>
                         </w:fldSimple>
                         <w:r>
-                          <w:t>: A</w:t>
-                        </w:r>
-                        <w:r>
-                          <w:t>n Enonic CMS</w:t>
-                        </w:r>
-                        <w:r>
-                          <w:t xml:space="preserve"> datasource. Attributes in brackets are optional.</w:t>
+                          <w:t>: An Enonic CMS datasource. Attributes in brackets are optional.</w:t>
                         </w:r>
                       </w:p>
                     </w:txbxContent>
@@ -986,7 +1201,15 @@
         <w:jc w:val="both"/>
       </w:pPr>
       <w:r>
-        <w:t>The condition attribute may contain a condition attribute. The value is commonly a Java Unified Expression Language (Java.el) expression</w:t>
+        <w:t>The condition attribute may contain a condition attribute. The value is commonly a Java Unified Expression Language (</w:t>
+      </w:r>
+      <w:proofErr w:type="spellStart"/>
+      <w:r>
+        <w:t>Java.el</w:t>
+      </w:r>
+      <w:proofErr w:type="spellEnd"/>
+      <w:r>
+        <w:t>) expression</w:t>
       </w:r>
       <w:r>
         <w:t xml:space="preserve"> that dictates when the method call should be executed.</w:t>
@@ -995,12 +1218,7 @@
         <w:t xml:space="preserve"> The result-element attribute specifies the name of the root element for the result-set XML that is returned from the method call.</w:t>
       </w:r>
       <w:r>
-        <w:t xml:space="preserve"> The cache attribute states whether or not the result set should be stores in the instantiation cache for subsequent method</w:t>
-      </w:r>
-      <w:bookmarkStart w:id="1" w:name="_GoBack"/>
-      <w:bookmarkEnd w:id="1"/>
-      <w:r>
-        <w:t xml:space="preserve"> invocations.</w:t>
+        <w:t xml:space="preserve"> The cache attribute states whether or not the result set should be stores in the instantiation cache for subsequent method invocations.</w:t>
       </w:r>
     </w:p>
     <w:p>
@@ -1152,22 +1370,16 @@
         <w:t>ng the functionality of the CMS, t</w:t>
       </w:r>
       <w:r>
-        <w:t xml:space="preserve">his is done using </w:t>
-      </w:r>
-      <w:commentRangeStart w:id="2"/>
-      <w:r>
-        <w:t>Java</w:t>
-      </w:r>
-      <w:r>
-        <w:t xml:space="preserve"> and Spring</w:t>
-      </w:r>
-      <w:commentRangeEnd w:id="2"/>
-      <w:r>
-        <w:rPr>
-          <w:rStyle w:val="CommentReference"/>
-        </w:rPr>
-        <w:commentReference w:id="2"/>
-      </w:r>
+        <w:t>his is done using Java</w:t>
+      </w:r>
+      <w:r>
+        <w:t xml:space="preserve"> and </w:t>
+      </w:r>
+      <w:proofErr w:type="gramStart"/>
+      <w:r>
+        <w:t>Spring</w:t>
+      </w:r>
+      <w:proofErr w:type="gramEnd"/>
       <w:r>
         <w:t>. Plugins are packaged in OSGi bundles,</w:t>
       </w:r>
@@ -1478,10 +1690,31 @@
         <w:t>Extension is an interface and cannot be extended</w:t>
       </w:r>
       <w:r>
-        <w:t>, but is implemented by ExtensionBase</w:t>
-      </w:r>
-      <w:r>
-        <w:t>; ExtensionBase and HttpProcessor are super classes that should not be extended directly.</w:t>
+        <w:t xml:space="preserve">, but is implemented by </w:t>
+      </w:r>
+      <w:proofErr w:type="spellStart"/>
+      <w:r>
+        <w:t>ExtensionBase</w:t>
+      </w:r>
+      <w:proofErr w:type="spellEnd"/>
+      <w:r>
+        <w:t xml:space="preserve">; </w:t>
+      </w:r>
+      <w:proofErr w:type="spellStart"/>
+      <w:r>
+        <w:t>ExtensionBase</w:t>
+      </w:r>
+      <w:proofErr w:type="spellEnd"/>
+      <w:r>
+        <w:t xml:space="preserve"> and </w:t>
+      </w:r>
+      <w:proofErr w:type="spellStart"/>
+      <w:r>
+        <w:t>HttpProcessor</w:t>
+      </w:r>
+      <w:proofErr w:type="spellEnd"/>
+      <w:r>
+        <w:t xml:space="preserve"> are super classes that should not be extended directly.</w:t>
       </w:r>
     </w:p>
     <w:p>
@@ -1493,8 +1726,13 @@
         </w:numPr>
         <w:jc w:val="both"/>
       </w:pPr>
-      <w:r>
-        <w:t xml:space="preserve">FunctionLibrary should not be extended directly, but should be used as a Spring bean class to </w:t>
+      <w:proofErr w:type="spellStart"/>
+      <w:r>
+        <w:t>FunctionLibrary</w:t>
+      </w:r>
+      <w:proofErr w:type="spellEnd"/>
+      <w:r>
+        <w:t xml:space="preserve"> should not be extended directly, but should be used as a Spring bean class to </w:t>
       </w:r>
       <w:r>
         <w:t>define a Function Library extens</w:t>
@@ -1528,7 +1766,15 @@
         <w:jc w:val="both"/>
       </w:pPr>
       <w:r>
-        <w:t>The classes that extend HttpProcessor are mainly meant for handling HTTP requests and responses in some way, such as filtering based on the type of</w:t>
+        <w:t xml:space="preserve">The classes that extend </w:t>
+      </w:r>
+      <w:proofErr w:type="spellStart"/>
+      <w:r>
+        <w:t>HttpProcessor</w:t>
+      </w:r>
+      <w:proofErr w:type="spellEnd"/>
+      <w:r>
+        <w:t xml:space="preserve"> are mainly meant for handling HTTP requests and responses in some way, such as filtering based on the type of</w:t>
       </w:r>
       <w:r>
         <w:t xml:space="preserve"> request the server receives,</w:t>
@@ -1550,7 +1796,15 @@
         <w:jc w:val="both"/>
       </w:pPr>
       <w:r>
-        <w:t>The TextExtractor class is meant to extract text from various binary document types, such as PDF, MS Word and RTF, to index it for the CMS’s search engine.</w:t>
+        <w:t xml:space="preserve">The </w:t>
+      </w:r>
+      <w:proofErr w:type="spellStart"/>
+      <w:r>
+        <w:t>TextExtractor</w:t>
+      </w:r>
+      <w:proofErr w:type="spellEnd"/>
+      <w:r>
+        <w:t xml:space="preserve"> class is meant to extract text from various binary document types, such as PDF, MS Word and RTF, to index it for the CMS’s search engine.</w:t>
       </w:r>
       <w:r>
         <w:t xml:space="preserve"> It can be extended to support text extraction from formats that are not natively sup</w:t>
@@ -1572,7 +1826,15 @@
         <w:jc w:val="both"/>
       </w:pPr>
       <w:r>
-        <w:t>The TaskHandler class handles scheduling of code execution, via extensions.</w:t>
+        <w:t xml:space="preserve">The </w:t>
+      </w:r>
+      <w:proofErr w:type="spellStart"/>
+      <w:r>
+        <w:t>TaskHandler</w:t>
+      </w:r>
+      <w:proofErr w:type="spellEnd"/>
+      <w:r>
+        <w:t xml:space="preserve"> class handles scheduling of code execution, via extensions.</w:t>
       </w:r>
       <w:r>
         <w:t xml:space="preserve"> Scheduling when execution should occur is done </w:t>
@@ -1581,23 +1843,55 @@
         <w:t>in the Spring bean of the extending class</w:t>
       </w:r>
       <w:r>
-        <w:t xml:space="preserve"> using a special property called “cron”. Cron is a reference to the Unix task scheduler of the same name.</w:t>
-      </w:r>
-      <w:r>
-        <w:t xml:space="preserve"> The Enterprise Edition of Enonic also supports running tasks scheduled through the TaskHandler in a cluster.</w:t>
-      </w:r>
-    </w:p>
-    <w:p>
-      <w:pPr>
-        <w:jc w:val="both"/>
-      </w:pPr>
-    </w:p>
-    <w:p>
-      <w:pPr>
-        <w:jc w:val="both"/>
-      </w:pPr>
-      <w:r>
-        <w:t>The FunctionLibrary class is meant to allow for ex</w:t>
+        <w:t xml:space="preserve"> using a special property called “</w:t>
+      </w:r>
+      <w:proofErr w:type="spellStart"/>
+      <w:r>
+        <w:t>cron</w:t>
+      </w:r>
+      <w:proofErr w:type="spellEnd"/>
+      <w:r>
+        <w:t xml:space="preserve">”. </w:t>
+      </w:r>
+      <w:proofErr w:type="spellStart"/>
+      <w:r>
+        <w:t>Cron</w:t>
+      </w:r>
+      <w:proofErr w:type="spellEnd"/>
+      <w:r>
+        <w:t xml:space="preserve"> is a reference to the Unix task scheduler of the same name.</w:t>
+      </w:r>
+      <w:r>
+        <w:t xml:space="preserve"> The Enterprise Edition of Enonic also supports running tasks scheduled through the </w:t>
+      </w:r>
+      <w:proofErr w:type="spellStart"/>
+      <w:r>
+        <w:t>TaskHandler</w:t>
+      </w:r>
+      <w:proofErr w:type="spellEnd"/>
+      <w:r>
+        <w:t xml:space="preserve"> in a cluster.</w:t>
+      </w:r>
+    </w:p>
+    <w:p>
+      <w:pPr>
+        <w:jc w:val="both"/>
+      </w:pPr>
+    </w:p>
+    <w:p>
+      <w:pPr>
+        <w:jc w:val="both"/>
+      </w:pPr>
+      <w:r>
+        <w:t xml:space="preserve">The </w:t>
+      </w:r>
+      <w:proofErr w:type="spellStart"/>
+      <w:r>
+        <w:t>FunctionLibrary</w:t>
+      </w:r>
+      <w:proofErr w:type="spellEnd"/>
+      <w:r>
+        <w:t xml:space="preserve"> class is meant to allow for ex</w:t>
       </w:r>
       <w:r>
         <w:t>tending data</w:t>
@@ -1618,10 +1912,26 @@
         <w:t>.</w:t>
       </w:r>
       <w:r>
-        <w:t xml:space="preserve"> As previously mentioned a FunctionLibrary extension cannot extend the class directly, but should</w:t>
-      </w:r>
-      <w:r>
-        <w:t xml:space="preserve"> be defined as an extension in the FunctionLibrary Spring bean.</w:t>
+        <w:t xml:space="preserve"> As previously mentioned a </w:t>
+      </w:r>
+      <w:proofErr w:type="spellStart"/>
+      <w:r>
+        <w:t>FunctionLibrary</w:t>
+      </w:r>
+      <w:proofErr w:type="spellEnd"/>
+      <w:r>
+        <w:t xml:space="preserve"> extension cannot extend the class directly, but should</w:t>
+      </w:r>
+      <w:r>
+        <w:t xml:space="preserve"> be defined as an extension in the </w:t>
+      </w:r>
+      <w:proofErr w:type="spellStart"/>
+      <w:r>
+        <w:t>FunctionLibrary</w:t>
+      </w:r>
+      <w:proofErr w:type="spellEnd"/>
+      <w:r>
+        <w:t xml:space="preserve"> Spring bean.</w:t>
       </w:r>
       <w:r>
         <w:t xml:space="preserve"> This is because of how Enonic handles this class and gives access to fu</w:t>
@@ -1646,6 +1956,3086 @@
       <w:pPr>
         <w:jc w:val="both"/>
       </w:pPr>
+      <w:r>
+        <w:t>In this part we will look at the development process of the Detector plugin for Enonic CMS, from conceptualization to implementation.</w:t>
+      </w:r>
+    </w:p>
+    <w:p>
+      <w:pPr>
+        <w:pStyle w:val="Heading2"/>
+        <w:jc w:val="both"/>
+      </w:pPr>
+      <w:r>
+        <w:t>Conceptualization</w:t>
+      </w:r>
+    </w:p>
+    <w:p>
+      <w:pPr>
+        <w:jc w:val="both"/>
+      </w:pPr>
+      <w:r>
+        <w:t>Looking at the plugin support for Enonic it is evident that a Detector-like system is feasible to implement as a plugin for the CMS. The</w:t>
+      </w:r>
+      <w:r>
+        <w:t xml:space="preserve"> native</w:t>
+      </w:r>
+      <w:r>
+        <w:t xml:space="preserve"> device detection system is also lacking in the amount of data it makes available to the user. Being able to identify and catalogue UA-specific features on the client and store</w:t>
+      </w:r>
+      <w:r>
+        <w:t xml:space="preserve"> it on the server can help developers and users</w:t>
+      </w:r>
+      <w:r>
+        <w:t xml:space="preserve"> tailor their web pages to specific devices more accurately</w:t>
+      </w:r>
+      <w:r>
+        <w:t xml:space="preserve">. </w:t>
+      </w:r>
+      <w:r>
+        <w:t xml:space="preserve"> A Detector plugin can thus be a valuable addition to Enonic. </w:t>
+      </w:r>
+    </w:p>
+    <w:p>
+      <w:pPr>
+        <w:jc w:val="both"/>
+      </w:pPr>
+    </w:p>
+    <w:p>
+      <w:pPr>
+        <w:jc w:val="both"/>
+      </w:pPr>
+      <w:r>
+        <w:t>When</w:t>
+      </w:r>
+      <w:r>
+        <w:t xml:space="preserve"> we considered</w:t>
+      </w:r>
+      <w:r>
+        <w:t xml:space="preserve"> the plugin environment API, there</w:t>
+      </w:r>
+      <w:r>
+        <w:t xml:space="preserve"> were</w:t>
+      </w:r>
+      <w:r>
+        <w:t xml:space="preserve"> two different approaches to</w:t>
+      </w:r>
+      <w:r>
+        <w:t xml:space="preserve"> implementing a Detector system. They would both extend </w:t>
+      </w:r>
+      <w:proofErr w:type="spellStart"/>
+      <w:r>
+        <w:t>HttpInterceptor</w:t>
+      </w:r>
+      <w:proofErr w:type="spellEnd"/>
+      <w:r>
+        <w:t xml:space="preserve"> to intercept requests and detect the requester’s UA features on both the client- and server-side, and then either: </w:t>
+      </w:r>
+    </w:p>
+    <w:p>
+      <w:pPr>
+        <w:jc w:val="both"/>
+      </w:pPr>
+    </w:p>
+    <w:p>
+      <w:pPr>
+        <w:pStyle w:val="ListParagraph"/>
+        <w:numPr>
+          <w:ilvl w:val="0"/>
+          <w:numId w:val="2"/>
+        </w:numPr>
+        <w:jc w:val="both"/>
+      </w:pPr>
+      <w:r>
+        <w:t>Store a</w:t>
+      </w:r>
+      <w:r>
+        <w:t>nd/or retrieve the data from a</w:t>
+      </w:r>
+      <w:r>
+        <w:t xml:space="preserve"> database and f</w:t>
+      </w:r>
+      <w:r>
+        <w:t>orward</w:t>
+      </w:r>
+      <w:r>
+        <w:t xml:space="preserve"> the request with the data attached to the header, so it is available in the CMS’s device class resolver script.</w:t>
+      </w:r>
+    </w:p>
+    <w:p>
+      <w:pPr>
+        <w:pStyle w:val="ListParagraph"/>
+        <w:numPr>
+          <w:ilvl w:val="0"/>
+          <w:numId w:val="2"/>
+        </w:numPr>
+        <w:jc w:val="both"/>
+      </w:pPr>
+      <w:r>
+        <w:t>Store the data if the device’s</w:t>
+      </w:r>
+      <w:r>
+        <w:t xml:space="preserve"> features are not already in the</w:t>
+      </w:r>
+      <w:r>
+        <w:t xml:space="preserve"> database, and then use an extension of </w:t>
+      </w:r>
+      <w:proofErr w:type="spellStart"/>
+      <w:r>
+        <w:t>FunctionLibrary</w:t>
+      </w:r>
+      <w:proofErr w:type="spellEnd"/>
+      <w:r>
+        <w:t xml:space="preserve"> to make the device features available in a datasource.</w:t>
+      </w:r>
+    </w:p>
+    <w:p>
+      <w:pPr>
+        <w:jc w:val="both"/>
+      </w:pPr>
+    </w:p>
+    <w:p>
+      <w:pPr>
+        <w:jc w:val="both"/>
+      </w:pPr>
+      <w:r>
+        <w:t>The first solution</w:t>
+      </w:r>
+      <w:r>
+        <w:t xml:space="preserve"> would be the most optimal; as it would not require users to radically change the way they handle device classes on their web pages.</w:t>
+      </w:r>
+      <w:r>
+        <w:t xml:space="preserve"> This would make the plugin more practical to use and integrate into already existi</w:t>
+      </w:r>
+      <w:r>
+        <w:t>ng web pages built in Enonic</w:t>
+      </w:r>
+      <w:r>
+        <w:t>.</w:t>
+      </w:r>
+      <w:r>
+        <w:t xml:space="preserve"> W</w:t>
+      </w:r>
+      <w:r>
+        <w:t>hile</w:t>
+      </w:r>
+      <w:r>
+        <w:t xml:space="preserve"> this solution was</w:t>
+      </w:r>
+      <w:r>
+        <w:t xml:space="preserve"> conceptually sound,</w:t>
+      </w:r>
+      <w:r>
+        <w:t xml:space="preserve"> it</w:t>
+      </w:r>
+      <w:r>
+        <w:t xml:space="preserve"> was not necessarily feasible</w:t>
+      </w:r>
+      <w:r>
+        <w:t>.</w:t>
+      </w:r>
+      <w:r>
+        <w:t xml:space="preserve"> </w:t>
+      </w:r>
+      <w:r>
+        <w:t xml:space="preserve">This is because </w:t>
+      </w:r>
+      <w:r>
+        <w:t xml:space="preserve">the way Enonic builds its device class resolver XML data was not transparent, and it was not obvious if custom headers attached to the request in an </w:t>
+      </w:r>
+      <w:proofErr w:type="spellStart"/>
+      <w:r>
+        <w:t>HttpInterceptor</w:t>
+      </w:r>
+      <w:proofErr w:type="spellEnd"/>
+      <w:r>
+        <w:t xml:space="preserve"> extension would carry on through to the device class resolver script.</w:t>
+      </w:r>
+    </w:p>
+    <w:p>
+      <w:pPr>
+        <w:jc w:val="both"/>
+      </w:pPr>
+    </w:p>
+    <w:p>
+      <w:pPr>
+        <w:jc w:val="both"/>
+      </w:pPr>
+      <w:r>
+        <w:t xml:space="preserve">The second solution would work, as making data from a database available through a datasource is what </w:t>
+      </w:r>
+      <w:proofErr w:type="spellStart"/>
+      <w:r>
+        <w:t>FunctionLibrary</w:t>
+      </w:r>
+      <w:proofErr w:type="spellEnd"/>
+      <w:r>
+        <w:t xml:space="preserve"> extensions are meant to do. It would require</w:t>
+      </w:r>
+      <w:r>
+        <w:t xml:space="preserve"> extra complexity in the </w:t>
+      </w:r>
+      <w:r>
+        <w:t>plugin,</w:t>
+      </w:r>
+      <w:r>
+        <w:t xml:space="preserve"> a</w:t>
+      </w:r>
+      <w:r>
+        <w:t>s well as</w:t>
+      </w:r>
+      <w:r>
+        <w:t xml:space="preserve"> in</w:t>
+      </w:r>
+      <w:r>
+        <w:t xml:space="preserve"> the use of the plugin. I</w:t>
+      </w:r>
+      <w:r>
+        <w:t>t would need</w:t>
+      </w:r>
+      <w:r>
+        <w:t xml:space="preserve"> an extra extension as well as an alternative to the XSL-driven device class resolver script s</w:t>
+      </w:r>
+      <w:r>
+        <w:t>ystem that is built into Enonic.</w:t>
+      </w:r>
+      <w:r>
+        <w:t xml:space="preserve"> This approach would need a device-family classification system that would make the plugin</w:t>
+      </w:r>
+      <w:r>
+        <w:t xml:space="preserve"> more akin to the original Detector system of Dave Olsen.</w:t>
+      </w:r>
+    </w:p>
+    <w:p>
+      <w:pPr>
+        <w:jc w:val="both"/>
+      </w:pPr>
+    </w:p>
+    <w:p>
+      <w:pPr>
+        <w:jc w:val="both"/>
+      </w:pPr>
+      <w:r>
+        <w:t>Storing the data gathered by the plugin should be done in its own database. The reason for this is that the device feature data gathered is not a part of the native system and can not be stored in the same database as the contents of the website. A low-maintenance, lightweight database system should be used to minimize the amount of overhead caused by adding anothe</w:t>
+      </w:r>
+      <w:r>
+        <w:t>r persistence-</w:t>
+      </w:r>
+      <w:r>
+        <w:t xml:space="preserve">system to the CMS, as well as simplifying the </w:t>
+      </w:r>
+      <w:r>
+        <w:t>setup and configuration of the plugin for users.</w:t>
+      </w:r>
+      <w:r>
+        <w:t xml:space="preserve"> This solution will probably function as a better alternative to storing the data as a content-type through the Enonic Java API as storing and retrieving data directly from a database will normally be orders of magnitude faster than going through the whole call-stack that is invoked when retrieving content through the Enonic Java API.</w:t>
+      </w:r>
+      <w:r>
+        <w:t xml:space="preserve"> For a simple database some form of NoSQL system, either doc</w:t>
+      </w:r>
+      <w:r>
+        <w:t>ument-based such as M</w:t>
+      </w:r>
+      <w:r>
+        <w:t xml:space="preserve">ongoDB or </w:t>
+      </w:r>
+      <w:proofErr w:type="spellStart"/>
+      <w:r>
+        <w:t>C</w:t>
+      </w:r>
+      <w:r>
+        <w:t>ouchDB</w:t>
+      </w:r>
+      <w:proofErr w:type="spellEnd"/>
+      <w:r>
+        <w:t>, or a key-value stor</w:t>
+      </w:r>
+      <w:r>
+        <w:t xml:space="preserve">e such as </w:t>
+      </w:r>
+      <w:proofErr w:type="spellStart"/>
+      <w:r>
+        <w:t>Voldemort</w:t>
+      </w:r>
+      <w:proofErr w:type="spellEnd"/>
+      <w:r>
+        <w:t xml:space="preserve"> or </w:t>
+      </w:r>
+      <w:proofErr w:type="spellStart"/>
+      <w:r>
+        <w:t>Dynomite</w:t>
+      </w:r>
+      <w:proofErr w:type="spellEnd"/>
+      <w:r>
+        <w:t xml:space="preserve"> could be useful.</w:t>
+      </w:r>
+    </w:p>
+    <w:p>
+      <w:pPr>
+        <w:jc w:val="both"/>
+      </w:pPr>
+    </w:p>
+    <w:p>
+      <w:pPr>
+        <w:pStyle w:val="Heading2"/>
+        <w:jc w:val="both"/>
+      </w:pPr>
+      <w:r>
+        <w:t>Implementation</w:t>
+      </w:r>
+    </w:p>
+    <w:p>
+      <w:pPr>
+        <w:jc w:val="both"/>
+      </w:pPr>
+      <w:r>
+        <w:t>For the implementation we</w:t>
+      </w:r>
+      <w:r>
+        <w:t xml:space="preserve"> decided to attempt both approaches to see if they both worked, and potentially which one was the most efficient in terms of speed and ease of use.</w:t>
+      </w:r>
+    </w:p>
+    <w:p>
+      <w:pPr>
+        <w:pStyle w:val="Heading3"/>
+        <w:jc w:val="both"/>
+      </w:pPr>
+      <w:r>
+        <w:t>Technologies</w:t>
+      </w:r>
+    </w:p>
+    <w:p>
+      <w:pPr>
+        <w:jc w:val="both"/>
+      </w:pPr>
+      <w:r>
+        <w:t>For the client-side test suite we used Modernizr with all available tests</w:t>
+      </w:r>
+      <w:r>
+        <w:t>, licensed under the MIT License</w:t>
+      </w:r>
+      <w:r>
+        <w:t xml:space="preserve">. For the server-side UA string parsing we used </w:t>
+      </w:r>
+      <w:r>
+        <w:t>a version of UA Parser created by Twitter</w:t>
+      </w:r>
+      <w:r>
+        <w:t>, Inc.</w:t>
+      </w:r>
+      <w:r>
+        <w:t xml:space="preserve"> and licensed under the Apache License 2.0.</w:t>
+      </w:r>
+      <w:r>
+        <w:t xml:space="preserve"> For the dat</w:t>
+      </w:r>
+      <w:r>
+        <w:t>abase we chose M</w:t>
+      </w:r>
+      <w:r>
+        <w:t>ongoDB, a docum</w:t>
+      </w:r>
+      <w:r>
+        <w:t xml:space="preserve">ent-based NoSQL database system, available under the </w:t>
+      </w:r>
+      <w:r>
+        <w:t>GNU Afferno General Public License</w:t>
+      </w:r>
+      <w:r>
+        <w:t xml:space="preserve"> 3.0</w:t>
+      </w:r>
+      <w:r>
+        <w:t>.</w:t>
+      </w:r>
+    </w:p>
+    <w:p>
+      <w:pPr>
+        <w:jc w:val="both"/>
+      </w:pPr>
+    </w:p>
+    <w:p>
+      <w:pPr>
+        <w:jc w:val="both"/>
+      </w:pPr>
+      <w:r>
+        <w:t>The choice of using Modernizr for client-side tests and UA Parser for UA string parsing was</w:t>
+      </w:r>
+      <w:r>
+        <w:t xml:space="preserve"> made</w:t>
+      </w:r>
+      <w:r>
+        <w:t xml:space="preserve"> firstly because they are both used in the original Detector system. Secondly because Modernizr is the industry-leading </w:t>
+      </w:r>
+      <w:r>
+        <w:t>feature detection system, and UA Parser is</w:t>
+      </w:r>
+      <w:r>
+        <w:t xml:space="preserve"> very</w:t>
+      </w:r>
+      <w:r>
+        <w:t xml:space="preserve"> lightweight while retaining all the functionality needed to gather the necessary information from UA strings.</w:t>
+      </w:r>
+    </w:p>
+    <w:p>
+      <w:pPr>
+        <w:jc w:val="both"/>
+      </w:pPr>
+    </w:p>
+    <w:p>
+      <w:pPr>
+        <w:jc w:val="both"/>
+      </w:pPr>
+      <w:r>
+        <w:t>M</w:t>
+      </w:r>
+      <w:r>
+        <w:t>ongoDB was chosen because it is lightweight, easy to set up and removes all object-relational-mapping work and schema planning needed when using relational databases. The amount of data and the complexity of the data structure do not warrant spending much time planning out a r</w:t>
+      </w:r>
+      <w:r>
+        <w:t xml:space="preserve">elational schema for the data. The data to be stored </w:t>
+      </w:r>
+      <w:r>
+        <w:t>is essentially a single object containing key-value pairs in which the values are either</w:t>
+      </w:r>
+      <w:r>
+        <w:t xml:space="preserve"> </w:t>
+      </w:r>
+      <w:r>
+        <w:t>objects themselves</w:t>
+      </w:r>
+      <w:r>
+        <w:t xml:space="preserve"> or Booleans</w:t>
+      </w:r>
+      <w:r>
+        <w:t>. JSON, which is the format MongoDB stores its documents</w:t>
+      </w:r>
+      <w:r>
+        <w:t>, is well suited</w:t>
+      </w:r>
+      <w:r>
+        <w:t xml:space="preserve"> for this kind of use case.</w:t>
+      </w:r>
+    </w:p>
+    <w:p>
+      <w:pPr>
+        <w:jc w:val="both"/>
+      </w:pPr>
+    </w:p>
+    <w:p>
+      <w:pPr>
+        <w:jc w:val="both"/>
+      </w:pPr>
+      <w:r>
+        <w:t>The plugin itself was by necessity</w:t>
+      </w:r>
+      <w:r>
+        <w:t xml:space="preserve"> written in Java using Spring, and Maven for dependency handling, building and deployment.</w:t>
+      </w:r>
+      <w:r>
+        <w:t xml:space="preserve"> It will have two extensions of the Enonic Plugin Environment API: </w:t>
+      </w:r>
+      <w:proofErr w:type="spellStart"/>
+      <w:r>
+        <w:t>HttpInterceptor</w:t>
+      </w:r>
+      <w:proofErr w:type="spellEnd"/>
+      <w:r>
+        <w:t xml:space="preserve"> and </w:t>
+      </w:r>
+      <w:proofErr w:type="spellStart"/>
+      <w:r>
+        <w:t>FunctionLibrary</w:t>
+      </w:r>
+      <w:proofErr w:type="spellEnd"/>
+      <w:r>
+        <w:t>. The latter is only necessary for the second approach mentioned u</w:t>
+      </w:r>
+      <w:r>
+        <w:t>nder Conceptualization.</w:t>
+      </w:r>
+      <w:r>
+        <w:t xml:space="preserve"> </w:t>
+      </w:r>
+    </w:p>
+    <w:p>
+      <w:pPr>
+        <w:pStyle w:val="Heading3"/>
+        <w:jc w:val="both"/>
+      </w:pPr>
+      <w:r>
+        <w:t>Application flow</w:t>
+      </w:r>
+    </w:p>
+    <w:p>
+      <w:pPr>
+        <w:jc w:val="both"/>
+      </w:pPr>
+      <w:r>
+        <w:t xml:space="preserve">The </w:t>
+      </w:r>
+      <w:proofErr w:type="spellStart"/>
+      <w:r>
+        <w:t>HttpInterceptor</w:t>
+      </w:r>
+      <w:proofErr w:type="spellEnd"/>
+      <w:r>
+        <w:t xml:space="preserve"> extension is what intercepts and handles the HTTP request that comes from the client before it is passed to the CMS.  It contains two methods that must be overridden: </w:t>
+      </w:r>
+      <w:proofErr w:type="spellStart"/>
+      <w:r>
+        <w:t>preHandle</w:t>
+      </w:r>
+      <w:proofErr w:type="spellEnd"/>
+      <w:r>
+        <w:t xml:space="preserve"> and </w:t>
+      </w:r>
+      <w:proofErr w:type="spellStart"/>
+      <w:r>
+        <w:t>postHandle</w:t>
+      </w:r>
+      <w:proofErr w:type="spellEnd"/>
+      <w:r>
+        <w:t>. As their names suggest they are invoked before and after the CMS has handled the request</w:t>
+      </w:r>
+      <w:r>
+        <w:t xml:space="preserve">, and they accept an </w:t>
+      </w:r>
+      <w:proofErr w:type="spellStart"/>
+      <w:r>
+        <w:t>HttpServletRequest</w:t>
+      </w:r>
+      <w:proofErr w:type="spellEnd"/>
+      <w:r>
+        <w:t xml:space="preserve"> object and an </w:t>
+      </w:r>
+      <w:proofErr w:type="spellStart"/>
+      <w:r>
+        <w:t>HttpServletResponse</w:t>
+      </w:r>
+      <w:proofErr w:type="spellEnd"/>
+      <w:r>
+        <w:t xml:space="preserve"> object</w:t>
+      </w:r>
+      <w:r>
+        <w:t xml:space="preserve"> as arguments</w:t>
+      </w:r>
+      <w:r>
+        <w:t>.</w:t>
+      </w:r>
+      <w:r>
+        <w:t xml:space="preserve"> These objects are passed to them by the CMS servlet that receives the request.</w:t>
+      </w:r>
+      <w:r>
+        <w:t xml:space="preserve"> All of our logic must thus be rooted in the </w:t>
+      </w:r>
+      <w:proofErr w:type="spellStart"/>
+      <w:r>
+        <w:t>preHandle</w:t>
+      </w:r>
+      <w:proofErr w:type="spellEnd"/>
+      <w:r>
+        <w:t xml:space="preserve"> method, as we need to intercept the request befor</w:t>
+      </w:r>
+      <w:r>
+        <w:t>e any HTML is served by the CMS, i.e. before the HTTP response has been generated.</w:t>
+      </w:r>
+    </w:p>
+    <w:p>
+      <w:pPr>
+        <w:jc w:val="both"/>
+      </w:pPr>
+      <w:commentRangeStart w:id="1"/>
+      <w:r>
+        <w:t xml:space="preserve">The program flow in our overridden </w:t>
+      </w:r>
+      <w:proofErr w:type="spellStart"/>
+      <w:r>
+        <w:t>preHandle</w:t>
+      </w:r>
+      <w:proofErr w:type="spellEnd"/>
+      <w:r>
+        <w:t xml:space="preserve"> method is as follows:</w:t>
+      </w:r>
+      <w:commentRangeEnd w:id="1"/>
+      <w:r>
+        <w:rPr>
+          <w:rStyle w:val="CommentReference"/>
+        </w:rPr>
+        <w:commentReference w:id="1"/>
+      </w:r>
+    </w:p>
+    <w:p>
+      <w:pPr>
+        <w:jc w:val="both"/>
+      </w:pPr>
+    </w:p>
+    <w:p>
+      <w:pPr>
+        <w:pStyle w:val="ListParagraph"/>
+        <w:numPr>
+          <w:ilvl w:val="0"/>
+          <w:numId w:val="6"/>
+        </w:numPr>
+        <w:jc w:val="both"/>
+      </w:pPr>
+      <w:r>
+        <w:t>Get the UA</w:t>
+      </w:r>
+      <w:r>
+        <w:t xml:space="preserve"> string from the header of the request and look it up in the database.</w:t>
+      </w:r>
+    </w:p>
+    <w:p>
+      <w:pPr>
+        <w:pStyle w:val="ListParagraph"/>
+        <w:numPr>
+          <w:ilvl w:val="0"/>
+          <w:numId w:val="6"/>
+        </w:numPr>
+        <w:jc w:val="both"/>
+      </w:pPr>
+      <w:r>
+        <w:t>If the UA string is present in the database, go to 3, else go to 4.</w:t>
+      </w:r>
+    </w:p>
+    <w:p>
+      <w:pPr>
+        <w:pStyle w:val="ListParagraph"/>
+        <w:numPr>
+          <w:ilvl w:val="0"/>
+          <w:numId w:val="6"/>
+        </w:numPr>
+        <w:jc w:val="both"/>
+      </w:pPr>
+      <w:r>
+        <w:t>D</w:t>
+      </w:r>
+      <w:r>
+        <w:t>o either</w:t>
+      </w:r>
+      <w:r>
+        <w:t>, depending on approach</w:t>
+      </w:r>
+      <w:r>
+        <w:t>:</w:t>
+      </w:r>
+    </w:p>
+    <w:p>
+      <w:pPr>
+        <w:pStyle w:val="ListParagraph"/>
+        <w:numPr>
+          <w:ilvl w:val="1"/>
+          <w:numId w:val="6"/>
+        </w:numPr>
+        <w:jc w:val="both"/>
+      </w:pPr>
+      <w:r>
+        <w:t>Attach the resulting object from the database to the HTTP reques</w:t>
+      </w:r>
+      <w:r>
+        <w:t>t header and pass the request up the chain</w:t>
+      </w:r>
+      <w:r>
+        <w:t xml:space="preserve"> by returning true</w:t>
+      </w:r>
+      <w:r>
+        <w:t>.</w:t>
+      </w:r>
+    </w:p>
+    <w:p>
+      <w:pPr>
+        <w:pStyle w:val="ListParagraph"/>
+        <w:numPr>
+          <w:ilvl w:val="1"/>
+          <w:numId w:val="6"/>
+        </w:numPr>
+        <w:jc w:val="both"/>
+      </w:pPr>
+      <w:r>
+        <w:t>Do nothing –</w:t>
+      </w:r>
+      <w:r>
+        <w:t xml:space="preserve"> the data will be fetched by a method invoked from a datasource later</w:t>
+      </w:r>
+      <w:r>
+        <w:t>, pass the request up the chain by returning true</w:t>
+      </w:r>
+      <w:r>
+        <w:t>.</w:t>
+      </w:r>
+    </w:p>
+    <w:p>
+      <w:pPr>
+        <w:pStyle w:val="ListParagraph"/>
+        <w:numPr>
+          <w:ilvl w:val="0"/>
+          <w:numId w:val="6"/>
+        </w:numPr>
+        <w:jc w:val="both"/>
+      </w:pPr>
+      <w:r>
+        <w:t>Check if a cookie with the correct ID is present in the request, indicating that client-side tests have already been run on the UA.</w:t>
+      </w:r>
+    </w:p>
+    <w:p>
+      <w:pPr>
+        <w:pStyle w:val="ListParagraph"/>
+        <w:numPr>
+          <w:ilvl w:val="1"/>
+          <w:numId w:val="6"/>
+        </w:numPr>
+        <w:jc w:val="both"/>
+      </w:pPr>
+      <w:r>
+        <w:t xml:space="preserve">If present, </w:t>
+      </w:r>
+      <w:r>
+        <w:t>parse the test results from the cookie and store them in a database object</w:t>
+      </w:r>
+      <w:r>
+        <w:t>, go to 5</w:t>
+      </w:r>
+      <w:r>
+        <w:t>.</w:t>
+      </w:r>
+    </w:p>
+    <w:p>
+      <w:pPr>
+        <w:pStyle w:val="ListParagraph"/>
+        <w:numPr>
+          <w:ilvl w:val="1"/>
+          <w:numId w:val="6"/>
+        </w:numPr>
+        <w:jc w:val="both"/>
+      </w:pPr>
+      <w:r>
+        <w:t xml:space="preserve">If not present, </w:t>
+      </w:r>
+      <w:r>
+        <w:t>generate the correct HTML markup and JavaScript code to sen</w:t>
+      </w:r>
+      <w:r>
+        <w:t xml:space="preserve">d Modernizr tests to the client. </w:t>
+      </w:r>
+    </w:p>
+    <w:p>
+      <w:pPr>
+        <w:pStyle w:val="ListParagraph"/>
+        <w:numPr>
+          <w:ilvl w:val="2"/>
+          <w:numId w:val="6"/>
+        </w:numPr>
+        <w:jc w:val="both"/>
+      </w:pPr>
+      <w:r>
+        <w:t>Generate HTML markup.</w:t>
+      </w:r>
+    </w:p>
+    <w:p>
+      <w:pPr>
+        <w:pStyle w:val="ListParagraph"/>
+        <w:numPr>
+          <w:ilvl w:val="2"/>
+          <w:numId w:val="6"/>
+        </w:numPr>
+        <w:jc w:val="both"/>
+      </w:pPr>
+      <w:r>
+        <w:t>Add Modernizr code and cookie-generator code to the markup.</w:t>
+      </w:r>
+    </w:p>
+    <w:p>
+      <w:pPr>
+        <w:pStyle w:val="ListParagraph"/>
+        <w:numPr>
+          <w:ilvl w:val="2"/>
+          <w:numId w:val="6"/>
+        </w:numPr>
+        <w:jc w:val="both"/>
+      </w:pPr>
+      <w:r>
+        <w:t>Send the generated markup to the client and return false to stop the request from going further up the chain.</w:t>
+      </w:r>
+    </w:p>
+    <w:p>
+      <w:pPr>
+        <w:pStyle w:val="ListParagraph"/>
+        <w:numPr>
+          <w:ilvl w:val="0"/>
+          <w:numId w:val="6"/>
+        </w:numPr>
+        <w:jc w:val="both"/>
+      </w:pPr>
+      <w:r>
+        <w:t>Get information from the UA string.</w:t>
+      </w:r>
+    </w:p>
+    <w:p>
+      <w:pPr>
+        <w:pStyle w:val="ListParagraph"/>
+        <w:numPr>
+          <w:ilvl w:val="1"/>
+          <w:numId w:val="6"/>
+        </w:numPr>
+        <w:jc w:val="both"/>
+      </w:pPr>
+      <w:r>
+        <w:t>Parse the UA string using UA Parser.</w:t>
+      </w:r>
+    </w:p>
+    <w:p>
+      <w:pPr>
+        <w:pStyle w:val="ListParagraph"/>
+        <w:numPr>
+          <w:ilvl w:val="1"/>
+          <w:numId w:val="6"/>
+        </w:numPr>
+        <w:jc w:val="both"/>
+      </w:pPr>
+      <w:r>
+        <w:t>Store the collected data in a database object and go to 6.</w:t>
+      </w:r>
+    </w:p>
+    <w:p>
+      <w:pPr>
+        <w:pStyle w:val="ListParagraph"/>
+        <w:numPr>
+          <w:ilvl w:val="0"/>
+          <w:numId w:val="6"/>
+        </w:numPr>
+        <w:jc w:val="both"/>
+      </w:pPr>
+      <w:r>
+        <w:t>Put all both the client-side data and server-side data into a common database object and store it in the database.</w:t>
+      </w:r>
+      <w:r>
+        <w:t xml:space="preserve"> Go to 3.</w:t>
+      </w:r>
+    </w:p>
+    <w:p>
+      <w:pPr>
+        <w:jc w:val="both"/>
+      </w:pPr>
+    </w:p>
+    <w:p>
+      <w:pPr>
+        <w:jc w:val="both"/>
+      </w:pPr>
+      <w:r>
+        <w:t xml:space="preserve">The </w:t>
+      </w:r>
+      <w:proofErr w:type="spellStart"/>
+      <w:r>
+        <w:t>postH</w:t>
+      </w:r>
+      <w:r>
+        <w:t>andle</w:t>
+      </w:r>
+      <w:proofErr w:type="spellEnd"/>
+      <w:r>
+        <w:t xml:space="preserve"> method does not need to</w:t>
+      </w:r>
+      <w:r>
+        <w:t xml:space="preserve"> anything, as the goal of the plugin is to intercept the request and get the necessary data from it, not to manipulate the response on the way out.</w:t>
+      </w:r>
+    </w:p>
+    <w:p>
+      <w:pPr>
+        <w:pStyle w:val="Heading3"/>
+        <w:jc w:val="both"/>
+      </w:pPr>
+      <w:r>
+        <w:t>Plugin configuration</w:t>
+      </w:r>
+    </w:p>
+    <w:p>
+      <w:pPr>
+        <w:jc w:val="both"/>
+      </w:pPr>
+      <w:r>
+        <w:rPr>
+          <w:noProof/>
+        </w:rPr>
+        <mc:AlternateContent>
+          <mc:Choice Requires="wpg">
+            <w:drawing>
+              <wp:anchor distT="0" distB="0" distL="114300" distR="114300" simplePos="0" relativeHeight="251665408" behindDoc="0" locked="0" layoutInCell="1" allowOverlap="1" wp14:anchorId="554AB36C" wp14:editId="5DD10980">
+                <wp:simplePos x="0" y="0"/>
+                <wp:positionH relativeFrom="column">
+                  <wp:posOffset>1481455</wp:posOffset>
+                </wp:positionH>
+                <wp:positionV relativeFrom="paragraph">
+                  <wp:posOffset>1224280</wp:posOffset>
+                </wp:positionV>
+                <wp:extent cx="2861945" cy="1346835"/>
+                <wp:effectExtent l="0" t="0" r="33655" b="0"/>
+                <wp:wrapTopAndBottom/>
+                <wp:docPr id="12" name="Group 12"/>
+                <wp:cNvGraphicFramePr/>
+                <a:graphic xmlns:a="http://schemas.openxmlformats.org/drawingml/2006/main">
+                  <a:graphicData uri="http://schemas.microsoft.com/office/word/2010/wordprocessingGroup">
+                    <wpg:wgp>
+                      <wpg:cNvGrpSpPr/>
+                      <wpg:grpSpPr>
+                        <a:xfrm>
+                          <a:off x="0" y="0"/>
+                          <a:ext cx="2861945" cy="1346835"/>
+                          <a:chOff x="0" y="0"/>
+                          <a:chExt cx="2861945" cy="1346835"/>
+                        </a:xfrm>
+                      </wpg:grpSpPr>
+                      <wps:wsp>
+                        <wps:cNvPr id="10" name="Text Box 10"/>
+                        <wps:cNvSpPr txBox="1"/>
+                        <wps:spPr>
+                          <a:xfrm>
+                            <a:off x="0" y="0"/>
+                            <a:ext cx="2861945" cy="1028700"/>
+                          </a:xfrm>
+                          <a:prstGeom prst="rect">
+                            <a:avLst/>
+                          </a:prstGeom>
+                          <a:ln/>
+                          <a:extLst>
+                            <a:ext uri="{C572A759-6A51-4108-AA02-DFA0A04FC94B}">
+                              <ma14:wrappingTextBoxFlag xmlns:ma14="http://schemas.microsoft.com/office/mac/drawingml/2011/main"/>
+                            </a:ext>
+                          </a:extLst>
+                        </wps:spPr>
+                        <wps:style>
+                          <a:lnRef idx="2">
+                            <a:schemeClr val="accent1"/>
+                          </a:lnRef>
+                          <a:fillRef idx="1">
+                            <a:schemeClr val="lt1"/>
+                          </a:fillRef>
+                          <a:effectRef idx="0">
+                            <a:schemeClr val="accent1"/>
+                          </a:effectRef>
+                          <a:fontRef idx="minor">
+                            <a:schemeClr val="dk1"/>
+                          </a:fontRef>
+                        </wps:style>
+                        <wps:txbx>
+                          <w:txbxContent>
+                            <w:p>
+                              <w:pPr>
+                                <w:widowControl w:val="0"/>
+                                <w:autoSpaceDE w:val="0"/>
+                                <w:autoSpaceDN w:val="0"/>
+                                <w:adjustRightInd w:val="0"/>
+                                <w:rPr>
+                                  <w:rFonts w:ascii="Consolas" w:hAnsi="Consolas" w:cs="Monaco"/>
+                                  <w:sz w:val="20"/>
+                                  <w:szCs w:val="20"/>
+                                </w:rPr>
+                              </w:pPr>
+                              <w:proofErr w:type="spellStart"/>
+                              <w:proofErr w:type="gramStart"/>
+                              <w:r>
+                                <w:rPr>
+                                  <w:rFonts w:ascii="Consolas" w:hAnsi="Consolas" w:cs="Monaco"/>
+                                  <w:sz w:val="20"/>
+                                  <w:szCs w:val="20"/>
+                                </w:rPr>
+                                <w:t>mongodb.uri</w:t>
+                              </w:r>
+                              <w:proofErr w:type="spellEnd"/>
+                              <w:proofErr w:type="gramEnd"/>
+                              <w:r>
+                                <w:rPr>
+                                  <w:rFonts w:ascii="Consolas" w:hAnsi="Consolas" w:cs="Monaco"/>
+                                  <w:sz w:val="20"/>
+                                  <w:szCs w:val="20"/>
+                                </w:rPr>
+                                <w:t xml:space="preserve"> = </w:t>
+                              </w:r>
+                              <w:proofErr w:type="spellStart"/>
+                              <w:r>
+                                <w:rPr>
+                                  <w:rFonts w:ascii="Consolas" w:hAnsi="Consolas" w:cs="Monaco"/>
+                                  <w:sz w:val="20"/>
+                                  <w:szCs w:val="20"/>
+                                </w:rPr>
+                                <w:t>localhost</w:t>
+                              </w:r>
+                              <w:proofErr w:type="spellEnd"/>
+                            </w:p>
+                            <w:p>
+                              <w:pPr>
+                                <w:widowControl w:val="0"/>
+                                <w:autoSpaceDE w:val="0"/>
+                                <w:autoSpaceDN w:val="0"/>
+                                <w:adjustRightInd w:val="0"/>
+                                <w:rPr>
+                                  <w:rFonts w:ascii="Consolas" w:hAnsi="Consolas" w:cs="Monaco"/>
+                                  <w:sz w:val="20"/>
+                                  <w:szCs w:val="20"/>
+                                </w:rPr>
+                              </w:pPr>
+                              <w:proofErr w:type="spellStart"/>
+                              <w:proofErr w:type="gramStart"/>
+                              <w:r>
+                                <w:rPr>
+                                  <w:rFonts w:ascii="Consolas" w:hAnsi="Consolas" w:cs="Monaco"/>
+                                  <w:sz w:val="20"/>
+                                  <w:szCs w:val="20"/>
+                                </w:rPr>
+                                <w:t>mongodb.port</w:t>
+                              </w:r>
+                              <w:proofErr w:type="spellEnd"/>
+                              <w:proofErr w:type="gramEnd"/>
+                              <w:r>
+                                <w:rPr>
+                                  <w:rFonts w:ascii="Consolas" w:hAnsi="Consolas" w:cs="Monaco"/>
+                                  <w:sz w:val="20"/>
+                                  <w:szCs w:val="20"/>
+                                </w:rPr>
+                                <w:t xml:space="preserve"> = 27017</w:t>
+                              </w:r>
+                            </w:p>
+                            <w:p>
+                              <w:pPr>
+                                <w:widowControl w:val="0"/>
+                                <w:autoSpaceDE w:val="0"/>
+                                <w:autoSpaceDN w:val="0"/>
+                                <w:adjustRightInd w:val="0"/>
+                                <w:rPr>
+                                  <w:rFonts w:ascii="Consolas" w:hAnsi="Consolas" w:cs="Monaco"/>
+                                  <w:sz w:val="20"/>
+                                  <w:szCs w:val="20"/>
+                                </w:rPr>
+                              </w:pPr>
+                              <w:proofErr w:type="spellStart"/>
+                              <w:proofErr w:type="gramStart"/>
+                              <w:r>
+                                <w:rPr>
+                                  <w:rFonts w:ascii="Consolas" w:hAnsi="Consolas" w:cs="Monaco"/>
+                                  <w:sz w:val="20"/>
+                                  <w:szCs w:val="20"/>
+                                </w:rPr>
+                                <w:t>mongodb.dbname</w:t>
+                              </w:r>
+                              <w:proofErr w:type="spellEnd"/>
+                              <w:proofErr w:type="gramEnd"/>
+                              <w:r>
+                                <w:rPr>
+                                  <w:rFonts w:ascii="Consolas" w:hAnsi="Consolas" w:cs="Monaco"/>
+                                  <w:sz w:val="20"/>
+                                  <w:szCs w:val="20"/>
+                                </w:rPr>
+                                <w:t xml:space="preserve"> = </w:t>
+                              </w:r>
+                              <w:proofErr w:type="spellStart"/>
+                              <w:r>
+                                <w:rPr>
+                                  <w:rFonts w:ascii="Consolas" w:hAnsi="Consolas" w:cs="Monaco"/>
+                                  <w:sz w:val="20"/>
+                                  <w:szCs w:val="20"/>
+                                </w:rPr>
+                                <w:t>mongodetector</w:t>
+                              </w:r>
+                              <w:proofErr w:type="spellEnd"/>
+                            </w:p>
+                            <w:p>
+                              <w:pPr>
+                                <w:widowControl w:val="0"/>
+                                <w:autoSpaceDE w:val="0"/>
+                                <w:autoSpaceDN w:val="0"/>
+                                <w:adjustRightInd w:val="0"/>
+                                <w:rPr>
+                                  <w:rFonts w:ascii="Consolas" w:hAnsi="Consolas" w:cs="Monaco"/>
+                                  <w:sz w:val="20"/>
+                                  <w:szCs w:val="20"/>
+                                </w:rPr>
+                              </w:pPr>
+                              <w:proofErr w:type="spellStart"/>
+                              <w:proofErr w:type="gramStart"/>
+                              <w:r>
+                                <w:rPr>
+                                  <w:rFonts w:ascii="Consolas" w:hAnsi="Consolas" w:cs="Monaco"/>
+                                  <w:sz w:val="20"/>
+                                  <w:szCs w:val="20"/>
+                                </w:rPr>
+                                <w:t>mongodb.collection</w:t>
+                              </w:r>
+                              <w:proofErr w:type="spellEnd"/>
+                              <w:proofErr w:type="gramEnd"/>
+                              <w:r>
+                                <w:rPr>
+                                  <w:rFonts w:ascii="Consolas" w:hAnsi="Consolas" w:cs="Monaco"/>
+                                  <w:sz w:val="20"/>
+                                  <w:szCs w:val="20"/>
+                                </w:rPr>
+                                <w:t xml:space="preserve"> = </w:t>
+                              </w:r>
+                              <w:proofErr w:type="spellStart"/>
+                              <w:r>
+                                <w:rPr>
+                                  <w:rFonts w:ascii="Consolas" w:hAnsi="Consolas" w:cs="Monaco"/>
+                                  <w:sz w:val="20"/>
+                                  <w:szCs w:val="20"/>
+                                </w:rPr>
+                                <w:t>useragents</w:t>
+                              </w:r>
+                              <w:proofErr w:type="spellEnd"/>
+                            </w:p>
+                            <w:p>
+                              <w:pPr>
+                                <w:widowControl w:val="0"/>
+                                <w:autoSpaceDE w:val="0"/>
+                                <w:autoSpaceDN w:val="0"/>
+                                <w:adjustRightInd w:val="0"/>
+                                <w:rPr>
+                                  <w:rFonts w:ascii="Consolas" w:hAnsi="Consolas" w:cs="Monaco"/>
+                                  <w:sz w:val="20"/>
+                                  <w:szCs w:val="20"/>
+                                </w:rPr>
+                              </w:pPr>
+                            </w:p>
+                            <w:p>
+                              <w:pPr>
+                                <w:widowControl w:val="0"/>
+                                <w:autoSpaceDE w:val="0"/>
+                                <w:autoSpaceDN w:val="0"/>
+                                <w:adjustRightInd w:val="0"/>
+                                <w:rPr>
+                                  <w:rFonts w:ascii="Consolas" w:hAnsi="Consolas" w:cs="Monaco"/>
+                                  <w:sz w:val="20"/>
+                                  <w:szCs w:val="20"/>
+                                </w:rPr>
+                              </w:pPr>
+                              <w:proofErr w:type="spellStart"/>
+                              <w:proofErr w:type="gramStart"/>
+                              <w:r>
+                                <w:rPr>
+                                  <w:rFonts w:ascii="Consolas" w:hAnsi="Consolas" w:cs="Monaco"/>
+                                  <w:sz w:val="20"/>
+                                  <w:szCs w:val="20"/>
+                                </w:rPr>
+                                <w:t>modernizr</w:t>
+                              </w:r>
+                              <w:r>
+                                <w:rPr>
+                                  <w:rFonts w:ascii="Consolas" w:hAnsi="Consolas" w:cs="Monaco"/>
+                                  <w:sz w:val="20"/>
+                                  <w:szCs w:val="20"/>
+                                </w:rPr>
+                                <w:t>.uri</w:t>
+                              </w:r>
+                              <w:proofErr w:type="spellEnd"/>
+                              <w:proofErr w:type="gramEnd"/>
+                              <w:r>
+                                <w:rPr>
+                                  <w:rFonts w:ascii="Consolas" w:hAnsi="Consolas" w:cs="Monaco"/>
+                                  <w:sz w:val="20"/>
+                                  <w:szCs w:val="20"/>
+                                </w:rPr>
+                                <w:t xml:space="preserve"> = modernizr-2.6.2.min.js</w:t>
+                              </w:r>
+                            </w:p>
+                            <w:p>
+                              <w:pPr>
+                                <w:rPr>
+                                  <w:rFonts w:ascii="Consolas" w:hAnsi="Consolas"/>
+                                  <w:sz w:val="20"/>
+                                  <w:szCs w:val="20"/>
+                                </w:rPr>
+                              </w:pPr>
+                            </w:p>
+                          </w:txbxContent>
+                        </wps:txbx>
+                        <wps:bodyPr rot="0" spcFirstLastPara="0" vertOverflow="overflow" horzOverflow="overflow" vert="horz" wrap="none" lIns="91440" tIns="45720" rIns="91440" bIns="45720" numCol="1" spcCol="0" rtlCol="0" fromWordArt="0" anchor="t" anchorCtr="0" forceAA="0" compatLnSpc="1">
+                          <a:prstTxWarp prst="textNoShape">
+                            <a:avLst/>
+                          </a:prstTxWarp>
+                          <a:noAutofit/>
+                        </wps:bodyPr>
+                      </wps:wsp>
+                      <wps:wsp>
+                        <wps:cNvPr id="11" name="Text Box 11"/>
+                        <wps:cNvSpPr txBox="1"/>
+                        <wps:spPr>
+                          <a:xfrm>
+                            <a:off x="0" y="1085850"/>
+                            <a:ext cx="2557145" cy="260985"/>
+                          </a:xfrm>
+                          <a:prstGeom prst="rect">
+                            <a:avLst/>
+                          </a:prstGeom>
+                          <a:solidFill>
+                            <a:prstClr val="white"/>
+                          </a:solidFill>
+                          <a:ln>
+                            <a:noFill/>
+                          </a:ln>
+                          <a:effectLst/>
+                          <a:extLst>
+                            <a:ext uri="{C572A759-6A51-4108-AA02-DFA0A04FC94B}">
+                              <ma14:wrappingTextBoxFlag xmlns:ma14="http://schemas.microsoft.com/office/mac/drawingml/2011/main"/>
+                            </a:ext>
+                          </a:extLst>
+                        </wps:spPr>
+                        <wps:txbx>
+                          <w:txbxContent>
+                            <w:p>
+                              <w:pPr>
+                                <w:pStyle w:val="Caption"/>
+                                <w:rPr>
+                                  <w:noProof/>
+                                </w:rPr>
+                              </w:pPr>
+                              <w:r>
+                                <w:t xml:space="preserve">Code Snippet </w:t>
+                              </w:r>
+                              <w:fldSimple w:instr=" SEQ Code_Snippet \* ARABIC ">
+                                <w:r>
+                                  <w:rPr>
+                                    <w:noProof/>
+                                  </w:rPr>
+                                  <w:t>2</w:t>
+                                </w:r>
+                              </w:fldSimple>
+                              <w:r>
+                                <w:t xml:space="preserve">: The </w:t>
+                              </w:r>
+                              <w:proofErr w:type="spellStart"/>
+                              <w:r>
+                                <w:t>default.properties</w:t>
+                              </w:r>
+                              <w:proofErr w:type="spellEnd"/>
+                              <w:r>
+                                <w:t xml:space="preserve"> file</w:t>
+                              </w:r>
+                            </w:p>
+                          </w:txbxContent>
+                        </wps:txbx>
+                        <wps:bodyPr rot="0" spcFirstLastPara="0" vertOverflow="overflow" horzOverflow="overflow" vert="horz" wrap="square" lIns="0" tIns="0" rIns="0" bIns="0" numCol="1" spcCol="0" rtlCol="0" fromWordArt="0" anchor="t" anchorCtr="0" forceAA="0" compatLnSpc="1">
+                          <a:prstTxWarp prst="textNoShape">
+                            <a:avLst/>
+                          </a:prstTxWarp>
+                          <a:spAutoFit/>
+                        </wps:bodyPr>
+                      </wps:wsp>
+                    </wpg:wgp>
+                  </a:graphicData>
+                </a:graphic>
+                <wp14:sizeRelH relativeFrom="page">
+                  <wp14:pctWidth>0</wp14:pctWidth>
+                </wp14:sizeRelH>
+                <wp14:sizeRelV relativeFrom="page">
+                  <wp14:pctHeight>0</wp14:pctHeight>
+                </wp14:sizeRelV>
+              </wp:anchor>
+            </w:drawing>
+          </mc:Choice>
+          <mc:Fallback>
+            <w:pict>
+              <v:group id="Group 12" o:spid="_x0000_s1032" style="position:absolute;left:0;text-align:left;margin-left:116.65pt;margin-top:96.4pt;width:225.35pt;height:106.05pt;z-index:251665408" coordsize="2861945,1346835" o:gfxdata="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">
+                <v:shape id="Text Box 10" o:spid="_x0000_s1033" type="#_x0000_t202" style="position:absolute;width:2861945;height:1028700;visibility:visible;mso-wrap-style:none;v-text-anchor:top" o:gfxdata="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" fillcolor="white [3201]" strokecolor="#4f81bd [3204]" strokeweight="2pt">
+                  <v:textbox>
+                    <w:txbxContent>
+                      <w:p>
+                        <w:pPr>
+                          <w:widowControl w:val="0"/>
+                          <w:autoSpaceDE w:val="0"/>
+                          <w:autoSpaceDN w:val="0"/>
+                          <w:adjustRightInd w:val="0"/>
+                          <w:rPr>
+                            <w:rFonts w:ascii="Consolas" w:hAnsi="Consolas" w:cs="Monaco"/>
+                            <w:sz w:val="20"/>
+                            <w:szCs w:val="20"/>
+                          </w:rPr>
+                        </w:pPr>
+                        <w:proofErr w:type="spellStart"/>
+                        <w:proofErr w:type="gramStart"/>
+                        <w:r>
+                          <w:rPr>
+                            <w:rFonts w:ascii="Consolas" w:hAnsi="Consolas" w:cs="Monaco"/>
+                            <w:sz w:val="20"/>
+                            <w:szCs w:val="20"/>
+                          </w:rPr>
+                          <w:t>mongodb.uri</w:t>
+                        </w:r>
+                        <w:proofErr w:type="spellEnd"/>
+                        <w:proofErr w:type="gramEnd"/>
+                        <w:r>
+                          <w:rPr>
+                            <w:rFonts w:ascii="Consolas" w:hAnsi="Consolas" w:cs="Monaco"/>
+                            <w:sz w:val="20"/>
+                            <w:szCs w:val="20"/>
+                          </w:rPr>
+                          <w:t xml:space="preserve"> = </w:t>
+                        </w:r>
+                        <w:proofErr w:type="spellStart"/>
+                        <w:r>
+                          <w:rPr>
+                            <w:rFonts w:ascii="Consolas" w:hAnsi="Consolas" w:cs="Monaco"/>
+                            <w:sz w:val="20"/>
+                            <w:szCs w:val="20"/>
+                          </w:rPr>
+                          <w:t>localhost</w:t>
+                        </w:r>
+                        <w:proofErr w:type="spellEnd"/>
+                      </w:p>
+                      <w:p>
+                        <w:pPr>
+                          <w:widowControl w:val="0"/>
+                          <w:autoSpaceDE w:val="0"/>
+                          <w:autoSpaceDN w:val="0"/>
+                          <w:adjustRightInd w:val="0"/>
+                          <w:rPr>
+                            <w:rFonts w:ascii="Consolas" w:hAnsi="Consolas" w:cs="Monaco"/>
+                            <w:sz w:val="20"/>
+                            <w:szCs w:val="20"/>
+                          </w:rPr>
+                        </w:pPr>
+                        <w:proofErr w:type="spellStart"/>
+                        <w:proofErr w:type="gramStart"/>
+                        <w:r>
+                          <w:rPr>
+                            <w:rFonts w:ascii="Consolas" w:hAnsi="Consolas" w:cs="Monaco"/>
+                            <w:sz w:val="20"/>
+                            <w:szCs w:val="20"/>
+                          </w:rPr>
+                          <w:t>mongodb.port</w:t>
+                        </w:r>
+                        <w:proofErr w:type="spellEnd"/>
+                        <w:proofErr w:type="gramEnd"/>
+                        <w:r>
+                          <w:rPr>
+                            <w:rFonts w:ascii="Consolas" w:hAnsi="Consolas" w:cs="Monaco"/>
+                            <w:sz w:val="20"/>
+                            <w:szCs w:val="20"/>
+                          </w:rPr>
+                          <w:t xml:space="preserve"> = 27017</w:t>
+                        </w:r>
+                      </w:p>
+                      <w:p>
+                        <w:pPr>
+                          <w:widowControl w:val="0"/>
+                          <w:autoSpaceDE w:val="0"/>
+                          <w:autoSpaceDN w:val="0"/>
+                          <w:adjustRightInd w:val="0"/>
+                          <w:rPr>
+                            <w:rFonts w:ascii="Consolas" w:hAnsi="Consolas" w:cs="Monaco"/>
+                            <w:sz w:val="20"/>
+                            <w:szCs w:val="20"/>
+                          </w:rPr>
+                        </w:pPr>
+                        <w:proofErr w:type="spellStart"/>
+                        <w:proofErr w:type="gramStart"/>
+                        <w:r>
+                          <w:rPr>
+                            <w:rFonts w:ascii="Consolas" w:hAnsi="Consolas" w:cs="Monaco"/>
+                            <w:sz w:val="20"/>
+                            <w:szCs w:val="20"/>
+                          </w:rPr>
+                          <w:t>mongodb.dbname</w:t>
+                        </w:r>
+                        <w:proofErr w:type="spellEnd"/>
+                        <w:proofErr w:type="gramEnd"/>
+                        <w:r>
+                          <w:rPr>
+                            <w:rFonts w:ascii="Consolas" w:hAnsi="Consolas" w:cs="Monaco"/>
+                            <w:sz w:val="20"/>
+                            <w:szCs w:val="20"/>
+                          </w:rPr>
+                          <w:t xml:space="preserve"> = </w:t>
+                        </w:r>
+                        <w:proofErr w:type="spellStart"/>
+                        <w:r>
+                          <w:rPr>
+                            <w:rFonts w:ascii="Consolas" w:hAnsi="Consolas" w:cs="Monaco"/>
+                            <w:sz w:val="20"/>
+                            <w:szCs w:val="20"/>
+                          </w:rPr>
+                          <w:t>mongodetector</w:t>
+                        </w:r>
+                        <w:proofErr w:type="spellEnd"/>
+                      </w:p>
+                      <w:p>
+                        <w:pPr>
+                          <w:widowControl w:val="0"/>
+                          <w:autoSpaceDE w:val="0"/>
+                          <w:autoSpaceDN w:val="0"/>
+                          <w:adjustRightInd w:val="0"/>
+                          <w:rPr>
+                            <w:rFonts w:ascii="Consolas" w:hAnsi="Consolas" w:cs="Monaco"/>
+                            <w:sz w:val="20"/>
+                            <w:szCs w:val="20"/>
+                          </w:rPr>
+                        </w:pPr>
+                        <w:proofErr w:type="spellStart"/>
+                        <w:proofErr w:type="gramStart"/>
+                        <w:r>
+                          <w:rPr>
+                            <w:rFonts w:ascii="Consolas" w:hAnsi="Consolas" w:cs="Monaco"/>
+                            <w:sz w:val="20"/>
+                            <w:szCs w:val="20"/>
+                          </w:rPr>
+                          <w:t>mongodb.collection</w:t>
+                        </w:r>
+                        <w:proofErr w:type="spellEnd"/>
+                        <w:proofErr w:type="gramEnd"/>
+                        <w:r>
+                          <w:rPr>
+                            <w:rFonts w:ascii="Consolas" w:hAnsi="Consolas" w:cs="Monaco"/>
+                            <w:sz w:val="20"/>
+                            <w:szCs w:val="20"/>
+                          </w:rPr>
+                          <w:t xml:space="preserve"> = </w:t>
+                        </w:r>
+                        <w:proofErr w:type="spellStart"/>
+                        <w:r>
+                          <w:rPr>
+                            <w:rFonts w:ascii="Consolas" w:hAnsi="Consolas" w:cs="Monaco"/>
+                            <w:sz w:val="20"/>
+                            <w:szCs w:val="20"/>
+                          </w:rPr>
+                          <w:t>useragents</w:t>
+                        </w:r>
+                        <w:proofErr w:type="spellEnd"/>
+                      </w:p>
+                      <w:p>
+                        <w:pPr>
+                          <w:widowControl w:val="0"/>
+                          <w:autoSpaceDE w:val="0"/>
+                          <w:autoSpaceDN w:val="0"/>
+                          <w:adjustRightInd w:val="0"/>
+                          <w:rPr>
+                            <w:rFonts w:ascii="Consolas" w:hAnsi="Consolas" w:cs="Monaco"/>
+                            <w:sz w:val="20"/>
+                            <w:szCs w:val="20"/>
+                          </w:rPr>
+                        </w:pPr>
+                      </w:p>
+                      <w:p>
+                        <w:pPr>
+                          <w:widowControl w:val="0"/>
+                          <w:autoSpaceDE w:val="0"/>
+                          <w:autoSpaceDN w:val="0"/>
+                          <w:adjustRightInd w:val="0"/>
+                          <w:rPr>
+                            <w:rFonts w:ascii="Consolas" w:hAnsi="Consolas" w:cs="Monaco"/>
+                            <w:sz w:val="20"/>
+                            <w:szCs w:val="20"/>
+                          </w:rPr>
+                        </w:pPr>
+                        <w:proofErr w:type="spellStart"/>
+                        <w:proofErr w:type="gramStart"/>
+                        <w:r>
+                          <w:rPr>
+                            <w:rFonts w:ascii="Consolas" w:hAnsi="Consolas" w:cs="Monaco"/>
+                            <w:sz w:val="20"/>
+                            <w:szCs w:val="20"/>
+                          </w:rPr>
+                          <w:t>modernizr</w:t>
+                        </w:r>
+                        <w:r>
+                          <w:rPr>
+                            <w:rFonts w:ascii="Consolas" w:hAnsi="Consolas" w:cs="Monaco"/>
+                            <w:sz w:val="20"/>
+                            <w:szCs w:val="20"/>
+                          </w:rPr>
+                          <w:t>.uri</w:t>
+                        </w:r>
+                        <w:proofErr w:type="spellEnd"/>
+                        <w:proofErr w:type="gramEnd"/>
+                        <w:r>
+                          <w:rPr>
+                            <w:rFonts w:ascii="Consolas" w:hAnsi="Consolas" w:cs="Monaco"/>
+                            <w:sz w:val="20"/>
+                            <w:szCs w:val="20"/>
+                          </w:rPr>
+                          <w:t xml:space="preserve"> = modernizr-2.6.2.min.js</w:t>
+                        </w:r>
+                      </w:p>
+                      <w:p>
+                        <w:pPr>
+                          <w:rPr>
+                            <w:rFonts w:ascii="Consolas" w:hAnsi="Consolas"/>
+                            <w:sz w:val="20"/>
+                            <w:szCs w:val="20"/>
+                          </w:rPr>
+                        </w:pPr>
+                      </w:p>
+                    </w:txbxContent>
+                  </v:textbox>
+                </v:shape>
+                <v:shape id="Text Box 11" o:spid="_x0000_s1034" type="#_x0000_t202" style="position:absolute;top:1085850;width:2557145;height:260985;visibility:visible;mso-wrap-style:square;v-text-anchor:top" o:gfxdata="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" stroked="f">
+                  <v:textbox style="mso-fit-shape-to-text:t" inset="0,0,0,0">
+                    <w:txbxContent>
+                      <w:p>
+                        <w:pPr>
+                          <w:pStyle w:val="Caption"/>
+                          <w:rPr>
+                            <w:noProof/>
+                          </w:rPr>
+                        </w:pPr>
+                        <w:r>
+                          <w:t xml:space="preserve">Code Snippet </w:t>
+                        </w:r>
+                        <w:fldSimple w:instr=" SEQ Code_Snippet \* ARABIC ">
+                          <w:r>
+                            <w:rPr>
+                              <w:noProof/>
+                            </w:rPr>
+                            <w:t>2</w:t>
+                          </w:r>
+                        </w:fldSimple>
+                        <w:r>
+                          <w:t xml:space="preserve">: The </w:t>
+                        </w:r>
+                        <w:proofErr w:type="spellStart"/>
+                        <w:r>
+                          <w:t>default.properties</w:t>
+                        </w:r>
+                        <w:proofErr w:type="spellEnd"/>
+                        <w:r>
+                          <w:t xml:space="preserve"> file</w:t>
+                        </w:r>
+                      </w:p>
+                    </w:txbxContent>
+                  </v:textbox>
+                </v:shape>
+                <w10:wrap type="topAndBottom"/>
+              </v:group>
+            </w:pict>
+          </mc:Fallback>
+        </mc:AlternateContent>
+      </w:r>
+      <w:r>
+        <w:t>Enonic supports configuration of plugins using property files.</w:t>
+      </w:r>
+      <w:r>
+        <w:t xml:space="preserve"> These files define key-value pairs that can be referenced within the plugin.</w:t>
+      </w:r>
+      <w:r>
+        <w:t xml:space="preserve"> A default property file is present in the JAR file itself, with the possibility of having external property files overwriting the default values. Our plugin has several values set in the default property file to give users the ability to configure their database and reference external files such as their own</w:t>
+      </w:r>
+      <w:r>
+        <w:t xml:space="preserve"> customized</w:t>
+      </w:r>
+      <w:r>
+        <w:t xml:space="preserve"> Modernizr JavaScript file.</w:t>
+      </w:r>
+    </w:p>
+    <w:p>
+      <w:pPr>
+        <w:jc w:val="both"/>
+      </w:pPr>
+      <w:r>
+        <w:t>An external property file can here be used to define a custom URI or port for the MongoDB instance being run on the server. It can also define the URI for the Modernizr file if the user wants to use one that is not bundled with the JAR file.</w:t>
+      </w:r>
+    </w:p>
+    <w:p>
+      <w:pPr>
+        <w:pStyle w:val="Heading3"/>
+        <w:jc w:val="both"/>
+      </w:pPr>
+      <w:r>
+        <w:t>Client-side tests</w:t>
+      </w:r>
+    </w:p>
+    <w:p>
+      <w:pPr>
+        <w:jc w:val="both"/>
+      </w:pPr>
+      <w:r>
+        <w:t>Modernizr handles the client-side tests.</w:t>
+      </w:r>
+      <w:r>
+        <w:t xml:space="preserve"> What tests are present in each Modernizr file can be customized on the Modernizr website. </w:t>
+      </w:r>
+      <w:r>
+        <w:t>The default test-suite in our plugin contains all available tests from the Modernizr website</w:t>
+      </w:r>
+      <w:r>
+        <w:t>, this includes tests for all HTML 5 and CSS 3 functionality, as well as</w:t>
+      </w:r>
+      <w:r>
+        <w:t xml:space="preserve"> miscellaneous web functionality such as </w:t>
+      </w:r>
+      <w:proofErr w:type="spellStart"/>
+      <w:r>
+        <w:t>Web</w:t>
+      </w:r>
+      <w:r>
+        <w:t>GL</w:t>
+      </w:r>
+      <w:proofErr w:type="spellEnd"/>
+      <w:r>
+        <w:t xml:space="preserve"> and </w:t>
+      </w:r>
+      <w:proofErr w:type="spellStart"/>
+      <w:r>
+        <w:t>Geolocation</w:t>
+      </w:r>
+      <w:proofErr w:type="spellEnd"/>
+      <w:r>
+        <w:t xml:space="preserve">. </w:t>
+      </w:r>
+      <w:r>
+        <w:t>All the Modernizr tests are situated in a separ</w:t>
+      </w:r>
+      <w:r>
+        <w:t xml:space="preserve">ate file and can be switched to </w:t>
+      </w:r>
+      <w:r>
+        <w:t>suit each user by referencing an external Modernizr file in the plugin-properties file.</w:t>
+      </w:r>
+    </w:p>
+    <w:p>
+      <w:pPr>
+        <w:jc w:val="both"/>
+      </w:pPr>
+    </w:p>
+    <w:p>
+      <w:pPr>
+        <w:jc w:val="both"/>
+      </w:pPr>
+      <w:r>
+        <w:t>To send the results of the client-side feature tests to the server</w:t>
+      </w:r>
+      <w:r>
+        <w:t>,</w:t>
+      </w:r>
+      <w:r>
+        <w:t xml:space="preserve"> they are put into a cookie with a spe</w:t>
+      </w:r>
+      <w:r>
+        <w:t>cial ID and format that only</w:t>
+      </w:r>
+      <w:r>
+        <w:t xml:space="preserve"> use</w:t>
+      </w:r>
+      <w:r>
+        <w:t>s special characters</w:t>
+      </w:r>
+      <w:r>
+        <w:t xml:space="preserve"> allowed by RFC 6265.</w:t>
+      </w:r>
+      <w:r>
+        <w:t xml:space="preserve"> The results of the Modernizr tests are stored in a JSON object on the </w:t>
+      </w:r>
+      <w:r>
+        <w:t xml:space="preserve">client, so the intuitive solution for the cookie value </w:t>
+      </w:r>
+      <w:r>
+        <w:t>would be to use a similar format.</w:t>
+      </w:r>
+      <w:r>
+        <w:t xml:space="preserve"> We settled on replacing each delimiter with </w:t>
+      </w:r>
+      <w:r>
+        <w:t>an RFC 6265-approved character. The reason this is important is that the Java cookie parser adheres to this standard, and will stop parsing a cookie value if it encounters an illegal character.</w:t>
+      </w:r>
+    </w:p>
+    <w:p>
+      <w:pPr>
+        <w:jc w:val="both"/>
+      </w:pPr>
+    </w:p>
+    <w:p>
+      <w:pPr>
+        <w:jc w:val="both"/>
+      </w:pPr>
+      <w:r>
+        <w:t>Colons</w:t>
+      </w:r>
+      <w:r>
+        <w:t xml:space="preserve"> (</w:t>
+      </w:r>
+      <w:r>
+        <w:t>:</w:t>
+      </w:r>
+      <w:r>
+        <w:t>)</w:t>
+      </w:r>
+      <w:r>
+        <w:t xml:space="preserve"> are not allowed in cookie values, so to split key-value pairs we used “double dash” (--). </w:t>
+      </w:r>
+      <w:r>
+        <w:t xml:space="preserve">The outer </w:t>
+      </w:r>
+      <w:r>
+        <w:t>delimiters of JSON objects are</w:t>
+      </w:r>
+      <w:r>
+        <w:t xml:space="preserve"> “curly brackets” ({})</w:t>
+      </w:r>
+      <w:r>
+        <w:t xml:space="preserve"> and are not allowed in cookie values, they</w:t>
+      </w:r>
+      <w:r>
+        <w:t xml:space="preserve"> were switched for pipes (|). This is not ideal, as having similar opening and closing delimiters hinders detec</w:t>
+      </w:r>
+      <w:r>
+        <w:t xml:space="preserve">ting which level of nesting our </w:t>
+      </w:r>
+      <w:r>
+        <w:t>parser is in. Since the result object only has one level</w:t>
+      </w:r>
+      <w:r>
+        <w:t xml:space="preserve"> of nesting, this problem was</w:t>
+      </w:r>
+      <w:r>
+        <w:t xml:space="preserve"> resolved by adding an extra delimiter to denote nes</w:t>
+      </w:r>
+      <w:r>
+        <w:t>ted objects, we settled on using “forward slash” (/). This way the parser on the server can know which level of nesting its in by which character is delimiting each key-value pair.</w:t>
+      </w:r>
+    </w:p>
+    <w:p>
+      <w:pPr>
+        <w:jc w:val="both"/>
+      </w:pPr>
+    </w:p>
+    <w:p>
+      <w:pPr>
+        <w:jc w:val="both"/>
+      </w:pPr>
+      <w:r>
+        <w:t>Once on the server the coo</w:t>
+      </w:r>
+      <w:r>
+        <w:t>kie is parsed by a method the</w:t>
+      </w:r>
+      <w:r>
+        <w:t xml:space="preserve"> Interceptor extension class and converted into a MongoDB basic database object.</w:t>
+      </w:r>
+    </w:p>
+    <w:p>
+      <w:pPr>
+        <w:pStyle w:val="Heading3"/>
+        <w:jc w:val="both"/>
+      </w:pPr>
+      <w:r>
+        <w:t>Server-side tests</w:t>
+      </w:r>
+    </w:p>
+    <w:p>
+      <w:pPr>
+        <w:jc w:val="both"/>
+      </w:pPr>
+      <w:r>
+        <w:t>The server has access to a small, but useful, set of data about the UA through the UA str</w:t>
+      </w:r>
+      <w:r>
+        <w:t>ing in the HTTP request header. To extract this</w:t>
+      </w:r>
+      <w:r>
+        <w:t xml:space="preserve"> information we use UA Parser </w:t>
+      </w:r>
+      <w:r>
+        <w:t>created by Twitter, Inc. It takes the UA stri</w:t>
+      </w:r>
+      <w:r>
+        <w:t>ng as an argument and returns an object containing data about the UA</w:t>
+      </w:r>
+      <w:r>
+        <w:t xml:space="preserve"> family and version</w:t>
+      </w:r>
+      <w:r>
+        <w:t>, operating system</w:t>
+      </w:r>
+      <w:r>
+        <w:t xml:space="preserve"> family and version,</w:t>
+      </w:r>
+      <w:r>
+        <w:t xml:space="preserve"> and</w:t>
+      </w:r>
+      <w:r>
+        <w:t xml:space="preserve"> the device family</w:t>
+      </w:r>
+      <w:r>
+        <w:t>, as well as if the device is mobile or a search engine spider</w:t>
+      </w:r>
+      <w:r>
+        <w:t>.</w:t>
+      </w:r>
+      <w:r>
+        <w:t xml:space="preserve"> Each of these categories</w:t>
+      </w:r>
+      <w:r>
+        <w:t>, UA, OS and device,</w:t>
+      </w:r>
+      <w:r>
+        <w:t xml:space="preserve"> is put into their own MongoDB basic database object.</w:t>
+      </w:r>
+    </w:p>
+    <w:p>
+      <w:pPr>
+        <w:pStyle w:val="Heading3"/>
+        <w:jc w:val="both"/>
+      </w:pPr>
+      <w:r>
+        <w:t>The database</w:t>
+      </w:r>
+    </w:p>
+    <w:p>
+      <w:pPr>
+        <w:jc w:val="both"/>
+      </w:pPr>
+      <w:r>
+        <w:t>The database for the plugin is MongoDB and stores information to one collection of</w:t>
+      </w:r>
+      <w:r>
+        <w:t xml:space="preserve"> objects</w:t>
+      </w:r>
+      <w:r>
+        <w:t xml:space="preserve">. Each of these objects </w:t>
+      </w:r>
+      <w:r>
+        <w:t>contains</w:t>
+      </w:r>
+      <w:r>
+        <w:t xml:space="preserve"> the gathered data on the features of a single UA.</w:t>
+      </w:r>
+      <w:r>
+        <w:t xml:space="preserve"> The unique identifier for</w:t>
+      </w:r>
+      <w:r>
+        <w:t xml:space="preserve"> these objects is the UA string. MongoDB has a flexible schema, which means that collections do not enforce the structure of objects stored within it. This means that two objects within the same collection can have a completely different structure and set of fields.</w:t>
+      </w:r>
+      <w:r>
+        <w:t xml:space="preserve"> </w:t>
+      </w:r>
+      <w:r>
+        <w:t>An object</w:t>
+      </w:r>
+      <w:r>
+        <w:t xml:space="preserve"> the plugin stores in the database does have a predefined </w:t>
+      </w:r>
+      <w:r>
+        <w:t>structure, though,</w:t>
+      </w:r>
+      <w:r>
+        <w:t xml:space="preserve"> here shown as JSON</w:t>
+      </w:r>
+      <w:r>
+        <w:t>:</w:t>
+      </w:r>
+    </w:p>
+    <w:p>
+      <w:pPr>
+        <w:pStyle w:val="ListParagraph"/>
+        <w:ind w:left="0"/>
+        <w:jc w:val="both"/>
+      </w:pPr>
+      <w:r>
+        <w:rPr>
+          <w:noProof/>
+        </w:rPr>
+        <mc:AlternateContent>
+          <mc:Choice Requires="wpg">
+            <w:drawing>
+              <wp:anchor distT="0" distB="0" distL="114300" distR="114300" simplePos="0" relativeHeight="251664384" behindDoc="0" locked="0" layoutInCell="1" allowOverlap="1" wp14:anchorId="6354C38C" wp14:editId="7BBFCF7D">
+                <wp:simplePos x="0" y="0"/>
+                <wp:positionH relativeFrom="column">
+                  <wp:posOffset>1257300</wp:posOffset>
+                </wp:positionH>
+                <wp:positionV relativeFrom="paragraph">
+                  <wp:posOffset>218440</wp:posOffset>
+                </wp:positionV>
+                <wp:extent cx="3350895" cy="2947035"/>
+                <wp:effectExtent l="0" t="0" r="27305" b="0"/>
+                <wp:wrapTopAndBottom/>
+                <wp:docPr id="9" name="Group 9"/>
+                <wp:cNvGraphicFramePr/>
+                <a:graphic xmlns:a="http://schemas.openxmlformats.org/drawingml/2006/main">
+                  <a:graphicData uri="http://schemas.microsoft.com/office/word/2010/wordprocessingGroup">
+                    <wpg:wgp>
+                      <wpg:cNvGrpSpPr/>
+                      <wpg:grpSpPr>
+                        <a:xfrm>
+                          <a:off x="0" y="0"/>
+                          <a:ext cx="3350895" cy="2947035"/>
+                          <a:chOff x="0" y="0"/>
+                          <a:chExt cx="3350895" cy="2947035"/>
+                        </a:xfrm>
+                      </wpg:grpSpPr>
+                      <wps:wsp>
+                        <wps:cNvPr id="7" name="Text Box 7"/>
+                        <wps:cNvSpPr txBox="1"/>
+                        <wps:spPr>
+                          <a:xfrm>
+                            <a:off x="0" y="0"/>
+                            <a:ext cx="3350895" cy="2743200"/>
+                          </a:xfrm>
+                          <a:prstGeom prst="rect">
+                            <a:avLst/>
+                          </a:prstGeom>
+                          <a:ln/>
+                          <a:extLst>
+                            <a:ext uri="{C572A759-6A51-4108-AA02-DFA0A04FC94B}">
+                              <ma14:wrappingTextBoxFlag xmlns:ma14="http://schemas.microsoft.com/office/mac/drawingml/2011/main"/>
+                            </a:ext>
+                          </a:extLst>
+                        </wps:spPr>
+                        <wps:style>
+                          <a:lnRef idx="2">
+                            <a:schemeClr val="accent1"/>
+                          </a:lnRef>
+                          <a:fillRef idx="1">
+                            <a:schemeClr val="lt1"/>
+                          </a:fillRef>
+                          <a:effectRef idx="0">
+                            <a:schemeClr val="accent1"/>
+                          </a:effectRef>
+                          <a:fontRef idx="minor">
+                            <a:schemeClr val="dk1"/>
+                          </a:fontRef>
+                        </wps:style>
+                        <wps:txbx>
+                          <w:txbxContent>
+                            <w:p>
+                              <w:pPr>
+                                <w:pStyle w:val="ListParagraph"/>
+                                <w:ind w:left="0"/>
+                                <w:jc w:val="both"/>
+                                <w:rPr>
+                                  <w:rFonts w:ascii="Consolas" w:hAnsi="Consolas"/>
+                                  <w:sz w:val="20"/>
+                                  <w:szCs w:val="20"/>
+                                </w:rPr>
+                              </w:pPr>
+                              <w:proofErr w:type="spellStart"/>
+                              <w:proofErr w:type="gramStart"/>
+                              <w:r>
+                                <w:rPr>
+                                  <w:rFonts w:ascii="Consolas" w:hAnsi="Consolas"/>
+                                  <w:sz w:val="20"/>
+                                  <w:szCs w:val="20"/>
+                                </w:rPr>
+                                <w:t>userAgent</w:t>
+                              </w:r>
+                              <w:proofErr w:type="spellEnd"/>
+                              <w:proofErr w:type="gramEnd"/>
+                              <w:r>
+                                <w:rPr>
+                                  <w:rFonts w:ascii="Consolas" w:hAnsi="Consolas"/>
+                                  <w:sz w:val="20"/>
+                                  <w:szCs w:val="20"/>
+                                </w:rPr>
+                                <w:t xml:space="preserve"> : String</w:t>
+                              </w:r>
+                            </w:p>
+                            <w:p>
+                              <w:pPr>
+                                <w:pStyle w:val="ListParagraph"/>
+                                <w:ind w:left="0"/>
+                                <w:jc w:val="both"/>
+                                <w:rPr>
+                                  <w:rFonts w:ascii="Consolas" w:hAnsi="Consolas"/>
+                                  <w:sz w:val="20"/>
+                                  <w:szCs w:val="20"/>
+                                </w:rPr>
+                              </w:pPr>
+                              <w:proofErr w:type="spellStart"/>
+                              <w:proofErr w:type="gramStart"/>
+                              <w:r>
+                                <w:rPr>
+                                  <w:rFonts w:ascii="Consolas" w:hAnsi="Consolas"/>
+                                  <w:sz w:val="20"/>
+                                  <w:szCs w:val="20"/>
+                                </w:rPr>
+                                <w:t>ua</w:t>
+                              </w:r>
+                              <w:proofErr w:type="spellEnd"/>
+                              <w:proofErr w:type="gramEnd"/>
+                              <w:r>
+                                <w:rPr>
+                                  <w:rFonts w:ascii="Consolas" w:hAnsi="Consolas"/>
+                                  <w:sz w:val="20"/>
+                                  <w:szCs w:val="20"/>
+                                </w:rPr>
+                                <w:t xml:space="preserve"> : {</w:t>
+                              </w:r>
+                            </w:p>
+                            <w:p>
+                              <w:pPr>
+                                <w:pStyle w:val="ListParagraph"/>
+                                <w:jc w:val="both"/>
+                                <w:rPr>
+                                  <w:rFonts w:ascii="Consolas" w:hAnsi="Consolas"/>
+                                  <w:sz w:val="20"/>
+                                  <w:szCs w:val="20"/>
+                                </w:rPr>
+                              </w:pPr>
+                              <w:proofErr w:type="gramStart"/>
+                              <w:r>
+                                <w:rPr>
+                                  <w:rFonts w:ascii="Consolas" w:hAnsi="Consolas"/>
+                                  <w:sz w:val="20"/>
+                                  <w:szCs w:val="20"/>
+                                </w:rPr>
+                                <w:t>family</w:t>
+                              </w:r>
+                              <w:proofErr w:type="gramEnd"/>
+                              <w:r>
+                                <w:rPr>
+                                  <w:rFonts w:ascii="Consolas" w:hAnsi="Consolas"/>
+                                  <w:sz w:val="20"/>
+                                  <w:szCs w:val="20"/>
+                                </w:rPr>
+                                <w:t xml:space="preserve"> : String  </w:t>
+                              </w:r>
+                            </w:p>
+                            <w:p>
+                              <w:pPr>
+                                <w:pStyle w:val="ListParagraph"/>
+                                <w:jc w:val="both"/>
+                                <w:rPr>
+                                  <w:rFonts w:ascii="Consolas" w:hAnsi="Consolas"/>
+                                  <w:sz w:val="20"/>
+                                  <w:szCs w:val="20"/>
+                                </w:rPr>
+                              </w:pPr>
+                              <w:proofErr w:type="gramStart"/>
+                              <w:r>
+                                <w:rPr>
+                                  <w:rFonts w:ascii="Consolas" w:hAnsi="Consolas"/>
+                                  <w:sz w:val="20"/>
+                                  <w:szCs w:val="20"/>
+                                </w:rPr>
+                                <w:t>major</w:t>
+                              </w:r>
+                              <w:proofErr w:type="gramEnd"/>
+                              <w:r>
+                                <w:rPr>
+                                  <w:rFonts w:ascii="Consolas" w:hAnsi="Consolas"/>
+                                  <w:sz w:val="20"/>
+                                  <w:szCs w:val="20"/>
+                                </w:rPr>
+                                <w:t xml:space="preserve"> : String</w:t>
+                              </w:r>
+                            </w:p>
+                            <w:p>
+                              <w:pPr>
+                                <w:pStyle w:val="ListParagraph"/>
+                                <w:jc w:val="both"/>
+                                <w:rPr>
+                                  <w:rFonts w:ascii="Consolas" w:hAnsi="Consolas"/>
+                                  <w:sz w:val="20"/>
+                                  <w:szCs w:val="20"/>
+                                </w:rPr>
+                              </w:pPr>
+                              <w:proofErr w:type="gramStart"/>
+                              <w:r>
+                                <w:rPr>
+                                  <w:rFonts w:ascii="Consolas" w:hAnsi="Consolas"/>
+                                  <w:sz w:val="20"/>
+                                  <w:szCs w:val="20"/>
+                                </w:rPr>
+                                <w:t>minor</w:t>
+                              </w:r>
+                              <w:proofErr w:type="gramEnd"/>
+                              <w:r>
+                                <w:rPr>
+                                  <w:rFonts w:ascii="Consolas" w:hAnsi="Consolas"/>
+                                  <w:sz w:val="20"/>
+                                  <w:szCs w:val="20"/>
+                                </w:rPr>
+                                <w:t>: String</w:t>
+                              </w:r>
+                            </w:p>
+                            <w:p>
+                              <w:pPr>
+                                <w:pStyle w:val="ListParagraph"/>
+                                <w:jc w:val="both"/>
+                                <w:rPr>
+                                  <w:rFonts w:ascii="Consolas" w:hAnsi="Consolas"/>
+                                  <w:sz w:val="20"/>
+                                  <w:szCs w:val="20"/>
+                                </w:rPr>
+                              </w:pPr>
+                              <w:r>
+                                <w:rPr>
+                                  <w:rFonts w:ascii="Consolas" w:hAnsi="Consolas"/>
+                                  <w:sz w:val="20"/>
+                                  <w:szCs w:val="20"/>
+                                </w:rPr>
+                                <w:t>}</w:t>
+                              </w:r>
+                            </w:p>
+                            <w:p>
+                              <w:pPr>
+                                <w:pStyle w:val="ListParagraph"/>
+                                <w:ind w:left="0"/>
+                                <w:jc w:val="both"/>
+                                <w:rPr>
+                                  <w:rFonts w:ascii="Consolas" w:hAnsi="Consolas"/>
+                                  <w:sz w:val="20"/>
+                                  <w:szCs w:val="20"/>
+                                </w:rPr>
+                              </w:pPr>
+                              <w:proofErr w:type="spellStart"/>
+                              <w:proofErr w:type="gramStart"/>
+                              <w:r>
+                                <w:rPr>
+                                  <w:rFonts w:ascii="Consolas" w:hAnsi="Consolas"/>
+                                  <w:sz w:val="20"/>
+                                  <w:szCs w:val="20"/>
+                                </w:rPr>
+                                <w:t>os</w:t>
+                              </w:r>
+                              <w:proofErr w:type="spellEnd"/>
+                              <w:proofErr w:type="gramEnd"/>
+                              <w:r>
+                                <w:rPr>
+                                  <w:rFonts w:ascii="Consolas" w:hAnsi="Consolas"/>
+                                  <w:sz w:val="20"/>
+                                  <w:szCs w:val="20"/>
+                                </w:rPr>
+                                <w:t xml:space="preserve"> : {</w:t>
+                              </w:r>
+                            </w:p>
+                            <w:p>
+                              <w:pPr>
+                                <w:pStyle w:val="ListParagraph"/>
+                                <w:jc w:val="both"/>
+                                <w:rPr>
+                                  <w:rFonts w:ascii="Consolas" w:hAnsi="Consolas"/>
+                                  <w:sz w:val="20"/>
+                                  <w:szCs w:val="20"/>
+                                </w:rPr>
+                              </w:pPr>
+                              <w:proofErr w:type="gramStart"/>
+                              <w:r>
+                                <w:rPr>
+                                  <w:rFonts w:ascii="Consolas" w:hAnsi="Consolas"/>
+                                  <w:sz w:val="20"/>
+                                  <w:szCs w:val="20"/>
+                                </w:rPr>
+                                <w:t>family</w:t>
+                              </w:r>
+                              <w:proofErr w:type="gramEnd"/>
+                              <w:r>
+                                <w:rPr>
+                                  <w:rFonts w:ascii="Consolas" w:hAnsi="Consolas"/>
+                                  <w:sz w:val="20"/>
+                                  <w:szCs w:val="20"/>
+                                </w:rPr>
+                                <w:t xml:space="preserve"> : String</w:t>
+                              </w:r>
+                            </w:p>
+                            <w:p>
+                              <w:pPr>
+                                <w:pStyle w:val="ListParagraph"/>
+                                <w:jc w:val="both"/>
+                                <w:rPr>
+                                  <w:rFonts w:ascii="Consolas" w:hAnsi="Consolas"/>
+                                  <w:sz w:val="20"/>
+                                  <w:szCs w:val="20"/>
+                                </w:rPr>
+                              </w:pPr>
+                              <w:proofErr w:type="gramStart"/>
+                              <w:r>
+                                <w:rPr>
+                                  <w:rFonts w:ascii="Consolas" w:hAnsi="Consolas"/>
+                                  <w:sz w:val="20"/>
+                                  <w:szCs w:val="20"/>
+                                </w:rPr>
+                                <w:t>major</w:t>
+                              </w:r>
+                              <w:proofErr w:type="gramEnd"/>
+                              <w:r>
+                                <w:rPr>
+                                  <w:rFonts w:ascii="Consolas" w:hAnsi="Consolas"/>
+                                  <w:sz w:val="20"/>
+                                  <w:szCs w:val="20"/>
+                                </w:rPr>
+                                <w:t xml:space="preserve"> : String</w:t>
+                              </w:r>
+                            </w:p>
+                            <w:p>
+                              <w:pPr>
+                                <w:pStyle w:val="ListParagraph"/>
+                                <w:jc w:val="both"/>
+                                <w:rPr>
+                                  <w:rFonts w:ascii="Consolas" w:hAnsi="Consolas"/>
+                                  <w:sz w:val="20"/>
+                                  <w:szCs w:val="20"/>
+                                </w:rPr>
+                              </w:pPr>
+                              <w:proofErr w:type="gramStart"/>
+                              <w:r>
+                                <w:rPr>
+                                  <w:rFonts w:ascii="Consolas" w:hAnsi="Consolas"/>
+                                  <w:sz w:val="20"/>
+                                  <w:szCs w:val="20"/>
+                                </w:rPr>
+                                <w:t>minor</w:t>
+                              </w:r>
+                              <w:proofErr w:type="gramEnd"/>
+                              <w:r>
+                                <w:rPr>
+                                  <w:rFonts w:ascii="Consolas" w:hAnsi="Consolas"/>
+                                  <w:sz w:val="20"/>
+                                  <w:szCs w:val="20"/>
+                                </w:rPr>
+                                <w:t xml:space="preserve"> : String</w:t>
+                              </w:r>
+                            </w:p>
+                            <w:p>
+                              <w:pPr>
+                                <w:pStyle w:val="ListParagraph"/>
+                                <w:jc w:val="both"/>
+                                <w:rPr>
+                                  <w:rFonts w:ascii="Consolas" w:hAnsi="Consolas"/>
+                                  <w:sz w:val="20"/>
+                                  <w:szCs w:val="20"/>
+                                </w:rPr>
+                              </w:pPr>
+                              <w:r>
+                                <w:rPr>
+                                  <w:rFonts w:ascii="Consolas" w:hAnsi="Consolas"/>
+                                  <w:sz w:val="20"/>
+                                  <w:szCs w:val="20"/>
+                                </w:rPr>
+                                <w:t>}</w:t>
+                              </w:r>
+                            </w:p>
+                            <w:p>
+                              <w:pPr>
+                                <w:pStyle w:val="ListParagraph"/>
+                                <w:ind w:left="0"/>
+                                <w:jc w:val="both"/>
+                                <w:rPr>
+                                  <w:rFonts w:ascii="Consolas" w:hAnsi="Consolas"/>
+                                  <w:sz w:val="20"/>
+                                  <w:szCs w:val="20"/>
+                                </w:rPr>
+                              </w:pPr>
+                              <w:proofErr w:type="gramStart"/>
+                              <w:r>
+                                <w:rPr>
+                                  <w:rFonts w:ascii="Consolas" w:hAnsi="Consolas"/>
+                                  <w:sz w:val="20"/>
+                                  <w:szCs w:val="20"/>
+                                </w:rPr>
+                                <w:t>device</w:t>
+                              </w:r>
+                              <w:proofErr w:type="gramEnd"/>
+                              <w:r>
+                                <w:rPr>
+                                  <w:rFonts w:ascii="Consolas" w:hAnsi="Consolas"/>
+                                  <w:sz w:val="20"/>
+                                  <w:szCs w:val="20"/>
+                                </w:rPr>
+                                <w:t xml:space="preserve"> : {</w:t>
+                              </w:r>
+                            </w:p>
+                            <w:p>
+                              <w:pPr>
+                                <w:pStyle w:val="ListParagraph"/>
+                                <w:jc w:val="both"/>
+                                <w:rPr>
+                                  <w:rFonts w:ascii="Consolas" w:hAnsi="Consolas"/>
+                                  <w:sz w:val="20"/>
+                                  <w:szCs w:val="20"/>
+                                </w:rPr>
+                              </w:pPr>
+                              <w:proofErr w:type="gramStart"/>
+                              <w:r>
+                                <w:rPr>
+                                  <w:rFonts w:ascii="Consolas" w:hAnsi="Consolas"/>
+                                  <w:sz w:val="20"/>
+                                  <w:szCs w:val="20"/>
+                                </w:rPr>
+                                <w:t>family</w:t>
+                              </w:r>
+                              <w:proofErr w:type="gramEnd"/>
+                              <w:r>
+                                <w:rPr>
+                                  <w:rFonts w:ascii="Consolas" w:hAnsi="Consolas"/>
+                                  <w:sz w:val="20"/>
+                                  <w:szCs w:val="20"/>
+                                </w:rPr>
+                                <w:t xml:space="preserve"> : String</w:t>
+                              </w:r>
+                            </w:p>
+                            <w:p>
+                              <w:pPr>
+                                <w:pStyle w:val="ListParagraph"/>
+                                <w:jc w:val="both"/>
+                                <w:rPr>
+                                  <w:rFonts w:ascii="Consolas" w:hAnsi="Consolas"/>
+                                  <w:sz w:val="20"/>
+                                  <w:szCs w:val="20"/>
+                                </w:rPr>
+                              </w:pPr>
+                              <w:proofErr w:type="spellStart"/>
+                              <w:proofErr w:type="gramStart"/>
+                              <w:r>
+                                <w:rPr>
+                                  <w:rFonts w:ascii="Consolas" w:hAnsi="Consolas"/>
+                                  <w:sz w:val="20"/>
+                                  <w:szCs w:val="20"/>
+                                </w:rPr>
+                                <w:t>isMobile</w:t>
+                              </w:r>
+                              <w:proofErr w:type="spellEnd"/>
+                              <w:proofErr w:type="gramEnd"/>
+                              <w:r>
+                                <w:rPr>
+                                  <w:rFonts w:ascii="Consolas" w:hAnsi="Consolas"/>
+                                  <w:sz w:val="20"/>
+                                  <w:szCs w:val="20"/>
+                                </w:rPr>
+                                <w:t xml:space="preserve"> : Boolean</w:t>
+                              </w:r>
+                            </w:p>
+                            <w:p>
+                              <w:pPr>
+                                <w:pStyle w:val="ListParagraph"/>
+                                <w:jc w:val="both"/>
+                                <w:rPr>
+                                  <w:rFonts w:ascii="Consolas" w:hAnsi="Consolas"/>
+                                  <w:sz w:val="20"/>
+                                  <w:szCs w:val="20"/>
+                                </w:rPr>
+                              </w:pPr>
+                              <w:proofErr w:type="spellStart"/>
+                              <w:proofErr w:type="gramStart"/>
+                              <w:r>
+                                <w:rPr>
+                                  <w:rFonts w:ascii="Consolas" w:hAnsi="Consolas"/>
+                                  <w:sz w:val="20"/>
+                                  <w:szCs w:val="20"/>
+                                </w:rPr>
+                                <w:t>isSpider</w:t>
+                              </w:r>
+                              <w:proofErr w:type="spellEnd"/>
+                              <w:proofErr w:type="gramEnd"/>
+                              <w:r>
+                                <w:rPr>
+                                  <w:rFonts w:ascii="Consolas" w:hAnsi="Consolas"/>
+                                  <w:sz w:val="20"/>
+                                  <w:szCs w:val="20"/>
+                                </w:rPr>
+                                <w:t xml:space="preserve"> : Boolean</w:t>
+                              </w:r>
+                            </w:p>
+                            <w:p>
+                              <w:pPr>
+                                <w:pStyle w:val="ListParagraph"/>
+                                <w:jc w:val="both"/>
+                                <w:rPr>
+                                  <w:rFonts w:ascii="Consolas" w:hAnsi="Consolas"/>
+                                  <w:sz w:val="20"/>
+                                  <w:szCs w:val="20"/>
+                                </w:rPr>
+                              </w:pPr>
+                              <w:r>
+                                <w:rPr>
+                                  <w:rFonts w:ascii="Consolas" w:hAnsi="Consolas"/>
+                                  <w:sz w:val="20"/>
+                                  <w:szCs w:val="20"/>
+                                </w:rPr>
+                                <w:t>}</w:t>
+                              </w:r>
+                            </w:p>
+                            <w:p>
+                              <w:pPr>
+                                <w:pStyle w:val="ListParagraph"/>
+                                <w:ind w:left="0"/>
+                                <w:jc w:val="both"/>
+                                <w:rPr>
+                                  <w:rFonts w:ascii="Consolas" w:hAnsi="Consolas"/>
+                                  <w:sz w:val="20"/>
+                                  <w:szCs w:val="20"/>
+                                </w:rPr>
+                              </w:pPr>
+                              <w:proofErr w:type="gramStart"/>
+                              <w:r>
+                                <w:rPr>
+                                  <w:rFonts w:ascii="Consolas" w:hAnsi="Consolas"/>
+                                  <w:sz w:val="20"/>
+                                  <w:szCs w:val="20"/>
+                                </w:rPr>
+                                <w:t>features</w:t>
+                              </w:r>
+                              <w:proofErr w:type="gramEnd"/>
+                              <w:r>
+                                <w:rPr>
+                                  <w:rFonts w:ascii="Consolas" w:hAnsi="Consolas"/>
+                                  <w:sz w:val="20"/>
+                                  <w:szCs w:val="20"/>
+                                </w:rPr>
+                                <w:t xml:space="preserve"> : { feature : Boolean or Object, … }</w:t>
+                              </w:r>
+                            </w:p>
+                          </w:txbxContent>
+                        </wps:txbx>
+                        <wps:bodyPr rot="0" spcFirstLastPara="0" vertOverflow="overflow" horzOverflow="overflow" vert="horz" wrap="none" lIns="91440" tIns="45720" rIns="91440" bIns="45720" numCol="1" spcCol="0" rtlCol="0" fromWordArt="0" anchor="t" anchorCtr="0" forceAA="0" compatLnSpc="1">
+                          <a:prstTxWarp prst="textNoShape">
+                            <a:avLst/>
+                          </a:prstTxWarp>
+                          <a:noAutofit/>
+                        </wps:bodyPr>
+                      </wps:wsp>
+                      <wps:wsp>
+                        <wps:cNvPr id="8" name="Text Box 8"/>
+                        <wps:cNvSpPr txBox="1"/>
+                        <wps:spPr>
+                          <a:xfrm>
+                            <a:off x="0" y="2800350"/>
+                            <a:ext cx="3350895" cy="146685"/>
+                          </a:xfrm>
+                          <a:prstGeom prst="rect">
+                            <a:avLst/>
+                          </a:prstGeom>
+                          <a:solidFill>
+                            <a:prstClr val="white"/>
+                          </a:solidFill>
+                          <a:ln>
+                            <a:noFill/>
+                          </a:ln>
+                          <a:effectLst/>
+                          <a:extLst>
+                            <a:ext uri="{C572A759-6A51-4108-AA02-DFA0A04FC94B}">
+                              <ma14:wrappingTextBoxFlag xmlns:ma14="http://schemas.microsoft.com/office/mac/drawingml/2011/main"/>
+                            </a:ext>
+                          </a:extLst>
+                        </wps:spPr>
+                        <wps:txbx>
+                          <w:txbxContent>
+                            <w:p>
+                              <w:pPr>
+                                <w:pStyle w:val="Caption"/>
+                                <w:rPr>
+                                  <w:noProof/>
+                                </w:rPr>
+                              </w:pPr>
+                              <w:r>
+                                <w:t xml:space="preserve">Code Snippet </w:t>
+                              </w:r>
+                              <w:fldSimple w:instr=" SEQ Code_Snippet \* ARABIC ">
+                                <w:r>
+                                  <w:rPr>
+                                    <w:noProof/>
+                                  </w:rPr>
+                                  <w:t>2</w:t>
+                                </w:r>
+                              </w:fldSimple>
+                              <w:r>
+                                <w:t>: The database object structure</w:t>
+                              </w:r>
+                            </w:p>
+                          </w:txbxContent>
+                        </wps:txbx>
+                        <wps:bodyPr rot="0" spcFirstLastPara="0" vertOverflow="overflow" horzOverflow="overflow" vert="horz" wrap="square" lIns="0" tIns="0" rIns="0" bIns="0" numCol="1" spcCol="0" rtlCol="0" fromWordArt="0" anchor="t" anchorCtr="0" forceAA="0" compatLnSpc="1">
+                          <a:prstTxWarp prst="textNoShape">
+                            <a:avLst/>
+                          </a:prstTxWarp>
+                          <a:noAutofit/>
+                        </wps:bodyPr>
+                      </wps:wsp>
+                    </wpg:wgp>
+                  </a:graphicData>
+                </a:graphic>
+                <wp14:sizeRelH relativeFrom="page">
+                  <wp14:pctWidth>0</wp14:pctWidth>
+                </wp14:sizeRelH>
+                <wp14:sizeRelV relativeFrom="page">
+                  <wp14:pctHeight>0</wp14:pctHeight>
+                </wp14:sizeRelV>
+              </wp:anchor>
+            </w:drawing>
+          </mc:Choice>
+          <mc:Fallback>
+            <w:pict>
+              <v:group id="Group 9" o:spid="_x0000_s1035" style="position:absolute;left:0;text-align:left;margin-left:99pt;margin-top:17.2pt;width:263.85pt;height:232.05pt;z-index:251664384" coordsize="3350895,2947035" o:gfxdata="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">
+                <v:shape id="Text Box 7" o:spid="_x0000_s1036" type="#_x0000_t202" style="position:absolute;width:3350895;height:2743200;visibility:visible;mso-wrap-style:none;v-text-anchor:top" o:gfxdata="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" fillcolor="white [3201]" strokecolor="#4f81bd [3204]" strokeweight="2pt">
+                  <v:textbox>
+                    <w:txbxContent>
+                      <w:p>
+                        <w:pPr>
+                          <w:pStyle w:val="ListParagraph"/>
+                          <w:ind w:left="0"/>
+                          <w:jc w:val="both"/>
+                          <w:rPr>
+                            <w:rFonts w:ascii="Consolas" w:hAnsi="Consolas"/>
+                            <w:sz w:val="20"/>
+                            <w:szCs w:val="20"/>
+                          </w:rPr>
+                        </w:pPr>
+                        <w:proofErr w:type="spellStart"/>
+                        <w:proofErr w:type="gramStart"/>
+                        <w:r>
+                          <w:rPr>
+                            <w:rFonts w:ascii="Consolas" w:hAnsi="Consolas"/>
+                            <w:sz w:val="20"/>
+                            <w:szCs w:val="20"/>
+                          </w:rPr>
+                          <w:t>userAgent</w:t>
+                        </w:r>
+                        <w:proofErr w:type="spellEnd"/>
+                        <w:proofErr w:type="gramEnd"/>
+                        <w:r>
+                          <w:rPr>
+                            <w:rFonts w:ascii="Consolas" w:hAnsi="Consolas"/>
+                            <w:sz w:val="20"/>
+                            <w:szCs w:val="20"/>
+                          </w:rPr>
+                          <w:t xml:space="preserve"> : String</w:t>
+                        </w:r>
+                      </w:p>
+                      <w:p>
+                        <w:pPr>
+                          <w:pStyle w:val="ListParagraph"/>
+                          <w:ind w:left="0"/>
+                          <w:jc w:val="both"/>
+                          <w:rPr>
+                            <w:rFonts w:ascii="Consolas" w:hAnsi="Consolas"/>
+                            <w:sz w:val="20"/>
+                            <w:szCs w:val="20"/>
+                          </w:rPr>
+                        </w:pPr>
+                        <w:proofErr w:type="spellStart"/>
+                        <w:proofErr w:type="gramStart"/>
+                        <w:r>
+                          <w:rPr>
+                            <w:rFonts w:ascii="Consolas" w:hAnsi="Consolas"/>
+                            <w:sz w:val="20"/>
+                            <w:szCs w:val="20"/>
+                          </w:rPr>
+                          <w:t>ua</w:t>
+                        </w:r>
+                        <w:proofErr w:type="spellEnd"/>
+                        <w:proofErr w:type="gramEnd"/>
+                        <w:r>
+                          <w:rPr>
+                            <w:rFonts w:ascii="Consolas" w:hAnsi="Consolas"/>
+                            <w:sz w:val="20"/>
+                            <w:szCs w:val="20"/>
+                          </w:rPr>
+                          <w:t xml:space="preserve"> : {</w:t>
+                        </w:r>
+                      </w:p>
+                      <w:p>
+                        <w:pPr>
+                          <w:pStyle w:val="ListParagraph"/>
+                          <w:jc w:val="both"/>
+                          <w:rPr>
+                            <w:rFonts w:ascii="Consolas" w:hAnsi="Consolas"/>
+                            <w:sz w:val="20"/>
+                            <w:szCs w:val="20"/>
+                          </w:rPr>
+                        </w:pPr>
+                        <w:proofErr w:type="gramStart"/>
+                        <w:r>
+                          <w:rPr>
+                            <w:rFonts w:ascii="Consolas" w:hAnsi="Consolas"/>
+                            <w:sz w:val="20"/>
+                            <w:szCs w:val="20"/>
+                          </w:rPr>
+                          <w:t>family</w:t>
+                        </w:r>
+                        <w:proofErr w:type="gramEnd"/>
+                        <w:r>
+                          <w:rPr>
+                            <w:rFonts w:ascii="Consolas" w:hAnsi="Consolas"/>
+                            <w:sz w:val="20"/>
+                            <w:szCs w:val="20"/>
+                          </w:rPr>
+                          <w:t xml:space="preserve"> : String  </w:t>
+                        </w:r>
+                      </w:p>
+                      <w:p>
+                        <w:pPr>
+                          <w:pStyle w:val="ListParagraph"/>
+                          <w:jc w:val="both"/>
+                          <w:rPr>
+                            <w:rFonts w:ascii="Consolas" w:hAnsi="Consolas"/>
+                            <w:sz w:val="20"/>
+                            <w:szCs w:val="20"/>
+                          </w:rPr>
+                        </w:pPr>
+                        <w:proofErr w:type="gramStart"/>
+                        <w:r>
+                          <w:rPr>
+                            <w:rFonts w:ascii="Consolas" w:hAnsi="Consolas"/>
+                            <w:sz w:val="20"/>
+                            <w:szCs w:val="20"/>
+                          </w:rPr>
+                          <w:t>major</w:t>
+                        </w:r>
+                        <w:proofErr w:type="gramEnd"/>
+                        <w:r>
+                          <w:rPr>
+                            <w:rFonts w:ascii="Consolas" w:hAnsi="Consolas"/>
+                            <w:sz w:val="20"/>
+                            <w:szCs w:val="20"/>
+                          </w:rPr>
+                          <w:t xml:space="preserve"> : String</w:t>
+                        </w:r>
+                      </w:p>
+                      <w:p>
+                        <w:pPr>
+                          <w:pStyle w:val="ListParagraph"/>
+                          <w:jc w:val="both"/>
+                          <w:rPr>
+                            <w:rFonts w:ascii="Consolas" w:hAnsi="Consolas"/>
+                            <w:sz w:val="20"/>
+                            <w:szCs w:val="20"/>
+                          </w:rPr>
+                        </w:pPr>
+                        <w:proofErr w:type="gramStart"/>
+                        <w:r>
+                          <w:rPr>
+                            <w:rFonts w:ascii="Consolas" w:hAnsi="Consolas"/>
+                            <w:sz w:val="20"/>
+                            <w:szCs w:val="20"/>
+                          </w:rPr>
+                          <w:t>minor</w:t>
+                        </w:r>
+                        <w:proofErr w:type="gramEnd"/>
+                        <w:r>
+                          <w:rPr>
+                            <w:rFonts w:ascii="Consolas" w:hAnsi="Consolas"/>
+                            <w:sz w:val="20"/>
+                            <w:szCs w:val="20"/>
+                          </w:rPr>
+                          <w:t>: String</w:t>
+                        </w:r>
+                      </w:p>
+                      <w:p>
+                        <w:pPr>
+                          <w:pStyle w:val="ListParagraph"/>
+                          <w:jc w:val="both"/>
+                          <w:rPr>
+                            <w:rFonts w:ascii="Consolas" w:hAnsi="Consolas"/>
+                            <w:sz w:val="20"/>
+                            <w:szCs w:val="20"/>
+                          </w:rPr>
+                        </w:pPr>
+                        <w:r>
+                          <w:rPr>
+                            <w:rFonts w:ascii="Consolas" w:hAnsi="Consolas"/>
+                            <w:sz w:val="20"/>
+                            <w:szCs w:val="20"/>
+                          </w:rPr>
+                          <w:t>}</w:t>
+                        </w:r>
+                      </w:p>
+                      <w:p>
+                        <w:pPr>
+                          <w:pStyle w:val="ListParagraph"/>
+                          <w:ind w:left="0"/>
+                          <w:jc w:val="both"/>
+                          <w:rPr>
+                            <w:rFonts w:ascii="Consolas" w:hAnsi="Consolas"/>
+                            <w:sz w:val="20"/>
+                            <w:szCs w:val="20"/>
+                          </w:rPr>
+                        </w:pPr>
+                        <w:proofErr w:type="spellStart"/>
+                        <w:proofErr w:type="gramStart"/>
+                        <w:r>
+                          <w:rPr>
+                            <w:rFonts w:ascii="Consolas" w:hAnsi="Consolas"/>
+                            <w:sz w:val="20"/>
+                            <w:szCs w:val="20"/>
+                          </w:rPr>
+                          <w:t>os</w:t>
+                        </w:r>
+                        <w:proofErr w:type="spellEnd"/>
+                        <w:proofErr w:type="gramEnd"/>
+                        <w:r>
+                          <w:rPr>
+                            <w:rFonts w:ascii="Consolas" w:hAnsi="Consolas"/>
+                            <w:sz w:val="20"/>
+                            <w:szCs w:val="20"/>
+                          </w:rPr>
+                          <w:t xml:space="preserve"> : {</w:t>
+                        </w:r>
+                      </w:p>
+                      <w:p>
+                        <w:pPr>
+                          <w:pStyle w:val="ListParagraph"/>
+                          <w:jc w:val="both"/>
+                          <w:rPr>
+                            <w:rFonts w:ascii="Consolas" w:hAnsi="Consolas"/>
+                            <w:sz w:val="20"/>
+                            <w:szCs w:val="20"/>
+                          </w:rPr>
+                        </w:pPr>
+                        <w:proofErr w:type="gramStart"/>
+                        <w:r>
+                          <w:rPr>
+                            <w:rFonts w:ascii="Consolas" w:hAnsi="Consolas"/>
+                            <w:sz w:val="20"/>
+                            <w:szCs w:val="20"/>
+                          </w:rPr>
+                          <w:t>family</w:t>
+                        </w:r>
+                        <w:proofErr w:type="gramEnd"/>
+                        <w:r>
+                          <w:rPr>
+                            <w:rFonts w:ascii="Consolas" w:hAnsi="Consolas"/>
+                            <w:sz w:val="20"/>
+                            <w:szCs w:val="20"/>
+                          </w:rPr>
+                          <w:t xml:space="preserve"> : String</w:t>
+                        </w:r>
+                      </w:p>
+                      <w:p>
+                        <w:pPr>
+                          <w:pStyle w:val="ListParagraph"/>
+                          <w:jc w:val="both"/>
+                          <w:rPr>
+                            <w:rFonts w:ascii="Consolas" w:hAnsi="Consolas"/>
+                            <w:sz w:val="20"/>
+                            <w:szCs w:val="20"/>
+                          </w:rPr>
+                        </w:pPr>
+                        <w:proofErr w:type="gramStart"/>
+                        <w:r>
+                          <w:rPr>
+                            <w:rFonts w:ascii="Consolas" w:hAnsi="Consolas"/>
+                            <w:sz w:val="20"/>
+                            <w:szCs w:val="20"/>
+                          </w:rPr>
+                          <w:t>major</w:t>
+                        </w:r>
+                        <w:proofErr w:type="gramEnd"/>
+                        <w:r>
+                          <w:rPr>
+                            <w:rFonts w:ascii="Consolas" w:hAnsi="Consolas"/>
+                            <w:sz w:val="20"/>
+                            <w:szCs w:val="20"/>
+                          </w:rPr>
+                          <w:t xml:space="preserve"> : String</w:t>
+                        </w:r>
+                      </w:p>
+                      <w:p>
+                        <w:pPr>
+                          <w:pStyle w:val="ListParagraph"/>
+                          <w:jc w:val="both"/>
+                          <w:rPr>
+                            <w:rFonts w:ascii="Consolas" w:hAnsi="Consolas"/>
+                            <w:sz w:val="20"/>
+                            <w:szCs w:val="20"/>
+                          </w:rPr>
+                        </w:pPr>
+                        <w:proofErr w:type="gramStart"/>
+                        <w:r>
+                          <w:rPr>
+                            <w:rFonts w:ascii="Consolas" w:hAnsi="Consolas"/>
+                            <w:sz w:val="20"/>
+                            <w:szCs w:val="20"/>
+                          </w:rPr>
+                          <w:t>minor</w:t>
+                        </w:r>
+                        <w:proofErr w:type="gramEnd"/>
+                        <w:r>
+                          <w:rPr>
+                            <w:rFonts w:ascii="Consolas" w:hAnsi="Consolas"/>
+                            <w:sz w:val="20"/>
+                            <w:szCs w:val="20"/>
+                          </w:rPr>
+                          <w:t xml:space="preserve"> : String</w:t>
+                        </w:r>
+                      </w:p>
+                      <w:p>
+                        <w:pPr>
+                          <w:pStyle w:val="ListParagraph"/>
+                          <w:jc w:val="both"/>
+                          <w:rPr>
+                            <w:rFonts w:ascii="Consolas" w:hAnsi="Consolas"/>
+                            <w:sz w:val="20"/>
+                            <w:szCs w:val="20"/>
+                          </w:rPr>
+                        </w:pPr>
+                        <w:r>
+                          <w:rPr>
+                            <w:rFonts w:ascii="Consolas" w:hAnsi="Consolas"/>
+                            <w:sz w:val="20"/>
+                            <w:szCs w:val="20"/>
+                          </w:rPr>
+                          <w:t>}</w:t>
+                        </w:r>
+                      </w:p>
+                      <w:p>
+                        <w:pPr>
+                          <w:pStyle w:val="ListParagraph"/>
+                          <w:ind w:left="0"/>
+                          <w:jc w:val="both"/>
+                          <w:rPr>
+                            <w:rFonts w:ascii="Consolas" w:hAnsi="Consolas"/>
+                            <w:sz w:val="20"/>
+                            <w:szCs w:val="20"/>
+                          </w:rPr>
+                        </w:pPr>
+                        <w:proofErr w:type="gramStart"/>
+                        <w:r>
+                          <w:rPr>
+                            <w:rFonts w:ascii="Consolas" w:hAnsi="Consolas"/>
+                            <w:sz w:val="20"/>
+                            <w:szCs w:val="20"/>
+                          </w:rPr>
+                          <w:t>device</w:t>
+                        </w:r>
+                        <w:proofErr w:type="gramEnd"/>
+                        <w:r>
+                          <w:rPr>
+                            <w:rFonts w:ascii="Consolas" w:hAnsi="Consolas"/>
+                            <w:sz w:val="20"/>
+                            <w:szCs w:val="20"/>
+                          </w:rPr>
+                          <w:t xml:space="preserve"> : {</w:t>
+                        </w:r>
+                      </w:p>
+                      <w:p>
+                        <w:pPr>
+                          <w:pStyle w:val="ListParagraph"/>
+                          <w:jc w:val="both"/>
+                          <w:rPr>
+                            <w:rFonts w:ascii="Consolas" w:hAnsi="Consolas"/>
+                            <w:sz w:val="20"/>
+                            <w:szCs w:val="20"/>
+                          </w:rPr>
+                        </w:pPr>
+                        <w:proofErr w:type="gramStart"/>
+                        <w:r>
+                          <w:rPr>
+                            <w:rFonts w:ascii="Consolas" w:hAnsi="Consolas"/>
+                            <w:sz w:val="20"/>
+                            <w:szCs w:val="20"/>
+                          </w:rPr>
+                          <w:t>family</w:t>
+                        </w:r>
+                        <w:proofErr w:type="gramEnd"/>
+                        <w:r>
+                          <w:rPr>
+                            <w:rFonts w:ascii="Consolas" w:hAnsi="Consolas"/>
+                            <w:sz w:val="20"/>
+                            <w:szCs w:val="20"/>
+                          </w:rPr>
+                          <w:t xml:space="preserve"> : String</w:t>
+                        </w:r>
+                      </w:p>
+                      <w:p>
+                        <w:pPr>
+                          <w:pStyle w:val="ListParagraph"/>
+                          <w:jc w:val="both"/>
+                          <w:rPr>
+                            <w:rFonts w:ascii="Consolas" w:hAnsi="Consolas"/>
+                            <w:sz w:val="20"/>
+                            <w:szCs w:val="20"/>
+                          </w:rPr>
+                        </w:pPr>
+                        <w:proofErr w:type="spellStart"/>
+                        <w:proofErr w:type="gramStart"/>
+                        <w:r>
+                          <w:rPr>
+                            <w:rFonts w:ascii="Consolas" w:hAnsi="Consolas"/>
+                            <w:sz w:val="20"/>
+                            <w:szCs w:val="20"/>
+                          </w:rPr>
+                          <w:t>isMobile</w:t>
+                        </w:r>
+                        <w:proofErr w:type="spellEnd"/>
+                        <w:proofErr w:type="gramEnd"/>
+                        <w:r>
+                          <w:rPr>
+                            <w:rFonts w:ascii="Consolas" w:hAnsi="Consolas"/>
+                            <w:sz w:val="20"/>
+                            <w:szCs w:val="20"/>
+                          </w:rPr>
+                          <w:t xml:space="preserve"> : Boolean</w:t>
+                        </w:r>
+                      </w:p>
+                      <w:p>
+                        <w:pPr>
+                          <w:pStyle w:val="ListParagraph"/>
+                          <w:jc w:val="both"/>
+                          <w:rPr>
+                            <w:rFonts w:ascii="Consolas" w:hAnsi="Consolas"/>
+                            <w:sz w:val="20"/>
+                            <w:szCs w:val="20"/>
+                          </w:rPr>
+                        </w:pPr>
+                        <w:proofErr w:type="spellStart"/>
+                        <w:proofErr w:type="gramStart"/>
+                        <w:r>
+                          <w:rPr>
+                            <w:rFonts w:ascii="Consolas" w:hAnsi="Consolas"/>
+                            <w:sz w:val="20"/>
+                            <w:szCs w:val="20"/>
+                          </w:rPr>
+                          <w:t>isSpider</w:t>
+                        </w:r>
+                        <w:proofErr w:type="spellEnd"/>
+                        <w:proofErr w:type="gramEnd"/>
+                        <w:r>
+                          <w:rPr>
+                            <w:rFonts w:ascii="Consolas" w:hAnsi="Consolas"/>
+                            <w:sz w:val="20"/>
+                            <w:szCs w:val="20"/>
+                          </w:rPr>
+                          <w:t xml:space="preserve"> : Boolean</w:t>
+                        </w:r>
+                      </w:p>
+                      <w:p>
+                        <w:pPr>
+                          <w:pStyle w:val="ListParagraph"/>
+                          <w:jc w:val="both"/>
+                          <w:rPr>
+                            <w:rFonts w:ascii="Consolas" w:hAnsi="Consolas"/>
+                            <w:sz w:val="20"/>
+                            <w:szCs w:val="20"/>
+                          </w:rPr>
+                        </w:pPr>
+                        <w:r>
+                          <w:rPr>
+                            <w:rFonts w:ascii="Consolas" w:hAnsi="Consolas"/>
+                            <w:sz w:val="20"/>
+                            <w:szCs w:val="20"/>
+                          </w:rPr>
+                          <w:t>}</w:t>
+                        </w:r>
+                      </w:p>
+                      <w:p>
+                        <w:pPr>
+                          <w:pStyle w:val="ListParagraph"/>
+                          <w:ind w:left="0"/>
+                          <w:jc w:val="both"/>
+                          <w:rPr>
+                            <w:rFonts w:ascii="Consolas" w:hAnsi="Consolas"/>
+                            <w:sz w:val="20"/>
+                            <w:szCs w:val="20"/>
+                          </w:rPr>
+                        </w:pPr>
+                        <w:proofErr w:type="gramStart"/>
+                        <w:r>
+                          <w:rPr>
+                            <w:rFonts w:ascii="Consolas" w:hAnsi="Consolas"/>
+                            <w:sz w:val="20"/>
+                            <w:szCs w:val="20"/>
+                          </w:rPr>
+                          <w:t>features</w:t>
+                        </w:r>
+                        <w:proofErr w:type="gramEnd"/>
+                        <w:r>
+                          <w:rPr>
+                            <w:rFonts w:ascii="Consolas" w:hAnsi="Consolas"/>
+                            <w:sz w:val="20"/>
+                            <w:szCs w:val="20"/>
+                          </w:rPr>
+                          <w:t xml:space="preserve"> : { feature : Boolean or Object, … }</w:t>
+                        </w:r>
+                      </w:p>
+                    </w:txbxContent>
+                  </v:textbox>
+                </v:shape>
+                <v:shape id="Text Box 8" o:spid="_x0000_s1037" type="#_x0000_t202" style="position:absolute;top:2800350;width:3350895;height:146685;visibility:visible;mso-wrap-style:square;v-text-anchor:top" o:gfxdata="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" stroked="f">
+                  <v:textbox inset="0,0,0,0">
+                    <w:txbxContent>
+                      <w:p>
+                        <w:pPr>
+                          <w:pStyle w:val="Caption"/>
+                          <w:rPr>
+                            <w:noProof/>
+                          </w:rPr>
+                        </w:pPr>
+                        <w:r>
+                          <w:t xml:space="preserve">Code Snippet </w:t>
+                        </w:r>
+                        <w:fldSimple w:instr=" SEQ Code_Snippet \* ARABIC ">
+                          <w:r>
+                            <w:rPr>
+                              <w:noProof/>
+                            </w:rPr>
+                            <w:t>2</w:t>
+                          </w:r>
+                        </w:fldSimple>
+                        <w:r>
+                          <w:t>: The database object structure</w:t>
+                        </w:r>
+                      </w:p>
+                    </w:txbxContent>
+                  </v:textbox>
+                </v:shape>
+                <w10:wrap type="topAndBottom"/>
+              </v:group>
+            </w:pict>
+          </mc:Fallback>
+        </mc:AlternateContent>
+      </w:r>
+    </w:p>
+    <w:p>
+      <w:pPr>
+        <w:jc w:val="both"/>
+      </w:pPr>
+    </w:p>
+    <w:p>
+      <w:pPr>
+        <w:jc w:val="both"/>
+      </w:pPr>
+      <w:r>
+        <w:t>The “</w:t>
+      </w:r>
+      <w:proofErr w:type="spellStart"/>
+      <w:r>
+        <w:t>userAgent</w:t>
+      </w:r>
+      <w:proofErr w:type="spellEnd"/>
+      <w:r>
+        <w:t>” field contains the UA string. The “</w:t>
+      </w:r>
+      <w:proofErr w:type="spellStart"/>
+      <w:r>
+        <w:t>ua</w:t>
+      </w:r>
+      <w:proofErr w:type="spellEnd"/>
+      <w:r>
+        <w:t>” field contains the UA data from UA Parser. The “</w:t>
+      </w:r>
+      <w:proofErr w:type="spellStart"/>
+      <w:r>
+        <w:t>os</w:t>
+      </w:r>
+      <w:proofErr w:type="spellEnd"/>
+      <w:r>
+        <w:t>” field contains the OS data from UP Parser. The “device” field cont</w:t>
+      </w:r>
+      <w:r>
+        <w:t>ains device data from UA Parser. Lastly t</w:t>
+      </w:r>
+      <w:r>
+        <w:t>he “features” field</w:t>
+      </w:r>
+      <w:r>
+        <w:t xml:space="preserve"> contains the result object from the clients-side tests.</w:t>
+      </w:r>
+      <w:r>
+        <w:t xml:space="preserve"> </w:t>
+      </w:r>
+    </w:p>
+    <w:p>
+      <w:pPr>
+        <w:jc w:val="both"/>
+      </w:pPr>
+    </w:p>
+    <w:p>
+      <w:pPr>
+        <w:jc w:val="both"/>
+      </w:pPr>
+      <w:r>
+        <w:t>The advantage of having a database with a flexible schema in our case is that this object can be expanded later if new features need to be stored, without breaking the databas</w:t>
+      </w:r>
+      <w:r>
+        <w:t>e schema or having to deal with old d</w:t>
+      </w:r>
+      <w:r>
+        <w:t>ata being corrupted or unusable because of schema-mismatch.</w:t>
+      </w:r>
+      <w:bookmarkStart w:id="2" w:name="_GoBack"/>
+      <w:bookmarkEnd w:id="2"/>
     </w:p>
     <w:sectPr>
       <w:pgSz w:w="11900" w:h="16840"/>
@@ -1670,12 +5060,65 @@
         </w:rPr>
         <w:annotationRef/>
       </w:r>
-      <w:r>
-        <w:t>Nevne utbredt bruk i norsk offentlig sektor?</w:t>
+      <w:proofErr w:type="spellStart"/>
+      <w:r>
+        <w:t>Nevne</w:t>
+      </w:r>
+      <w:proofErr w:type="spellEnd"/>
+      <w:r>
+        <w:t xml:space="preserve"> </w:t>
+      </w:r>
+      <w:proofErr w:type="spellStart"/>
+      <w:r>
+        <w:t>utbredt</w:t>
+      </w:r>
+      <w:proofErr w:type="spellEnd"/>
+      <w:r>
+        <w:t xml:space="preserve"> </w:t>
+      </w:r>
+      <w:proofErr w:type="spellStart"/>
+      <w:r>
+        <w:t>bruk</w:t>
+      </w:r>
+      <w:proofErr w:type="spellEnd"/>
+      <w:r>
+        <w:t xml:space="preserve"> </w:t>
+      </w:r>
+      <w:proofErr w:type="spellStart"/>
+      <w:r>
+        <w:t>i</w:t>
+      </w:r>
+      <w:proofErr w:type="spellEnd"/>
+      <w:r>
+        <w:t xml:space="preserve"> </w:t>
+      </w:r>
+      <w:proofErr w:type="spellStart"/>
+      <w:r>
+        <w:t>norsk</w:t>
+      </w:r>
+      <w:proofErr w:type="spellEnd"/>
+      <w:r>
+        <w:t xml:space="preserve"> </w:t>
+      </w:r>
+      <w:proofErr w:type="spellStart"/>
+      <w:r>
+        <w:t>offentlig</w:t>
+      </w:r>
+      <w:proofErr w:type="spellEnd"/>
+      <w:r>
+        <w:t xml:space="preserve"> </w:t>
+      </w:r>
+      <w:proofErr w:type="spellStart"/>
+      <w:r>
+        <w:t>sektor</w:t>
+      </w:r>
+      <w:proofErr w:type="spellEnd"/>
+      <w:r>
+        <w:t>?</w:t>
       </w:r>
     </w:p>
   </w:comment>
-  <w:comment w:id="2" w:author="Henrik Hellerøy" w:date="2013-01-30T14:21:00Z" w:initials="HH">
+  <w:comment w:id="1" w:author="Henrik Hellerøy" w:date="2013-01-31T17:40:00Z" w:initials="HH">
     <w:p>
       <w:pPr>
         <w:pStyle w:val="CommentText"/>
@@ -1686,9 +5129,35 @@
         </w:rPr>
         <w:annotationRef/>
       </w:r>
-      <w:r>
-        <w:t>Nevne Java og Spring her, eller I Kapittel 2?</w:t>
-      </w:r>
+      <w:proofErr w:type="spellStart"/>
+      <w:r>
+        <w:t>Slenge</w:t>
+      </w:r>
+      <w:proofErr w:type="spellEnd"/>
+      <w:r>
+        <w:t xml:space="preserve"> inn diagram </w:t>
+      </w:r>
+      <w:proofErr w:type="spellStart"/>
+      <w:r>
+        <w:t>som</w:t>
+      </w:r>
+      <w:proofErr w:type="spellEnd"/>
+      <w:r>
+        <w:t xml:space="preserve"> </w:t>
+      </w:r>
+      <w:proofErr w:type="spellStart"/>
+      <w:r>
+        <w:t>viser</w:t>
+      </w:r>
+      <w:proofErr w:type="spellEnd"/>
+      <w:r>
+        <w:t xml:space="preserve"> </w:t>
+      </w:r>
+      <w:proofErr w:type="spellStart"/>
+      <w:r>
+        <w:t>programflyt</w:t>
+      </w:r>
+      <w:proofErr w:type="spellEnd"/>
     </w:p>
   </w:comment>
 </w:comments>
@@ -1697,6 +5166,291 @@
 <file path=word/numbering.xml><?xml version="1.0" encoding="utf-8"?>
 <w:numbering xmlns:wpc="http://schemas.microsoft.com/office/word/2010/wordprocessingCanvas" xmlns:mo="http://schemas.microsoft.com/office/mac/office/2008/main" xmlns:mc="http://schemas.openxmlformats.org/markup-compatibility/2006" xmlns:mv="urn:schemas-microsoft-com:mac:vml" xmlns:o="urn:schemas-microsoft-com:office:office" xmlns:r="http://schemas.openxmlformats.org/officeDocument/2006/relationships" xmlns:m="http://schemas.openxmlformats.org/officeDocument/2006/math" xmlns:v="urn:schemas-microsoft-com:vml" xmlns:wp14="http://schemas.microsoft.com/office/word/2010/wordprocessingDrawing" xmlns:wp="http://schemas.openxmlformats.org/drawingml/2006/wordprocessingDrawing" xmlns:w10="urn:schemas-microsoft-com:office:word" xmlns:w="http://schemas.openxmlformats.org/wordprocessingml/2006/main" xmlns:w14="http://schemas.microsoft.com/office/word/2010/wordml" xmlns:wpg="http://schemas.microsoft.com/office/word/2010/wordprocessingGroup" xmlns:wpi="http://schemas.microsoft.com/office/word/2010/wordprocessingInk" xmlns:wne="http://schemas.microsoft.com/office/word/2006/wordml" xmlns:wps="http://schemas.microsoft.com/office/word/2010/wordprocessingShape" mc:Ignorable="w14 wp14">
   <w:abstractNum w:abstractNumId="0">
+    <w:nsid w:val="15F7471B"/>
+    <w:multiLevelType w:val="hybridMultilevel"/>
+    <w:tmpl w:val="4BD245FA"/>
+    <w:lvl w:ilvl="0" w:tplc="0409000F">
+      <w:start w:val="1"/>
+      <w:numFmt w:val="decimal"/>
+      <w:lvlText w:val="%1."/>
+      <w:lvlJc w:val="left"/>
+      <w:pPr>
+        <w:ind w:left="720" w:hanging="360"/>
+      </w:pPr>
+    </w:lvl>
+    <w:lvl w:ilvl="1" w:tplc="04090019">
+      <w:start w:val="1"/>
+      <w:numFmt w:val="lowerLetter"/>
+      <w:lvlText w:val="%2."/>
+      <w:lvlJc w:val="left"/>
+      <w:pPr>
+        <w:ind w:left="1440" w:hanging="360"/>
+      </w:pPr>
+    </w:lvl>
+    <w:lvl w:ilvl="2" w:tplc="0409001B">
+      <w:start w:val="1"/>
+      <w:numFmt w:val="lowerRoman"/>
+      <w:lvlText w:val="%3."/>
+      <w:lvlJc w:val="right"/>
+      <w:pPr>
+        <w:ind w:left="2160" w:hanging="180"/>
+      </w:pPr>
+    </w:lvl>
+    <w:lvl w:ilvl="3" w:tplc="0409000F">
+      <w:start w:val="1"/>
+      <w:numFmt w:val="decimal"/>
+      <w:lvlText w:val="%4."/>
+      <w:lvlJc w:val="left"/>
+      <w:pPr>
+        <w:ind w:left="2880" w:hanging="360"/>
+      </w:pPr>
+    </w:lvl>
+    <w:lvl w:ilvl="4" w:tplc="04090019" w:tentative="1">
+      <w:start w:val="1"/>
+      <w:numFmt w:val="lowerLetter"/>
+      <w:lvlText w:val="%5."/>
+      <w:lvlJc w:val="left"/>
+      <w:pPr>
+        <w:ind w:left="3600" w:hanging="360"/>
+      </w:pPr>
+    </w:lvl>
+    <w:lvl w:ilvl="5" w:tplc="0409001B" w:tentative="1">
+      <w:start w:val="1"/>
+      <w:numFmt w:val="lowerRoman"/>
+      <w:lvlText w:val="%6."/>
+      <w:lvlJc w:val="right"/>
+      <w:pPr>
+        <w:ind w:left="4320" w:hanging="180"/>
+      </w:pPr>
+    </w:lvl>
+    <w:lvl w:ilvl="6" w:tplc="0409000F" w:tentative="1">
+      <w:start w:val="1"/>
+      <w:numFmt w:val="decimal"/>
+      <w:lvlText w:val="%7."/>
+      <w:lvlJc w:val="left"/>
+      <w:pPr>
+        <w:ind w:left="5040" w:hanging="360"/>
+      </w:pPr>
+    </w:lvl>
+    <w:lvl w:ilvl="7" w:tplc="04090019" w:tentative="1">
+      <w:start w:val="1"/>
+      <w:numFmt w:val="lowerLetter"/>
+      <w:lvlText w:val="%8."/>
+      <w:lvlJc w:val="left"/>
+      <w:pPr>
+        <w:ind w:left="5760" w:hanging="360"/>
+      </w:pPr>
+    </w:lvl>
+    <w:lvl w:ilvl="8" w:tplc="0409001B" w:tentative="1">
+      <w:start w:val="1"/>
+      <w:numFmt w:val="lowerRoman"/>
+      <w:lvlText w:val="%9."/>
+      <w:lvlJc w:val="right"/>
+      <w:pPr>
+        <w:ind w:left="6480" w:hanging="180"/>
+      </w:pPr>
+    </w:lvl>
+  </w:abstractNum>
+  <w:abstractNum w:abstractNumId="1">
+    <w:nsid w:val="204541DF"/>
+    <w:multiLevelType w:val="hybridMultilevel"/>
+    <w:tmpl w:val="7526D352"/>
+    <w:lvl w:ilvl="0" w:tplc="04090001">
+      <w:start w:val="1"/>
+      <w:numFmt w:val="bullet"/>
+      <w:lvlText w:val=""/>
+      <w:lvlJc w:val="left"/>
+      <w:pPr>
+        <w:ind w:left="720" w:hanging="360"/>
+      </w:pPr>
+      <w:rPr>
+        <w:rFonts w:ascii="Symbol" w:hAnsi="Symbol" w:hint="default"/>
+      </w:rPr>
+    </w:lvl>
+    <w:lvl w:ilvl="1" w:tplc="04090003">
+      <w:start w:val="1"/>
+      <w:numFmt w:val="bullet"/>
+      <w:lvlText w:val="o"/>
+      <w:lvlJc w:val="left"/>
+      <w:pPr>
+        <w:ind w:left="1440" w:hanging="360"/>
+      </w:pPr>
+      <w:rPr>
+        <w:rFonts w:ascii="Courier New" w:hAnsi="Courier New" w:hint="default"/>
+      </w:rPr>
+    </w:lvl>
+    <w:lvl w:ilvl="2" w:tplc="04090005" w:tentative="1">
+      <w:start w:val="1"/>
+      <w:numFmt w:val="bullet"/>
+      <w:lvlText w:val=""/>
+      <w:lvlJc w:val="left"/>
+      <w:pPr>
+        <w:ind w:left="2160" w:hanging="360"/>
+      </w:pPr>
+      <w:rPr>
+        <w:rFonts w:ascii="Wingdings" w:hAnsi="Wingdings" w:hint="default"/>
+      </w:rPr>
+    </w:lvl>
+    <w:lvl w:ilvl="3" w:tplc="04090001" w:tentative="1">
+      <w:start w:val="1"/>
+      <w:numFmt w:val="bullet"/>
+      <w:lvlText w:val=""/>
+      <w:lvlJc w:val="left"/>
+      <w:pPr>
+        <w:ind w:left="2880" w:hanging="360"/>
+      </w:pPr>
+      <w:rPr>
+        <w:rFonts w:ascii="Symbol" w:hAnsi="Symbol" w:hint="default"/>
+      </w:rPr>
+    </w:lvl>
+    <w:lvl w:ilvl="4" w:tplc="04090003" w:tentative="1">
+      <w:start w:val="1"/>
+      <w:numFmt w:val="bullet"/>
+      <w:lvlText w:val="o"/>
+      <w:lvlJc w:val="left"/>
+      <w:pPr>
+        <w:ind w:left="3600" w:hanging="360"/>
+      </w:pPr>
+      <w:rPr>
+        <w:rFonts w:ascii="Courier New" w:hAnsi="Courier New" w:hint="default"/>
+      </w:rPr>
+    </w:lvl>
+    <w:lvl w:ilvl="5" w:tplc="04090005" w:tentative="1">
+      <w:start w:val="1"/>
+      <w:numFmt w:val="bullet"/>
+      <w:lvlText w:val=""/>
+      <w:lvlJc w:val="left"/>
+      <w:pPr>
+        <w:ind w:left="4320" w:hanging="360"/>
+      </w:pPr>
+      <w:rPr>
+        <w:rFonts w:ascii="Wingdings" w:hAnsi="Wingdings" w:hint="default"/>
+      </w:rPr>
+    </w:lvl>
+    <w:lvl w:ilvl="6" w:tplc="04090001" w:tentative="1">
+      <w:start w:val="1"/>
+      <w:numFmt w:val="bullet"/>
+      <w:lvlText w:val=""/>
+      <w:lvlJc w:val="left"/>
+      <w:pPr>
+        <w:ind w:left="5040" w:hanging="360"/>
+      </w:pPr>
+      <w:rPr>
+        <w:rFonts w:ascii="Symbol" w:hAnsi="Symbol" w:hint="default"/>
+      </w:rPr>
+    </w:lvl>
+    <w:lvl w:ilvl="7" w:tplc="04090003" w:tentative="1">
+      <w:start w:val="1"/>
+      <w:numFmt w:val="bullet"/>
+      <w:lvlText w:val="o"/>
+      <w:lvlJc w:val="left"/>
+      <w:pPr>
+        <w:ind w:left="5760" w:hanging="360"/>
+      </w:pPr>
+      <w:rPr>
+        <w:rFonts w:ascii="Courier New" w:hAnsi="Courier New" w:hint="default"/>
+      </w:rPr>
+    </w:lvl>
+    <w:lvl w:ilvl="8" w:tplc="04090005" w:tentative="1">
+      <w:start w:val="1"/>
+      <w:numFmt w:val="bullet"/>
+      <w:lvlText w:val=""/>
+      <w:lvlJc w:val="left"/>
+      <w:pPr>
+        <w:ind w:left="6480" w:hanging="360"/>
+      </w:pPr>
+      <w:rPr>
+        <w:rFonts w:ascii="Wingdings" w:hAnsi="Wingdings" w:hint="default"/>
+      </w:rPr>
+    </w:lvl>
+  </w:abstractNum>
+  <w:abstractNum w:abstractNumId="2">
+    <w:nsid w:val="228E6971"/>
+    <w:multiLevelType w:val="hybridMultilevel"/>
+    <w:tmpl w:val="AAA85CE2"/>
+    <w:lvl w:ilvl="0" w:tplc="0409000F">
+      <w:start w:val="1"/>
+      <w:numFmt w:val="decimal"/>
+      <w:lvlText w:val="%1."/>
+      <w:lvlJc w:val="left"/>
+      <w:pPr>
+        <w:ind w:left="720" w:hanging="360"/>
+      </w:pPr>
+    </w:lvl>
+    <w:lvl w:ilvl="1" w:tplc="04090019" w:tentative="1">
+      <w:start w:val="1"/>
+      <w:numFmt w:val="lowerLetter"/>
+      <w:lvlText w:val="%2."/>
+      <w:lvlJc w:val="left"/>
+      <w:pPr>
+        <w:ind w:left="1440" w:hanging="360"/>
+      </w:pPr>
+    </w:lvl>
+    <w:lvl w:ilvl="2" w:tplc="0409001B" w:tentative="1">
+      <w:start w:val="1"/>
+      <w:numFmt w:val="lowerRoman"/>
+      <w:lvlText w:val="%3."/>
+      <w:lvlJc w:val="right"/>
+      <w:pPr>
+        <w:ind w:left="2160" w:hanging="180"/>
+      </w:pPr>
+    </w:lvl>
+    <w:lvl w:ilvl="3" w:tplc="0409000F" w:tentative="1">
+      <w:start w:val="1"/>
+      <w:numFmt w:val="decimal"/>
+      <w:lvlText w:val="%4."/>
+      <w:lvlJc w:val="left"/>
+      <w:pPr>
+        <w:ind w:left="2880" w:hanging="360"/>
+      </w:pPr>
+    </w:lvl>
+    <w:lvl w:ilvl="4" w:tplc="04090019" w:tentative="1">
+      <w:start w:val="1"/>
+      <w:numFmt w:val="lowerLetter"/>
+      <w:lvlText w:val="%5."/>
+      <w:lvlJc w:val="left"/>
+      <w:pPr>
+        <w:ind w:left="3600" w:hanging="360"/>
+      </w:pPr>
+    </w:lvl>
+    <w:lvl w:ilvl="5" w:tplc="0409001B" w:tentative="1">
+      <w:start w:val="1"/>
+      <w:numFmt w:val="lowerRoman"/>
+      <w:lvlText w:val="%6."/>
+      <w:lvlJc w:val="right"/>
+      <w:pPr>
+        <w:ind w:left="4320" w:hanging="180"/>
+      </w:pPr>
+    </w:lvl>
+    <w:lvl w:ilvl="6" w:tplc="0409000F" w:tentative="1">
+      <w:start w:val="1"/>
+      <w:numFmt w:val="decimal"/>
+      <w:lvlText w:val="%7."/>
+      <w:lvlJc w:val="left"/>
+      <w:pPr>
+        <w:ind w:left="5040" w:hanging="360"/>
+      </w:pPr>
+    </w:lvl>
+    <w:lvl w:ilvl="7" w:tplc="04090019" w:tentative="1">
+      <w:start w:val="1"/>
+      <w:numFmt w:val="lowerLetter"/>
+      <w:lvlText w:val="%8."/>
+      <w:lvlJc w:val="left"/>
+      <w:pPr>
+        <w:ind w:left="5760" w:hanging="360"/>
+      </w:pPr>
+    </w:lvl>
+    <w:lvl w:ilvl="8" w:tplc="0409001B" w:tentative="1">
+      <w:start w:val="1"/>
+      <w:numFmt w:val="lowerRoman"/>
+      <w:lvlText w:val="%9."/>
+      <w:lvlJc w:val="right"/>
+      <w:pPr>
+        <w:ind w:left="6480" w:hanging="180"/>
+      </w:pPr>
+    </w:lvl>
+  </w:abstractNum>
+  <w:abstractNum w:abstractNumId="3">
     <w:nsid w:val="34FF5C77"/>
     <w:multiLevelType w:val="hybridMultilevel"/>
     <w:tmpl w:val="0E80B226"/>
@@ -1809,8 +5563,400 @@
       </w:rPr>
     </w:lvl>
   </w:abstractNum>
+  <w:abstractNum w:abstractNumId="4">
+    <w:nsid w:val="373A608E"/>
+    <w:multiLevelType w:val="hybridMultilevel"/>
+    <w:tmpl w:val="FC7CAB94"/>
+    <w:lvl w:ilvl="0" w:tplc="0409000F">
+      <w:start w:val="1"/>
+      <w:numFmt w:val="decimal"/>
+      <w:lvlText w:val="%1."/>
+      <w:lvlJc w:val="left"/>
+      <w:pPr>
+        <w:ind w:left="1440" w:hanging="360"/>
+      </w:pPr>
+    </w:lvl>
+    <w:lvl w:ilvl="1" w:tplc="04090019" w:tentative="1">
+      <w:start w:val="1"/>
+      <w:numFmt w:val="lowerLetter"/>
+      <w:lvlText w:val="%2."/>
+      <w:lvlJc w:val="left"/>
+      <w:pPr>
+        <w:ind w:left="2160" w:hanging="360"/>
+      </w:pPr>
+    </w:lvl>
+    <w:lvl w:ilvl="2" w:tplc="0409001B" w:tentative="1">
+      <w:start w:val="1"/>
+      <w:numFmt w:val="lowerRoman"/>
+      <w:lvlText w:val="%3."/>
+      <w:lvlJc w:val="right"/>
+      <w:pPr>
+        <w:ind w:left="2880" w:hanging="180"/>
+      </w:pPr>
+    </w:lvl>
+    <w:lvl w:ilvl="3" w:tplc="0409000F" w:tentative="1">
+      <w:start w:val="1"/>
+      <w:numFmt w:val="decimal"/>
+      <w:lvlText w:val="%4."/>
+      <w:lvlJc w:val="left"/>
+      <w:pPr>
+        <w:ind w:left="3600" w:hanging="360"/>
+      </w:pPr>
+    </w:lvl>
+    <w:lvl w:ilvl="4" w:tplc="04090019" w:tentative="1">
+      <w:start w:val="1"/>
+      <w:numFmt w:val="lowerLetter"/>
+      <w:lvlText w:val="%5."/>
+      <w:lvlJc w:val="left"/>
+      <w:pPr>
+        <w:ind w:left="4320" w:hanging="360"/>
+      </w:pPr>
+    </w:lvl>
+    <w:lvl w:ilvl="5" w:tplc="0409001B" w:tentative="1">
+      <w:start w:val="1"/>
+      <w:numFmt w:val="lowerRoman"/>
+      <w:lvlText w:val="%6."/>
+      <w:lvlJc w:val="right"/>
+      <w:pPr>
+        <w:ind w:left="5040" w:hanging="180"/>
+      </w:pPr>
+    </w:lvl>
+    <w:lvl w:ilvl="6" w:tplc="0409000F" w:tentative="1">
+      <w:start w:val="1"/>
+      <w:numFmt w:val="decimal"/>
+      <w:lvlText w:val="%7."/>
+      <w:lvlJc w:val="left"/>
+      <w:pPr>
+        <w:ind w:left="5760" w:hanging="360"/>
+      </w:pPr>
+    </w:lvl>
+    <w:lvl w:ilvl="7" w:tplc="04090019" w:tentative="1">
+      <w:start w:val="1"/>
+      <w:numFmt w:val="lowerLetter"/>
+      <w:lvlText w:val="%8."/>
+      <w:lvlJc w:val="left"/>
+      <w:pPr>
+        <w:ind w:left="6480" w:hanging="360"/>
+      </w:pPr>
+    </w:lvl>
+    <w:lvl w:ilvl="8" w:tplc="0409001B" w:tentative="1">
+      <w:start w:val="1"/>
+      <w:numFmt w:val="lowerRoman"/>
+      <w:lvlText w:val="%9."/>
+      <w:lvlJc w:val="right"/>
+      <w:pPr>
+        <w:ind w:left="7200" w:hanging="180"/>
+      </w:pPr>
+    </w:lvl>
+  </w:abstractNum>
+  <w:abstractNum w:abstractNumId="5">
+    <w:nsid w:val="3A43678B"/>
+    <w:multiLevelType w:val="hybridMultilevel"/>
+    <w:tmpl w:val="05E47AE2"/>
+    <w:lvl w:ilvl="0" w:tplc="04090001">
+      <w:start w:val="1"/>
+      <w:numFmt w:val="bullet"/>
+      <w:lvlText w:val=""/>
+      <w:lvlJc w:val="left"/>
+      <w:pPr>
+        <w:ind w:left="720" w:hanging="360"/>
+      </w:pPr>
+      <w:rPr>
+        <w:rFonts w:ascii="Symbol" w:hAnsi="Symbol" w:hint="default"/>
+      </w:rPr>
+    </w:lvl>
+    <w:lvl w:ilvl="1" w:tplc="04090003">
+      <w:start w:val="1"/>
+      <w:numFmt w:val="bullet"/>
+      <w:lvlText w:val="o"/>
+      <w:lvlJc w:val="left"/>
+      <w:pPr>
+        <w:ind w:left="1440" w:hanging="360"/>
+      </w:pPr>
+      <w:rPr>
+        <w:rFonts w:ascii="Courier New" w:hAnsi="Courier New" w:hint="default"/>
+      </w:rPr>
+    </w:lvl>
+    <w:lvl w:ilvl="2" w:tplc="04090005" w:tentative="1">
+      <w:start w:val="1"/>
+      <w:numFmt w:val="bullet"/>
+      <w:lvlText w:val=""/>
+      <w:lvlJc w:val="left"/>
+      <w:pPr>
+        <w:ind w:left="2160" w:hanging="360"/>
+      </w:pPr>
+      <w:rPr>
+        <w:rFonts w:ascii="Wingdings" w:hAnsi="Wingdings" w:hint="default"/>
+      </w:rPr>
+    </w:lvl>
+    <w:lvl w:ilvl="3" w:tplc="04090001" w:tentative="1">
+      <w:start w:val="1"/>
+      <w:numFmt w:val="bullet"/>
+      <w:lvlText w:val=""/>
+      <w:lvlJc w:val="left"/>
+      <w:pPr>
+        <w:ind w:left="2880" w:hanging="360"/>
+      </w:pPr>
+      <w:rPr>
+        <w:rFonts w:ascii="Symbol" w:hAnsi="Symbol" w:hint="default"/>
+      </w:rPr>
+    </w:lvl>
+    <w:lvl w:ilvl="4" w:tplc="04090003" w:tentative="1">
+      <w:start w:val="1"/>
+      <w:numFmt w:val="bullet"/>
+      <w:lvlText w:val="o"/>
+      <w:lvlJc w:val="left"/>
+      <w:pPr>
+        <w:ind w:left="3600" w:hanging="360"/>
+      </w:pPr>
+      <w:rPr>
+        <w:rFonts w:ascii="Courier New" w:hAnsi="Courier New" w:hint="default"/>
+      </w:rPr>
+    </w:lvl>
+    <w:lvl w:ilvl="5" w:tplc="04090005" w:tentative="1">
+      <w:start w:val="1"/>
+      <w:numFmt w:val="bullet"/>
+      <w:lvlText w:val=""/>
+      <w:lvlJc w:val="left"/>
+      <w:pPr>
+        <w:ind w:left="4320" w:hanging="360"/>
+      </w:pPr>
+      <w:rPr>
+        <w:rFonts w:ascii="Wingdings" w:hAnsi="Wingdings" w:hint="default"/>
+      </w:rPr>
+    </w:lvl>
+    <w:lvl w:ilvl="6" w:tplc="04090001" w:tentative="1">
+      <w:start w:val="1"/>
+      <w:numFmt w:val="bullet"/>
+      <w:lvlText w:val=""/>
+      <w:lvlJc w:val="left"/>
+      <w:pPr>
+        <w:ind w:left="5040" w:hanging="360"/>
+      </w:pPr>
+      <w:rPr>
+        <w:rFonts w:ascii="Symbol" w:hAnsi="Symbol" w:hint="default"/>
+      </w:rPr>
+    </w:lvl>
+    <w:lvl w:ilvl="7" w:tplc="04090003" w:tentative="1">
+      <w:start w:val="1"/>
+      <w:numFmt w:val="bullet"/>
+      <w:lvlText w:val="o"/>
+      <w:lvlJc w:val="left"/>
+      <w:pPr>
+        <w:ind w:left="5760" w:hanging="360"/>
+      </w:pPr>
+      <w:rPr>
+        <w:rFonts w:ascii="Courier New" w:hAnsi="Courier New" w:hint="default"/>
+      </w:rPr>
+    </w:lvl>
+    <w:lvl w:ilvl="8" w:tplc="04090005" w:tentative="1">
+      <w:start w:val="1"/>
+      <w:numFmt w:val="bullet"/>
+      <w:lvlText w:val=""/>
+      <w:lvlJc w:val="left"/>
+      <w:pPr>
+        <w:ind w:left="6480" w:hanging="360"/>
+      </w:pPr>
+      <w:rPr>
+        <w:rFonts w:ascii="Wingdings" w:hAnsi="Wingdings" w:hint="default"/>
+      </w:rPr>
+    </w:lvl>
+  </w:abstractNum>
+  <w:abstractNum w:abstractNumId="6">
+    <w:nsid w:val="5E674DA6"/>
+    <w:multiLevelType w:val="hybridMultilevel"/>
+    <w:tmpl w:val="18E6A662"/>
+    <w:lvl w:ilvl="0" w:tplc="0409000F">
+      <w:start w:val="1"/>
+      <w:numFmt w:val="decimal"/>
+      <w:lvlText w:val="%1."/>
+      <w:lvlJc w:val="left"/>
+      <w:pPr>
+        <w:ind w:left="720" w:hanging="360"/>
+      </w:pPr>
+    </w:lvl>
+    <w:lvl w:ilvl="1" w:tplc="04090019">
+      <w:start w:val="1"/>
+      <w:numFmt w:val="lowerLetter"/>
+      <w:lvlText w:val="%2."/>
+      <w:lvlJc w:val="left"/>
+      <w:pPr>
+        <w:ind w:left="1440" w:hanging="360"/>
+      </w:pPr>
+    </w:lvl>
+    <w:lvl w:ilvl="2" w:tplc="0409001B" w:tentative="1">
+      <w:start w:val="1"/>
+      <w:numFmt w:val="lowerRoman"/>
+      <w:lvlText w:val="%3."/>
+      <w:lvlJc w:val="right"/>
+      <w:pPr>
+        <w:ind w:left="2160" w:hanging="180"/>
+      </w:pPr>
+    </w:lvl>
+    <w:lvl w:ilvl="3" w:tplc="0409000F" w:tentative="1">
+      <w:start w:val="1"/>
+      <w:numFmt w:val="decimal"/>
+      <w:lvlText w:val="%4."/>
+      <w:lvlJc w:val="left"/>
+      <w:pPr>
+        <w:ind w:left="2880" w:hanging="360"/>
+      </w:pPr>
+    </w:lvl>
+    <w:lvl w:ilvl="4" w:tplc="04090019" w:tentative="1">
+      <w:start w:val="1"/>
+      <w:numFmt w:val="lowerLetter"/>
+      <w:lvlText w:val="%5."/>
+      <w:lvlJc w:val="left"/>
+      <w:pPr>
+        <w:ind w:left="3600" w:hanging="360"/>
+      </w:pPr>
+    </w:lvl>
+    <w:lvl w:ilvl="5" w:tplc="0409001B" w:tentative="1">
+      <w:start w:val="1"/>
+      <w:numFmt w:val="lowerRoman"/>
+      <w:lvlText w:val="%6."/>
+      <w:lvlJc w:val="right"/>
+      <w:pPr>
+        <w:ind w:left="4320" w:hanging="180"/>
+      </w:pPr>
+    </w:lvl>
+    <w:lvl w:ilvl="6" w:tplc="0409000F" w:tentative="1">
+      <w:start w:val="1"/>
+      <w:numFmt w:val="decimal"/>
+      <w:lvlText w:val="%7."/>
+      <w:lvlJc w:val="left"/>
+      <w:pPr>
+        <w:ind w:left="5040" w:hanging="360"/>
+      </w:pPr>
+    </w:lvl>
+    <w:lvl w:ilvl="7" w:tplc="04090019" w:tentative="1">
+      <w:start w:val="1"/>
+      <w:numFmt w:val="lowerLetter"/>
+      <w:lvlText w:val="%8."/>
+      <w:lvlJc w:val="left"/>
+      <w:pPr>
+        <w:ind w:left="5760" w:hanging="360"/>
+      </w:pPr>
+    </w:lvl>
+    <w:lvl w:ilvl="8" w:tplc="0409001B" w:tentative="1">
+      <w:start w:val="1"/>
+      <w:numFmt w:val="lowerRoman"/>
+      <w:lvlText w:val="%9."/>
+      <w:lvlJc w:val="right"/>
+      <w:pPr>
+        <w:ind w:left="6480" w:hanging="180"/>
+      </w:pPr>
+    </w:lvl>
+  </w:abstractNum>
+  <w:abstractNum w:abstractNumId="7">
+    <w:nsid w:val="68710429"/>
+    <w:multiLevelType w:val="hybridMultilevel"/>
+    <w:tmpl w:val="9DB2309E"/>
+    <w:lvl w:ilvl="0" w:tplc="0409000F">
+      <w:start w:val="1"/>
+      <w:numFmt w:val="decimal"/>
+      <w:lvlText w:val="%1."/>
+      <w:lvlJc w:val="left"/>
+      <w:pPr>
+        <w:ind w:left="720" w:hanging="360"/>
+      </w:pPr>
+    </w:lvl>
+    <w:lvl w:ilvl="1" w:tplc="04090019" w:tentative="1">
+      <w:start w:val="1"/>
+      <w:numFmt w:val="lowerLetter"/>
+      <w:lvlText w:val="%2."/>
+      <w:lvlJc w:val="left"/>
+      <w:pPr>
+        <w:ind w:left="1440" w:hanging="360"/>
+      </w:pPr>
+    </w:lvl>
+    <w:lvl w:ilvl="2" w:tplc="0409001B" w:tentative="1">
+      <w:start w:val="1"/>
+      <w:numFmt w:val="lowerRoman"/>
+      <w:lvlText w:val="%3."/>
+      <w:lvlJc w:val="right"/>
+      <w:pPr>
+        <w:ind w:left="2160" w:hanging="180"/>
+      </w:pPr>
+    </w:lvl>
+    <w:lvl w:ilvl="3" w:tplc="0409000F" w:tentative="1">
+      <w:start w:val="1"/>
+      <w:numFmt w:val="decimal"/>
+      <w:lvlText w:val="%4."/>
+      <w:lvlJc w:val="left"/>
+      <w:pPr>
+        <w:ind w:left="2880" w:hanging="360"/>
+      </w:pPr>
+    </w:lvl>
+    <w:lvl w:ilvl="4" w:tplc="04090019" w:tentative="1">
+      <w:start w:val="1"/>
+      <w:numFmt w:val="lowerLetter"/>
+      <w:lvlText w:val="%5."/>
+      <w:lvlJc w:val="left"/>
+      <w:pPr>
+        <w:ind w:left="3600" w:hanging="360"/>
+      </w:pPr>
+    </w:lvl>
+    <w:lvl w:ilvl="5" w:tplc="0409001B" w:tentative="1">
+      <w:start w:val="1"/>
+      <w:numFmt w:val="lowerRoman"/>
+      <w:lvlText w:val="%6."/>
+      <w:lvlJc w:val="right"/>
+      <w:pPr>
+        <w:ind w:left="4320" w:hanging="180"/>
+      </w:pPr>
+    </w:lvl>
+    <w:lvl w:ilvl="6" w:tplc="0409000F" w:tentative="1">
+      <w:start w:val="1"/>
+      <w:numFmt w:val="decimal"/>
+      <w:lvlText w:val="%7."/>
+      <w:lvlJc w:val="left"/>
+      <w:pPr>
+        <w:ind w:left="5040" w:hanging="360"/>
+      </w:pPr>
+    </w:lvl>
+    <w:lvl w:ilvl="7" w:tplc="04090019" w:tentative="1">
+      <w:start w:val="1"/>
+      <w:numFmt w:val="lowerLetter"/>
+      <w:lvlText w:val="%8."/>
+      <w:lvlJc w:val="left"/>
+      <w:pPr>
+        <w:ind w:left="5760" w:hanging="360"/>
+      </w:pPr>
+    </w:lvl>
+    <w:lvl w:ilvl="8" w:tplc="0409001B" w:tentative="1">
+      <w:start w:val="1"/>
+      <w:numFmt w:val="lowerRoman"/>
+      <w:lvlText w:val="%9."/>
+      <w:lvlJc w:val="right"/>
+      <w:pPr>
+        <w:ind w:left="6480" w:hanging="180"/>
+      </w:pPr>
+    </w:lvl>
+  </w:abstractNum>
   <w:num w:numId="1">
+    <w:abstractNumId w:val="3"/>
+  </w:num>
+  <w:num w:numId="2">
+    <w:abstractNumId w:val="7"/>
+  </w:num>
+  <w:num w:numId="3">
+    <w:abstractNumId w:val="6"/>
+  </w:num>
+  <w:num w:numId="4">
+    <w:abstractNumId w:val="2"/>
+  </w:num>
+  <w:num w:numId="5">
+    <w:abstractNumId w:val="4"/>
+  </w:num>
+  <w:num w:numId="6">
     <w:abstractNumId w:val="0"/>
+  </w:num>
+  <w:num w:numId="7">
+    <w:abstractNumId w:val="5"/>
+  </w:num>
+  <w:num w:numId="8">
+    <w:abstractNumId w:val="1"/>
   </w:num>
 </w:numbering>
 </file>

</xml_diff>